<commit_message>
Exceptions treatment and updated report
</commit_message>
<xml_diff>
--- a/Relatorio Trabalho1.docx
+++ b/Relatorio Trabalho1.docx
@@ -1155,7 +1155,10 @@
         <w:t xml:space="preserve"> global de todos os supermercados registados nos servidores de zona</w:t>
       </w:r>
       <w:r>
-        <w:t xml:space="preserve">. Como este servidor realiza pedidos a outros servidores obtendo informação do </w:t>
+        <w:t>. E</w:t>
+      </w:r>
+      <w:r>
+        <w:t xml:space="preserve">ste servidor realiza pedidos a outros servidores obtendo informação do </w:t>
       </w:r>
       <w:proofErr w:type="gramStart"/>
       <w:r>
@@ -1216,7 +1219,13 @@
         <w:t>DLL</w:t>
       </w:r>
       <w:r>
-        <w:t xml:space="preserve"> necessária na compilação do projecto </w:t>
+        <w:t xml:space="preserve"> necessária </w:t>
+      </w:r>
+      <w:r>
+        <w:t xml:space="preserve">tanto </w:t>
+      </w:r>
+      <w:r>
+        <w:t xml:space="preserve">na compilação do projecto </w:t>
       </w:r>
       <w:r>
         <w:rPr>
@@ -1274,2379 +1283,377 @@
     </w:p>
     <w:p>
       <w:pPr>
-        <w:autoSpaceDE w:val="0"/>
-        <w:autoSpaceDN w:val="0"/>
-        <w:adjustRightInd w:val="0"/>
-        <w:spacing w:line="240" w:lineRule="auto"/>
-        <w:jc w:val="left"/>
         <w:rPr>
           <w:rFonts w:ascii="Consolas" w:hAnsi="Consolas" w:cs="Consolas"/>
           <w:color w:val="DCDCDC"/>
           <w:sz w:val="19"/>
           <w:szCs w:val="19"/>
-          <w:highlight w:val="black"/>
-          <w:lang w:val="en-US"/>
-        </w:rPr>
-      </w:pPr>
-      <w:proofErr w:type="gramStart"/>
+        </w:rPr>
+      </w:pPr>
       <w:r>
         <w:rPr>
           <w:rFonts w:ascii="Consolas" w:hAnsi="Consolas" w:cs="Consolas"/>
-          <w:color w:val="569CD6"/>
-          <w:sz w:val="19"/>
-          <w:szCs w:val="19"/>
-          <w:highlight w:val="black"/>
-          <w:lang w:val="en-US"/>
-        </w:rPr>
-        <w:t>public</w:t>
-      </w:r>
-      <w:proofErr w:type="gramEnd"/>
-      <w:r>
-        <w:rPr>
-          <w:rFonts w:ascii="Consolas" w:hAnsi="Consolas" w:cs="Consolas"/>
+          <w:noProof/>
           <w:color w:val="DCDCDC"/>
           <w:sz w:val="19"/>
           <w:szCs w:val="19"/>
-          <w:highlight w:val="black"/>
-          <w:lang w:val="en-US"/>
+          <w:lang w:eastAsia="pt-PT"/>
+        </w:rPr>
+        <w:drawing>
+          <wp:inline distT="0" distB="0" distL="0" distR="0">
+            <wp:extent cx="5400040" cy="2202815"/>
+            <wp:effectExtent l="0" t="0" r="0" b="6985"/>
+            <wp:docPr id="1" name="Imagem 1"/>
+            <wp:cNvGraphicFramePr>
+              <a:graphicFrameLocks xmlns:a="http://schemas.openxmlformats.org/drawingml/2006/main" noChangeAspect="1"/>
+            </wp:cNvGraphicFramePr>
+            <a:graphic xmlns:a="http://schemas.openxmlformats.org/drawingml/2006/main">
+              <a:graphicData uri="http://schemas.openxmlformats.org/drawingml/2006/picture">
+                <pic:pic xmlns:pic="http://schemas.openxmlformats.org/drawingml/2006/picture">
+                  <pic:nvPicPr>
+                    <pic:cNvPr id="0" name="interface.png"/>
+                    <pic:cNvPicPr/>
+                  </pic:nvPicPr>
+                  <pic:blipFill>
+                    <a:blip r:embed="rId11">
+                      <a:extLst>
+                        <a:ext uri="{28A0092B-C50C-407E-A947-70E740481C1C}">
+                          <a14:useLocalDpi xmlns:a14="http://schemas.microsoft.com/office/drawing/2010/main" val="0"/>
+                        </a:ext>
+                      </a:extLst>
+                    </a:blip>
+                    <a:stretch>
+                      <a:fillRect/>
+                    </a:stretch>
+                  </pic:blipFill>
+                  <pic:spPr>
+                    <a:xfrm>
+                      <a:off x="0" y="0"/>
+                      <a:ext cx="5400040" cy="2202815"/>
+                    </a:xfrm>
+                    <a:prstGeom prst="rect">
+                      <a:avLst/>
+                    </a:prstGeom>
+                  </pic:spPr>
+                </pic:pic>
+              </a:graphicData>
+            </a:graphic>
+          </wp:inline>
+        </w:drawing>
+      </w:r>
+    </w:p>
+    <w:p>
+      <w:pPr>
+        <w:rPr>
+          <w:rFonts w:cs="Times New Roman"/>
+        </w:rPr>
+      </w:pPr>
+      <w:r>
+        <w:rPr>
+          <w:rFonts w:cs="Times New Roman"/>
+        </w:rPr>
+        <w:tab/>
+      </w:r>
+      <w:r>
+        <w:rPr>
+          <w:rFonts w:cs="Times New Roman"/>
+        </w:rPr>
+        <w:t xml:space="preserve">A interface </w:t>
+      </w:r>
+      <w:proofErr w:type="spellStart"/>
+      <w:r>
+        <w:rPr>
+          <w:rFonts w:cs="Times New Roman"/>
+          <w:i/>
+        </w:rPr>
+        <w:t>IZone</w:t>
+      </w:r>
+      <w:proofErr w:type="spellEnd"/>
+      <w:r>
+        <w:rPr>
+          <w:rFonts w:cs="Times New Roman"/>
+        </w:rPr>
+        <w:t xml:space="preserve"> tem um m</w:t>
+      </w:r>
+      <w:r>
+        <w:rPr>
+          <w:rFonts w:cs="Times New Roman"/>
+        </w:rPr>
+        <w:t xml:space="preserve">étodo </w:t>
+      </w:r>
+      <w:proofErr w:type="spellStart"/>
+      <w:r>
+        <w:rPr>
+          <w:rFonts w:cs="Times New Roman"/>
+          <w:i/>
+        </w:rPr>
+        <w:t>Register</w:t>
+      </w:r>
+      <w:proofErr w:type="spellEnd"/>
+      <w:r>
+        <w:rPr>
+          <w:rFonts w:cs="Times New Roman"/>
+        </w:rPr>
+        <w:t xml:space="preserve"> que permite a um </w:t>
+      </w:r>
+      <w:proofErr w:type="spellStart"/>
+      <w:r>
+        <w:rPr>
+          <w:rFonts w:cs="Times New Roman"/>
+          <w:i/>
+        </w:rPr>
+        <w:t>Super</w:t>
+      </w:r>
+      <w:proofErr w:type="spellEnd"/>
+      <w:r>
+        <w:rPr>
+          <w:rFonts w:cs="Times New Roman"/>
+        </w:rPr>
+        <w:t xml:space="preserve"> registar um objecto do tipo </w:t>
+      </w:r>
+      <w:proofErr w:type="spellStart"/>
+      <w:r>
+        <w:rPr>
+          <w:rFonts w:cs="Times New Roman"/>
+          <w:i/>
+        </w:rPr>
+        <w:t>IStockManager</w:t>
+      </w:r>
+      <w:proofErr w:type="spellEnd"/>
+      <w:r>
+        <w:rPr>
+          <w:rFonts w:cs="Times New Roman"/>
+        </w:rPr>
+        <w:t xml:space="preserve"> e o </w:t>
+      </w:r>
+      <w:proofErr w:type="gramStart"/>
+      <w:r>
+        <w:rPr>
+          <w:rFonts w:cs="Times New Roman"/>
+        </w:rPr>
+        <w:t>stock</w:t>
+      </w:r>
+      <w:proofErr w:type="gramEnd"/>
+      <w:r>
+        <w:rPr>
+          <w:rFonts w:cs="Times New Roman"/>
+        </w:rPr>
+        <w:t xml:space="preserve"> que esse </w:t>
+      </w:r>
+      <w:proofErr w:type="spellStart"/>
+      <w:r>
+        <w:rPr>
+          <w:rFonts w:cs="Times New Roman"/>
+          <w:i/>
+        </w:rPr>
+        <w:t>Super</w:t>
+      </w:r>
+      <w:proofErr w:type="spellEnd"/>
+      <w:r>
+        <w:rPr>
+          <w:rFonts w:cs="Times New Roman"/>
+        </w:rPr>
+        <w:t xml:space="preserve"> tem para que a aplicação global constituída por todos os servidores de zona tenha conhecimento do stock </w:t>
+      </w:r>
+      <w:r>
+        <w:rPr>
+          <w:rFonts w:cs="Times New Roman"/>
+        </w:rPr>
+        <w:t>de</w:t>
+      </w:r>
+      <w:r>
+        <w:rPr>
+          <w:rFonts w:cs="Times New Roman"/>
+        </w:rPr>
+        <w:t xml:space="preserve"> cada </w:t>
+      </w:r>
+      <w:proofErr w:type="spellStart"/>
+      <w:r>
+        <w:rPr>
+          <w:rFonts w:cs="Times New Roman"/>
+        </w:rPr>
+        <w:t>super</w:t>
+      </w:r>
+      <w:proofErr w:type="spellEnd"/>
+      <w:r>
+        <w:rPr>
+          <w:rFonts w:cs="Times New Roman"/>
+        </w:rPr>
+        <w:t xml:space="preserve">. Cada servidor </w:t>
+      </w:r>
+      <w:r>
+        <w:rPr>
+          <w:rFonts w:cs="Times New Roman"/>
+        </w:rPr>
+        <w:t xml:space="preserve">de </w:t>
+      </w:r>
+      <w:r>
+        <w:rPr>
+          <w:rFonts w:cs="Times New Roman"/>
+        </w:rPr>
+        <w:t xml:space="preserve">zona comunica com um outro servidor de zona obtendo informação e enviando informação, no momento do registo de um </w:t>
+      </w:r>
+      <w:proofErr w:type="spellStart"/>
+      <w:r>
+        <w:rPr>
+          <w:rFonts w:cs="Times New Roman"/>
+          <w:i/>
+        </w:rPr>
+        <w:t>Super</w:t>
+      </w:r>
+      <w:proofErr w:type="spellEnd"/>
+      <w:r>
+        <w:rPr>
+          <w:rFonts w:cs="Times New Roman"/>
+        </w:rPr>
+        <w:t xml:space="preserve"> numa zona esta comunica com a zona que esta conhece</w:t>
+      </w:r>
+      <w:r>
+        <w:rPr>
+          <w:rFonts w:cs="Times New Roman"/>
+        </w:rPr>
+        <w:t>,</w:t>
+      </w:r>
+      <w:r>
+        <w:rPr>
+          <w:rFonts w:cs="Times New Roman"/>
+        </w:rPr>
+        <w:t xml:space="preserve"> registando também o objecto </w:t>
+      </w:r>
+      <w:proofErr w:type="spellStart"/>
+      <w:r>
+        <w:rPr>
+          <w:rFonts w:cs="Times New Roman"/>
+        </w:rPr>
+        <w:t>IStockManager</w:t>
+      </w:r>
+      <w:proofErr w:type="spellEnd"/>
+      <w:r>
+        <w:rPr>
+          <w:rFonts w:cs="Times New Roman"/>
+        </w:rPr>
+        <w:t xml:space="preserve"> que recebeu assim como o </w:t>
+      </w:r>
+      <w:proofErr w:type="gramStart"/>
+      <w:r>
+        <w:rPr>
+          <w:rFonts w:cs="Times New Roman"/>
+        </w:rPr>
+        <w:t>stock</w:t>
+      </w:r>
+      <w:proofErr w:type="gramEnd"/>
+      <w:r>
+        <w:rPr>
+          <w:rFonts w:cs="Times New Roman"/>
+        </w:rPr>
+        <w:t xml:space="preserve"> obtido do </w:t>
+      </w:r>
+      <w:proofErr w:type="spellStart"/>
+      <w:r>
+        <w:rPr>
+          <w:rFonts w:cs="Times New Roman"/>
+          <w:i/>
+        </w:rPr>
+        <w:t>Super</w:t>
+      </w:r>
+      <w:proofErr w:type="spellEnd"/>
+      <w:r>
+        <w:rPr>
+          <w:rFonts w:cs="Times New Roman"/>
+        </w:rPr>
+        <w:t xml:space="preserve"> que se registou nela própria. Este procedimento permite que a próxima zona se registe na sua zona conhecida, e a próxima zona numa outra e este procedimento irá continuar até que uma zona feche um círculo registando na zona inicial onde o </w:t>
+      </w:r>
+      <w:proofErr w:type="spellStart"/>
+      <w:r>
+        <w:rPr>
+          <w:rFonts w:cs="Times New Roman"/>
+          <w:i/>
+        </w:rPr>
+        <w:t>Super</w:t>
+      </w:r>
+      <w:proofErr w:type="spellEnd"/>
+      <w:r>
+        <w:rPr>
+          <w:rFonts w:cs="Times New Roman"/>
+        </w:rPr>
+        <w:t xml:space="preserve"> se registou inicialmente. Desta </w:t>
+      </w:r>
+      <w:r>
+        <w:rPr>
+          <w:rFonts w:cs="Times New Roman"/>
+        </w:rPr>
+        <w:lastRenderedPageBreak/>
+        <w:t xml:space="preserve">forma todas as zonas têm conhecimento de todos os objectos </w:t>
+      </w:r>
+      <w:proofErr w:type="spellStart"/>
+      <w:r>
+        <w:rPr>
+          <w:rFonts w:cs="Times New Roman"/>
+          <w:i/>
+        </w:rPr>
+        <w:t>IStockManager</w:t>
+      </w:r>
+      <w:proofErr w:type="spellEnd"/>
+      <w:r>
+        <w:rPr>
+          <w:rFonts w:cs="Times New Roman"/>
+        </w:rPr>
+        <w:t xml:space="preserve"> presente no sistema, assim como o </w:t>
+      </w:r>
+      <w:bookmarkStart w:id="3" w:name="_GoBack"/>
+      <w:proofErr w:type="gramStart"/>
+      <w:r>
+        <w:rPr>
+          <w:rFonts w:cs="Times New Roman"/>
+        </w:rPr>
+        <w:t>stock</w:t>
+      </w:r>
+      <w:proofErr w:type="gramEnd"/>
+      <w:r>
+        <w:rPr>
+          <w:rFonts w:cs="Times New Roman"/>
+        </w:rPr>
+        <w:t xml:space="preserve"> de todos os </w:t>
+      </w:r>
+      <w:proofErr w:type="spellStart"/>
+      <w:r>
+        <w:rPr>
+          <w:rFonts w:cs="Times New Roman"/>
+          <w:i/>
+        </w:rPr>
+        <w:t>Super</w:t>
+      </w:r>
+      <w:proofErr w:type="spellEnd"/>
+      <w:r>
+        <w:rPr>
+          <w:rFonts w:cs="Times New Roman"/>
+        </w:rPr>
+        <w:t xml:space="preserve"> registados</w:t>
+      </w:r>
+      <w:bookmarkEnd w:id="3"/>
+      <w:r>
+        <w:rPr>
+          <w:rFonts w:cs="Times New Roman"/>
+        </w:rPr>
+        <w:t>.</w:t>
+      </w:r>
+      <w:r>
+        <w:rPr>
+          <w:rFonts w:cs="Times New Roman"/>
         </w:rPr>
         <w:t xml:space="preserve"> </w:t>
       </w:r>
-      <w:r>
-        <w:rPr>
-          <w:rFonts w:ascii="Consolas" w:hAnsi="Consolas" w:cs="Consolas"/>
-          <w:color w:val="569CD6"/>
-          <w:sz w:val="19"/>
-          <w:szCs w:val="19"/>
-          <w:highlight w:val="black"/>
-          <w:lang w:val="en-US"/>
-        </w:rPr>
-        <w:t>interface</w:t>
-      </w:r>
-      <w:r>
-        <w:rPr>
-          <w:rFonts w:ascii="Consolas" w:hAnsi="Consolas" w:cs="Consolas"/>
-          <w:color w:val="DCDCDC"/>
-          <w:sz w:val="19"/>
-          <w:szCs w:val="19"/>
-          <w:highlight w:val="black"/>
-          <w:lang w:val="en-US"/>
-        </w:rPr>
-        <w:t xml:space="preserve"> </w:t>
-      </w:r>
-      <w:proofErr w:type="spellStart"/>
-      <w:r>
-        <w:rPr>
-          <w:rFonts w:ascii="Consolas" w:hAnsi="Consolas" w:cs="Consolas"/>
-          <w:color w:val="B8D7A3"/>
-          <w:sz w:val="19"/>
-          <w:szCs w:val="19"/>
-          <w:highlight w:val="black"/>
-          <w:lang w:val="en-US"/>
-        </w:rPr>
-        <w:t>IStockManager</w:t>
-      </w:r>
-      <w:proofErr w:type="spellEnd"/>
-      <w:r>
-        <w:rPr>
-          <w:rFonts w:ascii="Consolas" w:hAnsi="Consolas" w:cs="Consolas"/>
-          <w:color w:val="B8D7A3"/>
-          <w:sz w:val="19"/>
-          <w:szCs w:val="19"/>
-          <w:highlight w:val="black"/>
-          <w:lang w:val="en-US"/>
-        </w:rPr>
-        <w:tab/>
-      </w:r>
-      <w:r>
-        <w:rPr>
-          <w:rFonts w:ascii="Consolas" w:hAnsi="Consolas" w:cs="Consolas"/>
-          <w:color w:val="B8D7A3"/>
-          <w:sz w:val="19"/>
-          <w:szCs w:val="19"/>
-          <w:highlight w:val="black"/>
-          <w:lang w:val="en-US"/>
-        </w:rPr>
-        <w:tab/>
-      </w:r>
-      <w:r>
-        <w:rPr>
-          <w:rFonts w:ascii="Consolas" w:hAnsi="Consolas" w:cs="Consolas"/>
-          <w:color w:val="B8D7A3"/>
-          <w:sz w:val="19"/>
-          <w:szCs w:val="19"/>
-          <w:highlight w:val="black"/>
-          <w:lang w:val="en-US"/>
-        </w:rPr>
-        <w:tab/>
-      </w:r>
-      <w:r>
-        <w:rPr>
-          <w:rFonts w:ascii="Consolas" w:hAnsi="Consolas" w:cs="Consolas"/>
-          <w:color w:val="B8D7A3"/>
-          <w:sz w:val="19"/>
-          <w:szCs w:val="19"/>
-          <w:highlight w:val="black"/>
-          <w:lang w:val="en-US"/>
-        </w:rPr>
-        <w:tab/>
-      </w:r>
-      <w:r>
-        <w:rPr>
-          <w:rFonts w:ascii="Consolas" w:hAnsi="Consolas" w:cs="Consolas"/>
-          <w:color w:val="B8D7A3"/>
-          <w:sz w:val="19"/>
-          <w:szCs w:val="19"/>
-          <w:highlight w:val="black"/>
-          <w:lang w:val="en-US"/>
-        </w:rPr>
-        <w:tab/>
-      </w:r>
-      <w:r>
-        <w:rPr>
-          <w:rFonts w:ascii="Consolas" w:hAnsi="Consolas" w:cs="Consolas"/>
-          <w:color w:val="B8D7A3"/>
-          <w:sz w:val="19"/>
-          <w:szCs w:val="19"/>
-          <w:highlight w:val="black"/>
-          <w:lang w:val="en-US"/>
-        </w:rPr>
-        <w:tab/>
-      </w:r>
-      <w:r>
-        <w:rPr>
-          <w:rFonts w:ascii="Consolas" w:hAnsi="Consolas" w:cs="Consolas"/>
-          <w:color w:val="B8D7A3"/>
-          <w:sz w:val="19"/>
-          <w:szCs w:val="19"/>
-          <w:highlight w:val="black"/>
-          <w:lang w:val="en-US"/>
-        </w:rPr>
-        <w:tab/>
-      </w:r>
-      <w:r>
-        <w:rPr>
-          <w:rFonts w:ascii="Consolas" w:hAnsi="Consolas" w:cs="Consolas"/>
-          <w:color w:val="B8D7A3"/>
-          <w:sz w:val="19"/>
-          <w:szCs w:val="19"/>
-          <w:highlight w:val="black"/>
-          <w:lang w:val="en-US"/>
-        </w:rPr>
-        <w:tab/>
-      </w:r>
-    </w:p>
-    <w:p>
-      <w:pPr>
-        <w:autoSpaceDE w:val="0"/>
-        <w:autoSpaceDN w:val="0"/>
-        <w:adjustRightInd w:val="0"/>
-        <w:spacing w:line="240" w:lineRule="auto"/>
-        <w:jc w:val="left"/>
-        <w:rPr>
-          <w:rFonts w:ascii="Consolas" w:hAnsi="Consolas" w:cs="Consolas"/>
-          <w:color w:val="DCDCDC"/>
-          <w:sz w:val="19"/>
-          <w:szCs w:val="19"/>
-          <w:highlight w:val="black"/>
-          <w:lang w:val="en-US"/>
-        </w:rPr>
-      </w:pPr>
-      <w:r>
-        <w:rPr>
-          <w:rFonts w:ascii="Consolas" w:hAnsi="Consolas" w:cs="Consolas"/>
-          <w:color w:val="DCDCDC"/>
-          <w:sz w:val="19"/>
-          <w:szCs w:val="19"/>
-          <w:highlight w:val="black"/>
-          <w:lang w:val="en-US"/>
-        </w:rPr>
-        <w:t xml:space="preserve">    {</w:t>
-      </w:r>
-      <w:r>
-        <w:rPr>
-          <w:rFonts w:ascii="Consolas" w:hAnsi="Consolas" w:cs="Consolas"/>
-          <w:color w:val="DCDCDC"/>
-          <w:sz w:val="19"/>
-          <w:szCs w:val="19"/>
-          <w:highlight w:val="black"/>
-          <w:lang w:val="en-US"/>
-        </w:rPr>
-        <w:tab/>
-      </w:r>
-      <w:r>
-        <w:rPr>
-          <w:rFonts w:ascii="Consolas" w:hAnsi="Consolas" w:cs="Consolas"/>
-          <w:color w:val="DCDCDC"/>
-          <w:sz w:val="19"/>
-          <w:szCs w:val="19"/>
-          <w:highlight w:val="black"/>
-          <w:lang w:val="en-US"/>
-        </w:rPr>
-        <w:tab/>
-      </w:r>
-      <w:r>
-        <w:rPr>
-          <w:rFonts w:ascii="Consolas" w:hAnsi="Consolas" w:cs="Consolas"/>
-          <w:color w:val="DCDCDC"/>
-          <w:sz w:val="19"/>
-          <w:szCs w:val="19"/>
-          <w:highlight w:val="black"/>
-          <w:lang w:val="en-US"/>
-        </w:rPr>
-        <w:tab/>
-      </w:r>
-      <w:r>
-        <w:rPr>
-          <w:rFonts w:ascii="Consolas" w:hAnsi="Consolas" w:cs="Consolas"/>
-          <w:color w:val="DCDCDC"/>
-          <w:sz w:val="19"/>
-          <w:szCs w:val="19"/>
-          <w:highlight w:val="black"/>
-          <w:lang w:val="en-US"/>
-        </w:rPr>
-        <w:tab/>
-      </w:r>
-      <w:r>
-        <w:rPr>
-          <w:rFonts w:ascii="Consolas" w:hAnsi="Consolas" w:cs="Consolas"/>
-          <w:color w:val="DCDCDC"/>
-          <w:sz w:val="19"/>
-          <w:szCs w:val="19"/>
-          <w:highlight w:val="black"/>
-          <w:lang w:val="en-US"/>
-        </w:rPr>
-        <w:tab/>
-      </w:r>
-      <w:r>
-        <w:rPr>
-          <w:rFonts w:ascii="Consolas" w:hAnsi="Consolas" w:cs="Consolas"/>
-          <w:color w:val="DCDCDC"/>
-          <w:sz w:val="19"/>
-          <w:szCs w:val="19"/>
-          <w:highlight w:val="black"/>
-          <w:lang w:val="en-US"/>
-        </w:rPr>
-        <w:tab/>
-      </w:r>
-      <w:r>
-        <w:rPr>
-          <w:rFonts w:ascii="Consolas" w:hAnsi="Consolas" w:cs="Consolas"/>
-          <w:color w:val="DCDCDC"/>
-          <w:sz w:val="19"/>
-          <w:szCs w:val="19"/>
-          <w:highlight w:val="black"/>
-          <w:lang w:val="en-US"/>
-        </w:rPr>
-        <w:tab/>
-      </w:r>
-      <w:r>
-        <w:rPr>
-          <w:rFonts w:ascii="Consolas" w:hAnsi="Consolas" w:cs="Consolas"/>
-          <w:color w:val="DCDCDC"/>
-          <w:sz w:val="19"/>
-          <w:szCs w:val="19"/>
-          <w:highlight w:val="black"/>
-          <w:lang w:val="en-US"/>
-        </w:rPr>
-        <w:tab/>
-      </w:r>
-      <w:r>
-        <w:rPr>
-          <w:rFonts w:ascii="Consolas" w:hAnsi="Consolas" w:cs="Consolas"/>
-          <w:color w:val="DCDCDC"/>
-          <w:sz w:val="19"/>
-          <w:szCs w:val="19"/>
-          <w:highlight w:val="black"/>
-          <w:lang w:val="en-US"/>
-        </w:rPr>
-        <w:tab/>
-      </w:r>
-      <w:r>
-        <w:rPr>
-          <w:rFonts w:ascii="Consolas" w:hAnsi="Consolas" w:cs="Consolas"/>
-          <w:color w:val="DCDCDC"/>
-          <w:sz w:val="19"/>
-          <w:szCs w:val="19"/>
-          <w:highlight w:val="black"/>
-          <w:lang w:val="en-US"/>
-        </w:rPr>
-        <w:tab/>
-      </w:r>
-      <w:r>
-        <w:rPr>
-          <w:rFonts w:ascii="Consolas" w:hAnsi="Consolas" w:cs="Consolas"/>
-          <w:color w:val="DCDCDC"/>
-          <w:sz w:val="19"/>
-          <w:szCs w:val="19"/>
-          <w:highlight w:val="black"/>
-          <w:lang w:val="en-US"/>
-        </w:rPr>
-        <w:tab/>
-      </w:r>
-      <w:r>
-        <w:rPr>
-          <w:rFonts w:ascii="Consolas" w:hAnsi="Consolas" w:cs="Consolas"/>
-          <w:color w:val="DCDCDC"/>
-          <w:sz w:val="19"/>
-          <w:szCs w:val="19"/>
-          <w:highlight w:val="black"/>
-          <w:lang w:val="en-US"/>
-        </w:rPr>
-        <w:tab/>
-      </w:r>
-    </w:p>
-    <w:p>
-      <w:pPr>
-        <w:autoSpaceDE w:val="0"/>
-        <w:autoSpaceDN w:val="0"/>
-        <w:adjustRightInd w:val="0"/>
-        <w:spacing w:line="240" w:lineRule="auto"/>
-        <w:jc w:val="left"/>
-        <w:rPr>
-          <w:rFonts w:ascii="Consolas" w:hAnsi="Consolas" w:cs="Consolas"/>
-          <w:color w:val="DCDCDC"/>
-          <w:sz w:val="19"/>
-          <w:szCs w:val="19"/>
-          <w:highlight w:val="black"/>
-          <w:lang w:val="en-US"/>
-        </w:rPr>
-      </w:pPr>
-      <w:r>
-        <w:rPr>
-          <w:rFonts w:ascii="Consolas" w:hAnsi="Consolas" w:cs="Consolas"/>
-          <w:color w:val="B8D7A3"/>
-          <w:sz w:val="19"/>
-          <w:szCs w:val="19"/>
-          <w:highlight w:val="black"/>
-          <w:lang w:val="en-US"/>
-        </w:rPr>
-        <w:tab/>
-      </w:r>
-      <w:r>
-        <w:rPr>
-          <w:rFonts w:ascii="Consolas" w:hAnsi="Consolas" w:cs="Consolas"/>
-          <w:color w:val="B8D7A3"/>
-          <w:sz w:val="19"/>
-          <w:szCs w:val="19"/>
-          <w:highlight w:val="black"/>
-          <w:lang w:val="en-US"/>
-        </w:rPr>
-        <w:tab/>
-      </w:r>
-      <w:r>
-        <w:rPr>
-          <w:rFonts w:ascii="Consolas" w:hAnsi="Consolas" w:cs="Consolas"/>
-          <w:color w:val="B8D7A3"/>
-          <w:sz w:val="19"/>
-          <w:szCs w:val="19"/>
-          <w:highlight w:val="black"/>
-          <w:lang w:val="en-US"/>
-        </w:rPr>
-        <w:tab/>
-      </w:r>
-      <w:r>
-        <w:rPr>
-          <w:rFonts w:ascii="Consolas" w:hAnsi="Consolas" w:cs="Consolas"/>
-          <w:color w:val="B8D7A3"/>
-          <w:sz w:val="19"/>
-          <w:szCs w:val="19"/>
-          <w:highlight w:val="black"/>
-          <w:lang w:val="en-US"/>
-        </w:rPr>
-        <w:tab/>
-      </w:r>
-      <w:r>
-        <w:rPr>
-          <w:rFonts w:ascii="Consolas" w:hAnsi="Consolas" w:cs="Consolas"/>
-          <w:color w:val="B8D7A3"/>
-          <w:sz w:val="19"/>
-          <w:szCs w:val="19"/>
-          <w:highlight w:val="black"/>
-          <w:lang w:val="en-US"/>
-        </w:rPr>
-        <w:tab/>
-      </w:r>
-      <w:r>
-        <w:rPr>
-          <w:rFonts w:ascii="Consolas" w:hAnsi="Consolas" w:cs="Consolas"/>
-          <w:color w:val="B8D7A3"/>
-          <w:sz w:val="19"/>
-          <w:szCs w:val="19"/>
-          <w:highlight w:val="black"/>
-          <w:lang w:val="en-US"/>
-        </w:rPr>
-        <w:tab/>
-      </w:r>
-      <w:r>
-        <w:rPr>
-          <w:rFonts w:ascii="Consolas" w:hAnsi="Consolas" w:cs="Consolas"/>
-          <w:color w:val="B8D7A3"/>
-          <w:sz w:val="19"/>
-          <w:szCs w:val="19"/>
-          <w:highlight w:val="black"/>
-          <w:lang w:val="en-US"/>
-        </w:rPr>
-        <w:tab/>
-      </w:r>
-      <w:r>
-        <w:rPr>
-          <w:rFonts w:ascii="Consolas" w:hAnsi="Consolas" w:cs="Consolas"/>
-          <w:color w:val="DCDCDC"/>
-          <w:sz w:val="19"/>
-          <w:szCs w:val="19"/>
-          <w:highlight w:val="black"/>
-          <w:lang w:val="en-US"/>
-        </w:rPr>
-        <w:tab/>
-      </w:r>
-      <w:r>
-        <w:rPr>
-          <w:rFonts w:ascii="Consolas" w:hAnsi="Consolas" w:cs="Consolas"/>
-          <w:color w:val="DCDCDC"/>
-          <w:sz w:val="19"/>
-          <w:szCs w:val="19"/>
-          <w:highlight w:val="black"/>
-          <w:lang w:val="en-US"/>
-        </w:rPr>
-        <w:tab/>
-      </w:r>
-      <w:r>
-        <w:rPr>
-          <w:rFonts w:ascii="Consolas" w:hAnsi="Consolas" w:cs="Consolas"/>
-          <w:color w:val="DCDCDC"/>
-          <w:sz w:val="19"/>
-          <w:szCs w:val="19"/>
-          <w:highlight w:val="black"/>
-          <w:lang w:val="en-US"/>
-        </w:rPr>
-        <w:tab/>
-      </w:r>
-      <w:r>
-        <w:rPr>
-          <w:rFonts w:ascii="Consolas" w:hAnsi="Consolas" w:cs="Consolas"/>
-          <w:color w:val="DCDCDC"/>
-          <w:sz w:val="19"/>
-          <w:szCs w:val="19"/>
-          <w:highlight w:val="black"/>
-          <w:lang w:val="en-US"/>
-        </w:rPr>
-        <w:tab/>
-      </w:r>
-      <w:r>
-        <w:rPr>
-          <w:rFonts w:ascii="Consolas" w:hAnsi="Consolas" w:cs="Consolas"/>
-          <w:color w:val="DCDCDC"/>
-          <w:sz w:val="19"/>
-          <w:szCs w:val="19"/>
-          <w:highlight w:val="black"/>
-          <w:lang w:val="en-US"/>
-        </w:rPr>
-        <w:tab/>
-      </w:r>
-    </w:p>
-    <w:p>
-      <w:pPr>
-        <w:autoSpaceDE w:val="0"/>
-        <w:autoSpaceDN w:val="0"/>
-        <w:adjustRightInd w:val="0"/>
-        <w:spacing w:line="240" w:lineRule="auto"/>
-        <w:jc w:val="left"/>
-        <w:rPr>
-          <w:rFonts w:ascii="Consolas" w:hAnsi="Consolas" w:cs="Consolas"/>
-          <w:color w:val="DCDCDC"/>
-          <w:sz w:val="19"/>
-          <w:szCs w:val="19"/>
-          <w:highlight w:val="black"/>
-          <w:lang w:val="en-US"/>
-        </w:rPr>
-      </w:pPr>
-      <w:r>
-        <w:rPr>
-          <w:rFonts w:ascii="Consolas" w:hAnsi="Consolas" w:cs="Consolas"/>
-          <w:color w:val="DCDCDC"/>
-          <w:sz w:val="19"/>
-          <w:szCs w:val="19"/>
-          <w:highlight w:val="black"/>
-          <w:lang w:val="en-US"/>
-        </w:rPr>
-        <w:t xml:space="preserve">    }</w:t>
-      </w:r>
-      <w:r>
-        <w:rPr>
-          <w:rFonts w:ascii="Consolas" w:hAnsi="Consolas" w:cs="Consolas"/>
-          <w:color w:val="DCDCDC"/>
-          <w:sz w:val="19"/>
-          <w:szCs w:val="19"/>
-          <w:highlight w:val="black"/>
-          <w:lang w:val="en-US"/>
-        </w:rPr>
-        <w:tab/>
-      </w:r>
-      <w:r>
-        <w:rPr>
-          <w:rFonts w:ascii="Consolas" w:hAnsi="Consolas" w:cs="Consolas"/>
-          <w:color w:val="DCDCDC"/>
-          <w:sz w:val="19"/>
-          <w:szCs w:val="19"/>
-          <w:highlight w:val="black"/>
-          <w:lang w:val="en-US"/>
-        </w:rPr>
-        <w:tab/>
-      </w:r>
-      <w:r>
-        <w:rPr>
-          <w:rFonts w:ascii="Consolas" w:hAnsi="Consolas" w:cs="Consolas"/>
-          <w:color w:val="DCDCDC"/>
-          <w:sz w:val="19"/>
-          <w:szCs w:val="19"/>
-          <w:highlight w:val="black"/>
-          <w:lang w:val="en-US"/>
-        </w:rPr>
-        <w:tab/>
-      </w:r>
-      <w:r>
-        <w:rPr>
-          <w:rFonts w:ascii="Consolas" w:hAnsi="Consolas" w:cs="Consolas"/>
-          <w:color w:val="DCDCDC"/>
-          <w:sz w:val="19"/>
-          <w:szCs w:val="19"/>
-          <w:highlight w:val="black"/>
-          <w:lang w:val="en-US"/>
-        </w:rPr>
-        <w:tab/>
-      </w:r>
-      <w:r>
-        <w:rPr>
-          <w:rFonts w:ascii="Consolas" w:hAnsi="Consolas" w:cs="Consolas"/>
-          <w:color w:val="DCDCDC"/>
-          <w:sz w:val="19"/>
-          <w:szCs w:val="19"/>
-          <w:highlight w:val="black"/>
-          <w:lang w:val="en-US"/>
-        </w:rPr>
-        <w:tab/>
-      </w:r>
-      <w:r>
-        <w:rPr>
-          <w:rFonts w:ascii="Consolas" w:hAnsi="Consolas" w:cs="Consolas"/>
-          <w:color w:val="DCDCDC"/>
-          <w:sz w:val="19"/>
-          <w:szCs w:val="19"/>
-          <w:highlight w:val="black"/>
-          <w:lang w:val="en-US"/>
-        </w:rPr>
-        <w:tab/>
-      </w:r>
-      <w:r>
-        <w:rPr>
-          <w:rFonts w:ascii="Consolas" w:hAnsi="Consolas" w:cs="Consolas"/>
-          <w:color w:val="DCDCDC"/>
-          <w:sz w:val="19"/>
-          <w:szCs w:val="19"/>
-          <w:highlight w:val="black"/>
-          <w:lang w:val="en-US"/>
-        </w:rPr>
-        <w:tab/>
-      </w:r>
-      <w:r>
-        <w:rPr>
-          <w:rFonts w:ascii="Consolas" w:hAnsi="Consolas" w:cs="Consolas"/>
-          <w:color w:val="DCDCDC"/>
-          <w:sz w:val="19"/>
-          <w:szCs w:val="19"/>
-          <w:highlight w:val="black"/>
-          <w:lang w:val="en-US"/>
-        </w:rPr>
-        <w:tab/>
-      </w:r>
-      <w:r>
-        <w:rPr>
-          <w:rFonts w:ascii="Consolas" w:hAnsi="Consolas" w:cs="Consolas"/>
-          <w:color w:val="DCDCDC"/>
-          <w:sz w:val="19"/>
-          <w:szCs w:val="19"/>
-          <w:highlight w:val="black"/>
-          <w:lang w:val="en-US"/>
-        </w:rPr>
-        <w:tab/>
-      </w:r>
-      <w:r>
-        <w:rPr>
-          <w:rFonts w:ascii="Consolas" w:hAnsi="Consolas" w:cs="Consolas"/>
-          <w:color w:val="DCDCDC"/>
-          <w:sz w:val="19"/>
-          <w:szCs w:val="19"/>
-          <w:highlight w:val="black"/>
-          <w:lang w:val="en-US"/>
-        </w:rPr>
-        <w:tab/>
-      </w:r>
-      <w:r>
-        <w:rPr>
-          <w:rFonts w:ascii="Consolas" w:hAnsi="Consolas" w:cs="Consolas"/>
-          <w:color w:val="DCDCDC"/>
-          <w:sz w:val="19"/>
-          <w:szCs w:val="19"/>
-          <w:highlight w:val="black"/>
-          <w:lang w:val="en-US"/>
-        </w:rPr>
-        <w:tab/>
-      </w:r>
-      <w:r>
-        <w:rPr>
-          <w:rFonts w:ascii="Consolas" w:hAnsi="Consolas" w:cs="Consolas"/>
-          <w:color w:val="DCDCDC"/>
-          <w:sz w:val="19"/>
-          <w:szCs w:val="19"/>
-          <w:highlight w:val="black"/>
-          <w:lang w:val="en-US"/>
-        </w:rPr>
-        <w:tab/>
-      </w:r>
-    </w:p>
-    <w:p>
-      <w:pPr>
-        <w:autoSpaceDE w:val="0"/>
-        <w:autoSpaceDN w:val="0"/>
-        <w:adjustRightInd w:val="0"/>
-        <w:spacing w:line="240" w:lineRule="auto"/>
-        <w:jc w:val="left"/>
-        <w:rPr>
-          <w:rFonts w:ascii="Consolas" w:hAnsi="Consolas" w:cs="Consolas"/>
-          <w:color w:val="DCDCDC"/>
-          <w:sz w:val="19"/>
-          <w:szCs w:val="19"/>
-          <w:highlight w:val="black"/>
-          <w:lang w:val="en-US"/>
-        </w:rPr>
-      </w:pPr>
-      <w:r>
-        <w:rPr>
-          <w:rFonts w:ascii="Consolas" w:hAnsi="Consolas" w:cs="Consolas"/>
-          <w:color w:val="DCDCDC"/>
-          <w:sz w:val="19"/>
-          <w:szCs w:val="19"/>
-          <w:highlight w:val="black"/>
-          <w:lang w:val="en-US"/>
-        </w:rPr>
-        <w:tab/>
-      </w:r>
-      <w:r>
-        <w:rPr>
-          <w:rFonts w:ascii="Consolas" w:hAnsi="Consolas" w:cs="Consolas"/>
-          <w:color w:val="DCDCDC"/>
-          <w:sz w:val="19"/>
-          <w:szCs w:val="19"/>
-          <w:highlight w:val="black"/>
-          <w:lang w:val="en-US"/>
-        </w:rPr>
-        <w:tab/>
-      </w:r>
-      <w:r>
-        <w:rPr>
-          <w:rFonts w:ascii="Consolas" w:hAnsi="Consolas" w:cs="Consolas"/>
-          <w:color w:val="DCDCDC"/>
-          <w:sz w:val="19"/>
-          <w:szCs w:val="19"/>
-          <w:highlight w:val="black"/>
-          <w:lang w:val="en-US"/>
-        </w:rPr>
-        <w:tab/>
-      </w:r>
-      <w:r>
-        <w:rPr>
-          <w:rFonts w:ascii="Consolas" w:hAnsi="Consolas" w:cs="Consolas"/>
-          <w:color w:val="DCDCDC"/>
-          <w:sz w:val="19"/>
-          <w:szCs w:val="19"/>
-          <w:highlight w:val="black"/>
-          <w:lang w:val="en-US"/>
-        </w:rPr>
-        <w:tab/>
-      </w:r>
-      <w:r>
-        <w:rPr>
-          <w:rFonts w:ascii="Consolas" w:hAnsi="Consolas" w:cs="Consolas"/>
-          <w:color w:val="DCDCDC"/>
-          <w:sz w:val="19"/>
-          <w:szCs w:val="19"/>
-          <w:highlight w:val="black"/>
-          <w:lang w:val="en-US"/>
-        </w:rPr>
-        <w:tab/>
-      </w:r>
-      <w:r>
-        <w:rPr>
-          <w:rFonts w:ascii="Consolas" w:hAnsi="Consolas" w:cs="Consolas"/>
-          <w:color w:val="DCDCDC"/>
-          <w:sz w:val="19"/>
-          <w:szCs w:val="19"/>
-          <w:highlight w:val="black"/>
-          <w:lang w:val="en-US"/>
-        </w:rPr>
-        <w:tab/>
-      </w:r>
-      <w:r>
-        <w:rPr>
-          <w:rFonts w:ascii="Consolas" w:hAnsi="Consolas" w:cs="Consolas"/>
-          <w:color w:val="DCDCDC"/>
-          <w:sz w:val="19"/>
-          <w:szCs w:val="19"/>
-          <w:highlight w:val="black"/>
-          <w:lang w:val="en-US"/>
-        </w:rPr>
-        <w:tab/>
-      </w:r>
-      <w:r>
-        <w:rPr>
-          <w:rFonts w:ascii="Consolas" w:hAnsi="Consolas" w:cs="Consolas"/>
-          <w:color w:val="DCDCDC"/>
-          <w:sz w:val="19"/>
-          <w:szCs w:val="19"/>
-          <w:highlight w:val="black"/>
-          <w:lang w:val="en-US"/>
-        </w:rPr>
-        <w:tab/>
-      </w:r>
-      <w:r>
-        <w:rPr>
-          <w:rFonts w:ascii="Consolas" w:hAnsi="Consolas" w:cs="Consolas"/>
-          <w:color w:val="DCDCDC"/>
-          <w:sz w:val="19"/>
-          <w:szCs w:val="19"/>
-          <w:highlight w:val="black"/>
-          <w:lang w:val="en-US"/>
-        </w:rPr>
-        <w:tab/>
-      </w:r>
-      <w:r>
-        <w:rPr>
-          <w:rFonts w:ascii="Consolas" w:hAnsi="Consolas" w:cs="Consolas"/>
-          <w:color w:val="DCDCDC"/>
-          <w:sz w:val="19"/>
-          <w:szCs w:val="19"/>
-          <w:highlight w:val="black"/>
-          <w:lang w:val="en-US"/>
-        </w:rPr>
-        <w:tab/>
-      </w:r>
-      <w:r>
-        <w:rPr>
-          <w:rFonts w:ascii="Consolas" w:hAnsi="Consolas" w:cs="Consolas"/>
-          <w:color w:val="DCDCDC"/>
-          <w:sz w:val="19"/>
-          <w:szCs w:val="19"/>
-          <w:highlight w:val="black"/>
-          <w:lang w:val="en-US"/>
-        </w:rPr>
-        <w:tab/>
-      </w:r>
-      <w:r>
-        <w:rPr>
-          <w:rFonts w:ascii="Consolas" w:hAnsi="Consolas" w:cs="Consolas"/>
-          <w:color w:val="DCDCDC"/>
-          <w:sz w:val="19"/>
-          <w:szCs w:val="19"/>
-          <w:highlight w:val="black"/>
-          <w:lang w:val="en-US"/>
-        </w:rPr>
-        <w:tab/>
-      </w:r>
-    </w:p>
-    <w:p>
-      <w:pPr>
-        <w:autoSpaceDE w:val="0"/>
-        <w:autoSpaceDN w:val="0"/>
-        <w:adjustRightInd w:val="0"/>
-        <w:spacing w:line="240" w:lineRule="auto"/>
-        <w:jc w:val="left"/>
-        <w:rPr>
-          <w:rFonts w:ascii="Consolas" w:hAnsi="Consolas" w:cs="Consolas"/>
-          <w:color w:val="DCDCDC"/>
-          <w:sz w:val="19"/>
-          <w:szCs w:val="19"/>
-          <w:highlight w:val="black"/>
-          <w:lang w:val="en-US"/>
-        </w:rPr>
-      </w:pPr>
-      <w:r>
-        <w:rPr>
-          <w:rFonts w:ascii="Consolas" w:hAnsi="Consolas" w:cs="Consolas"/>
-          <w:color w:val="DCDCDC"/>
-          <w:sz w:val="19"/>
-          <w:szCs w:val="19"/>
-          <w:highlight w:val="black"/>
-          <w:lang w:val="en-US"/>
-        </w:rPr>
-        <w:t xml:space="preserve">    </w:t>
-      </w:r>
-      <w:proofErr w:type="gramStart"/>
-      <w:r>
-        <w:rPr>
-          <w:rFonts w:ascii="Consolas" w:hAnsi="Consolas" w:cs="Consolas"/>
-          <w:color w:val="569CD6"/>
-          <w:sz w:val="19"/>
-          <w:szCs w:val="19"/>
-          <w:highlight w:val="black"/>
-          <w:lang w:val="en-US"/>
-        </w:rPr>
-        <w:t>public</w:t>
-      </w:r>
-      <w:proofErr w:type="gramEnd"/>
-      <w:r>
-        <w:rPr>
-          <w:rFonts w:ascii="Consolas" w:hAnsi="Consolas" w:cs="Consolas"/>
-          <w:color w:val="DCDCDC"/>
-          <w:sz w:val="19"/>
-          <w:szCs w:val="19"/>
-          <w:highlight w:val="black"/>
-          <w:lang w:val="en-US"/>
-        </w:rPr>
-        <w:t xml:space="preserve"> </w:t>
-      </w:r>
-      <w:r>
-        <w:rPr>
-          <w:rFonts w:ascii="Consolas" w:hAnsi="Consolas" w:cs="Consolas"/>
-          <w:color w:val="569CD6"/>
-          <w:sz w:val="19"/>
-          <w:szCs w:val="19"/>
-          <w:highlight w:val="black"/>
-          <w:lang w:val="en-US"/>
-        </w:rPr>
-        <w:t>interface</w:t>
-      </w:r>
-      <w:r>
-        <w:rPr>
-          <w:rFonts w:ascii="Consolas" w:hAnsi="Consolas" w:cs="Consolas"/>
-          <w:color w:val="DCDCDC"/>
-          <w:sz w:val="19"/>
-          <w:szCs w:val="19"/>
-          <w:highlight w:val="black"/>
-          <w:lang w:val="en-US"/>
-        </w:rPr>
-        <w:t xml:space="preserve"> </w:t>
-      </w:r>
-      <w:proofErr w:type="spellStart"/>
-      <w:r>
-        <w:rPr>
-          <w:rFonts w:ascii="Consolas" w:hAnsi="Consolas" w:cs="Consolas"/>
-          <w:color w:val="B8D7A3"/>
-          <w:sz w:val="19"/>
-          <w:szCs w:val="19"/>
-          <w:highlight w:val="black"/>
-          <w:lang w:val="en-US"/>
-        </w:rPr>
-        <w:t>IZone</w:t>
-      </w:r>
-      <w:proofErr w:type="spellEnd"/>
-      <w:r>
-        <w:rPr>
-          <w:rFonts w:ascii="Consolas" w:hAnsi="Consolas" w:cs="Consolas"/>
-          <w:color w:val="B8D7A3"/>
-          <w:sz w:val="19"/>
-          <w:szCs w:val="19"/>
-          <w:highlight w:val="black"/>
-          <w:lang w:val="en-US"/>
-        </w:rPr>
-        <w:tab/>
-      </w:r>
-      <w:r>
-        <w:rPr>
-          <w:rFonts w:ascii="Consolas" w:hAnsi="Consolas" w:cs="Consolas"/>
-          <w:color w:val="B8D7A3"/>
-          <w:sz w:val="19"/>
-          <w:szCs w:val="19"/>
-          <w:highlight w:val="black"/>
-          <w:lang w:val="en-US"/>
-        </w:rPr>
-        <w:tab/>
-      </w:r>
-      <w:r>
-        <w:rPr>
-          <w:rFonts w:ascii="Consolas" w:hAnsi="Consolas" w:cs="Consolas"/>
-          <w:color w:val="B8D7A3"/>
-          <w:sz w:val="19"/>
-          <w:szCs w:val="19"/>
-          <w:highlight w:val="black"/>
-          <w:lang w:val="en-US"/>
-        </w:rPr>
-        <w:tab/>
-      </w:r>
-      <w:r>
-        <w:rPr>
-          <w:rFonts w:ascii="Consolas" w:hAnsi="Consolas" w:cs="Consolas"/>
-          <w:color w:val="B8D7A3"/>
-          <w:sz w:val="19"/>
-          <w:szCs w:val="19"/>
-          <w:highlight w:val="black"/>
-          <w:lang w:val="en-US"/>
-        </w:rPr>
-        <w:tab/>
-      </w:r>
-      <w:r>
-        <w:rPr>
-          <w:rFonts w:ascii="Consolas" w:hAnsi="Consolas" w:cs="Consolas"/>
-          <w:color w:val="B8D7A3"/>
-          <w:sz w:val="19"/>
-          <w:szCs w:val="19"/>
-          <w:highlight w:val="black"/>
-          <w:lang w:val="en-US"/>
-        </w:rPr>
-        <w:tab/>
-      </w:r>
-      <w:r>
-        <w:rPr>
-          <w:rFonts w:ascii="Consolas" w:hAnsi="Consolas" w:cs="Consolas"/>
-          <w:color w:val="B8D7A3"/>
-          <w:sz w:val="19"/>
-          <w:szCs w:val="19"/>
-          <w:highlight w:val="black"/>
-          <w:lang w:val="en-US"/>
-        </w:rPr>
-        <w:tab/>
-      </w:r>
-      <w:r>
-        <w:rPr>
-          <w:rFonts w:ascii="Consolas" w:hAnsi="Consolas" w:cs="Consolas"/>
-          <w:color w:val="B8D7A3"/>
-          <w:sz w:val="19"/>
-          <w:szCs w:val="19"/>
-          <w:highlight w:val="black"/>
-          <w:lang w:val="en-US"/>
-        </w:rPr>
-        <w:tab/>
-      </w:r>
-      <w:r>
-        <w:rPr>
-          <w:rFonts w:ascii="Consolas" w:hAnsi="Consolas" w:cs="Consolas"/>
-          <w:color w:val="B8D7A3"/>
-          <w:sz w:val="19"/>
-          <w:szCs w:val="19"/>
-          <w:highlight w:val="black"/>
-          <w:lang w:val="en-US"/>
-        </w:rPr>
-        <w:tab/>
-      </w:r>
-      <w:r>
-        <w:rPr>
-          <w:rFonts w:ascii="Consolas" w:hAnsi="Consolas" w:cs="Consolas"/>
-          <w:color w:val="B8D7A3"/>
-          <w:sz w:val="19"/>
-          <w:szCs w:val="19"/>
-          <w:highlight w:val="black"/>
-          <w:lang w:val="en-US"/>
-        </w:rPr>
-        <w:tab/>
-      </w:r>
-    </w:p>
-    <w:p>
-      <w:pPr>
-        <w:autoSpaceDE w:val="0"/>
-        <w:autoSpaceDN w:val="0"/>
-        <w:adjustRightInd w:val="0"/>
-        <w:spacing w:line="240" w:lineRule="auto"/>
-        <w:jc w:val="left"/>
-        <w:rPr>
-          <w:rFonts w:ascii="Consolas" w:hAnsi="Consolas" w:cs="Consolas"/>
-          <w:color w:val="DCDCDC"/>
-          <w:sz w:val="19"/>
-          <w:szCs w:val="19"/>
-          <w:highlight w:val="black"/>
-          <w:lang w:val="en-US"/>
-        </w:rPr>
-      </w:pPr>
-      <w:r>
-        <w:rPr>
-          <w:rFonts w:ascii="Consolas" w:hAnsi="Consolas" w:cs="Consolas"/>
-          <w:color w:val="DCDCDC"/>
-          <w:sz w:val="19"/>
-          <w:szCs w:val="19"/>
-          <w:highlight w:val="black"/>
-          <w:lang w:val="en-US"/>
-        </w:rPr>
-        <w:t xml:space="preserve">    {</w:t>
-      </w:r>
-      <w:r>
-        <w:rPr>
-          <w:rFonts w:ascii="Consolas" w:hAnsi="Consolas" w:cs="Consolas"/>
-          <w:color w:val="DCDCDC"/>
-          <w:sz w:val="19"/>
-          <w:szCs w:val="19"/>
-          <w:highlight w:val="black"/>
-          <w:lang w:val="en-US"/>
-        </w:rPr>
-        <w:tab/>
-      </w:r>
-      <w:r>
-        <w:rPr>
-          <w:rFonts w:ascii="Consolas" w:hAnsi="Consolas" w:cs="Consolas"/>
-          <w:color w:val="DCDCDC"/>
-          <w:sz w:val="19"/>
-          <w:szCs w:val="19"/>
-          <w:highlight w:val="black"/>
-          <w:lang w:val="en-US"/>
-        </w:rPr>
-        <w:tab/>
-      </w:r>
-      <w:r>
-        <w:rPr>
-          <w:rFonts w:ascii="Consolas" w:hAnsi="Consolas" w:cs="Consolas"/>
-          <w:color w:val="DCDCDC"/>
-          <w:sz w:val="19"/>
-          <w:szCs w:val="19"/>
-          <w:highlight w:val="black"/>
-          <w:lang w:val="en-US"/>
-        </w:rPr>
-        <w:tab/>
-      </w:r>
-      <w:r>
-        <w:rPr>
-          <w:rFonts w:ascii="Consolas" w:hAnsi="Consolas" w:cs="Consolas"/>
-          <w:color w:val="DCDCDC"/>
-          <w:sz w:val="19"/>
-          <w:szCs w:val="19"/>
-          <w:highlight w:val="black"/>
-          <w:lang w:val="en-US"/>
-        </w:rPr>
-        <w:tab/>
-      </w:r>
-      <w:r>
-        <w:rPr>
-          <w:rFonts w:ascii="Consolas" w:hAnsi="Consolas" w:cs="Consolas"/>
-          <w:color w:val="DCDCDC"/>
-          <w:sz w:val="19"/>
-          <w:szCs w:val="19"/>
-          <w:highlight w:val="black"/>
-          <w:lang w:val="en-US"/>
-        </w:rPr>
-        <w:tab/>
-      </w:r>
-      <w:r>
-        <w:rPr>
-          <w:rFonts w:ascii="Consolas" w:hAnsi="Consolas" w:cs="Consolas"/>
-          <w:color w:val="DCDCDC"/>
-          <w:sz w:val="19"/>
-          <w:szCs w:val="19"/>
-          <w:highlight w:val="black"/>
-          <w:lang w:val="en-US"/>
-        </w:rPr>
-        <w:tab/>
-      </w:r>
-      <w:r>
-        <w:rPr>
-          <w:rFonts w:ascii="Consolas" w:hAnsi="Consolas" w:cs="Consolas"/>
-          <w:color w:val="DCDCDC"/>
-          <w:sz w:val="19"/>
-          <w:szCs w:val="19"/>
-          <w:highlight w:val="black"/>
-          <w:lang w:val="en-US"/>
-        </w:rPr>
-        <w:tab/>
-      </w:r>
-      <w:r>
-        <w:rPr>
-          <w:rFonts w:ascii="Consolas" w:hAnsi="Consolas" w:cs="Consolas"/>
-          <w:color w:val="DCDCDC"/>
-          <w:sz w:val="19"/>
-          <w:szCs w:val="19"/>
-          <w:highlight w:val="black"/>
-          <w:lang w:val="en-US"/>
-        </w:rPr>
-        <w:tab/>
-      </w:r>
-      <w:r>
-        <w:rPr>
-          <w:rFonts w:ascii="Consolas" w:hAnsi="Consolas" w:cs="Consolas"/>
-          <w:color w:val="DCDCDC"/>
-          <w:sz w:val="19"/>
-          <w:szCs w:val="19"/>
-          <w:highlight w:val="black"/>
-          <w:lang w:val="en-US"/>
-        </w:rPr>
-        <w:tab/>
-      </w:r>
-      <w:r>
-        <w:rPr>
-          <w:rFonts w:ascii="Consolas" w:hAnsi="Consolas" w:cs="Consolas"/>
-          <w:color w:val="DCDCDC"/>
-          <w:sz w:val="19"/>
-          <w:szCs w:val="19"/>
-          <w:highlight w:val="black"/>
-          <w:lang w:val="en-US"/>
-        </w:rPr>
-        <w:tab/>
-      </w:r>
-      <w:r>
-        <w:rPr>
-          <w:rFonts w:ascii="Consolas" w:hAnsi="Consolas" w:cs="Consolas"/>
-          <w:color w:val="DCDCDC"/>
-          <w:sz w:val="19"/>
-          <w:szCs w:val="19"/>
-          <w:highlight w:val="black"/>
-          <w:lang w:val="en-US"/>
-        </w:rPr>
-        <w:tab/>
-      </w:r>
-      <w:r>
-        <w:rPr>
-          <w:rFonts w:ascii="Consolas" w:hAnsi="Consolas" w:cs="Consolas"/>
-          <w:color w:val="DCDCDC"/>
-          <w:sz w:val="19"/>
-          <w:szCs w:val="19"/>
-          <w:highlight w:val="black"/>
-          <w:lang w:val="en-US"/>
-        </w:rPr>
-        <w:tab/>
-      </w:r>
-    </w:p>
-    <w:p>
-      <w:pPr>
-        <w:autoSpaceDE w:val="0"/>
-        <w:autoSpaceDN w:val="0"/>
-        <w:adjustRightInd w:val="0"/>
-        <w:spacing w:line="240" w:lineRule="auto"/>
-        <w:jc w:val="left"/>
-        <w:rPr>
-          <w:rFonts w:ascii="Consolas" w:hAnsi="Consolas" w:cs="Consolas"/>
-          <w:color w:val="DCDCDC"/>
-          <w:sz w:val="19"/>
-          <w:szCs w:val="19"/>
-          <w:highlight w:val="black"/>
-          <w:lang w:val="en-US"/>
-        </w:rPr>
-      </w:pPr>
-      <w:r>
-        <w:rPr>
-          <w:rFonts w:ascii="Consolas" w:hAnsi="Consolas" w:cs="Consolas"/>
-          <w:color w:val="DCDCDC"/>
-          <w:sz w:val="19"/>
-          <w:szCs w:val="19"/>
-          <w:highlight w:val="black"/>
-          <w:lang w:val="en-US"/>
-        </w:rPr>
-        <w:t xml:space="preserve">        </w:t>
-      </w:r>
-      <w:proofErr w:type="gramStart"/>
-      <w:r>
-        <w:rPr>
-          <w:rFonts w:ascii="Consolas" w:hAnsi="Consolas" w:cs="Consolas"/>
-          <w:color w:val="569CD6"/>
-          <w:sz w:val="19"/>
-          <w:szCs w:val="19"/>
-          <w:highlight w:val="black"/>
-          <w:lang w:val="en-US"/>
-        </w:rPr>
-        <w:t>void</w:t>
-      </w:r>
-      <w:proofErr w:type="gramEnd"/>
-      <w:r>
-        <w:rPr>
-          <w:rFonts w:ascii="Consolas" w:hAnsi="Consolas" w:cs="Consolas"/>
-          <w:color w:val="DCDCDC"/>
-          <w:sz w:val="19"/>
-          <w:szCs w:val="19"/>
-          <w:highlight w:val="black"/>
-          <w:lang w:val="en-US"/>
-        </w:rPr>
-        <w:t xml:space="preserve"> Register(</w:t>
-      </w:r>
-      <w:proofErr w:type="spellStart"/>
-      <w:r>
-        <w:rPr>
-          <w:rFonts w:ascii="Consolas" w:hAnsi="Consolas" w:cs="Consolas"/>
-          <w:color w:val="B8D7A3"/>
-          <w:sz w:val="19"/>
-          <w:szCs w:val="19"/>
-          <w:highlight w:val="black"/>
-          <w:lang w:val="en-US"/>
-        </w:rPr>
-        <w:t>IStockManager</w:t>
-      </w:r>
-      <w:proofErr w:type="spellEnd"/>
-      <w:r>
-        <w:rPr>
-          <w:rFonts w:ascii="Consolas" w:hAnsi="Consolas" w:cs="Consolas"/>
-          <w:color w:val="DCDCDC"/>
-          <w:sz w:val="19"/>
-          <w:szCs w:val="19"/>
-          <w:highlight w:val="black"/>
-          <w:lang w:val="en-US"/>
-        </w:rPr>
-        <w:t xml:space="preserve"> </w:t>
-      </w:r>
-      <w:proofErr w:type="spellStart"/>
-      <w:r>
-        <w:rPr>
-          <w:rFonts w:ascii="Consolas" w:hAnsi="Consolas" w:cs="Consolas"/>
-          <w:color w:val="DCDCDC"/>
-          <w:sz w:val="19"/>
-          <w:szCs w:val="19"/>
-          <w:highlight w:val="black"/>
-          <w:lang w:val="en-US"/>
-        </w:rPr>
-        <w:t>stockManager</w:t>
-      </w:r>
-      <w:proofErr w:type="spellEnd"/>
-      <w:r>
-        <w:rPr>
-          <w:rFonts w:ascii="Consolas" w:hAnsi="Consolas" w:cs="Consolas"/>
-          <w:color w:val="DCDCDC"/>
-          <w:sz w:val="19"/>
-          <w:szCs w:val="19"/>
-          <w:highlight w:val="black"/>
-          <w:lang w:val="en-US"/>
-        </w:rPr>
-        <w:t xml:space="preserve">, </w:t>
-      </w:r>
-      <w:proofErr w:type="spellStart"/>
-      <w:r>
-        <w:rPr>
-          <w:rFonts w:ascii="Consolas" w:hAnsi="Consolas" w:cs="Consolas"/>
-          <w:color w:val="B8D7A3"/>
-          <w:sz w:val="19"/>
-          <w:szCs w:val="19"/>
-          <w:highlight w:val="black"/>
-          <w:lang w:val="en-US"/>
-        </w:rPr>
-        <w:t>IEnumerable</w:t>
-      </w:r>
-      <w:proofErr w:type="spellEnd"/>
-      <w:r>
-        <w:rPr>
-          <w:rFonts w:ascii="Consolas" w:hAnsi="Consolas" w:cs="Consolas"/>
-          <w:color w:val="B4B4B4"/>
-          <w:sz w:val="19"/>
-          <w:szCs w:val="19"/>
-          <w:highlight w:val="black"/>
-          <w:lang w:val="en-US"/>
-        </w:rPr>
-        <w:t>&lt;</w:t>
-      </w:r>
-      <w:r>
-        <w:rPr>
-          <w:rFonts w:ascii="Consolas" w:hAnsi="Consolas" w:cs="Consolas"/>
-          <w:color w:val="4EC9B0"/>
-          <w:sz w:val="19"/>
-          <w:szCs w:val="19"/>
-          <w:highlight w:val="black"/>
-          <w:lang w:val="en-US"/>
-        </w:rPr>
-        <w:t>Item</w:t>
-      </w:r>
-      <w:r>
-        <w:rPr>
-          <w:rFonts w:ascii="Consolas" w:hAnsi="Consolas" w:cs="Consolas"/>
-          <w:color w:val="B4B4B4"/>
-          <w:sz w:val="19"/>
-          <w:szCs w:val="19"/>
-          <w:highlight w:val="black"/>
-          <w:lang w:val="en-US"/>
-        </w:rPr>
-        <w:t>&gt;</w:t>
-      </w:r>
-      <w:r>
-        <w:rPr>
-          <w:rFonts w:ascii="Consolas" w:hAnsi="Consolas" w:cs="Consolas"/>
-          <w:color w:val="DCDCDC"/>
-          <w:sz w:val="19"/>
-          <w:szCs w:val="19"/>
-          <w:highlight w:val="black"/>
-          <w:lang w:val="en-US"/>
-        </w:rPr>
-        <w:t xml:space="preserve"> stock);</w:t>
-      </w:r>
-      <w:r>
-        <w:rPr>
-          <w:rFonts w:ascii="Consolas" w:hAnsi="Consolas" w:cs="Consolas"/>
-          <w:color w:val="DCDCDC"/>
-          <w:sz w:val="19"/>
-          <w:szCs w:val="19"/>
-          <w:highlight w:val="black"/>
-          <w:lang w:val="en-US"/>
-        </w:rPr>
-        <w:tab/>
-      </w:r>
-    </w:p>
-    <w:p>
-      <w:pPr>
-        <w:autoSpaceDE w:val="0"/>
-        <w:autoSpaceDN w:val="0"/>
-        <w:adjustRightInd w:val="0"/>
-        <w:spacing w:line="240" w:lineRule="auto"/>
-        <w:jc w:val="left"/>
-        <w:rPr>
-          <w:rFonts w:ascii="Consolas" w:hAnsi="Consolas" w:cs="Consolas"/>
-          <w:color w:val="DCDCDC"/>
-          <w:sz w:val="19"/>
-          <w:szCs w:val="19"/>
-          <w:highlight w:val="black"/>
-          <w:lang w:val="en-US"/>
-        </w:rPr>
-      </w:pPr>
-      <w:r>
-        <w:rPr>
-          <w:rFonts w:ascii="Consolas" w:hAnsi="Consolas" w:cs="Consolas"/>
-          <w:color w:val="DCDCDC"/>
-          <w:sz w:val="19"/>
-          <w:szCs w:val="19"/>
-          <w:highlight w:val="black"/>
-          <w:lang w:val="en-US"/>
-        </w:rPr>
-        <w:tab/>
-      </w:r>
-      <w:r>
-        <w:rPr>
-          <w:rFonts w:ascii="Consolas" w:hAnsi="Consolas" w:cs="Consolas"/>
-          <w:color w:val="DCDCDC"/>
-          <w:sz w:val="19"/>
-          <w:szCs w:val="19"/>
-          <w:highlight w:val="black"/>
-          <w:lang w:val="en-US"/>
-        </w:rPr>
-        <w:tab/>
-      </w:r>
-      <w:r>
-        <w:rPr>
-          <w:rFonts w:ascii="Consolas" w:hAnsi="Consolas" w:cs="Consolas"/>
-          <w:color w:val="DCDCDC"/>
-          <w:sz w:val="19"/>
-          <w:szCs w:val="19"/>
-          <w:highlight w:val="black"/>
-          <w:lang w:val="en-US"/>
-        </w:rPr>
-        <w:tab/>
-      </w:r>
-      <w:r>
-        <w:rPr>
-          <w:rFonts w:ascii="Consolas" w:hAnsi="Consolas" w:cs="Consolas"/>
-          <w:color w:val="DCDCDC"/>
-          <w:sz w:val="19"/>
-          <w:szCs w:val="19"/>
-          <w:highlight w:val="black"/>
-          <w:lang w:val="en-US"/>
-        </w:rPr>
-        <w:tab/>
-      </w:r>
-      <w:r>
-        <w:rPr>
-          <w:rFonts w:ascii="Consolas" w:hAnsi="Consolas" w:cs="Consolas"/>
-          <w:color w:val="DCDCDC"/>
-          <w:sz w:val="19"/>
-          <w:szCs w:val="19"/>
-          <w:highlight w:val="black"/>
-          <w:lang w:val="en-US"/>
-        </w:rPr>
-        <w:tab/>
-      </w:r>
-      <w:r>
-        <w:rPr>
-          <w:rFonts w:ascii="Consolas" w:hAnsi="Consolas" w:cs="Consolas"/>
-          <w:color w:val="DCDCDC"/>
-          <w:sz w:val="19"/>
-          <w:szCs w:val="19"/>
-          <w:highlight w:val="black"/>
-          <w:lang w:val="en-US"/>
-        </w:rPr>
-        <w:tab/>
-      </w:r>
-      <w:r>
-        <w:rPr>
-          <w:rFonts w:ascii="Consolas" w:hAnsi="Consolas" w:cs="Consolas"/>
-          <w:color w:val="DCDCDC"/>
-          <w:sz w:val="19"/>
-          <w:szCs w:val="19"/>
-          <w:highlight w:val="black"/>
-          <w:lang w:val="en-US"/>
-        </w:rPr>
-        <w:tab/>
-      </w:r>
-      <w:r>
-        <w:rPr>
-          <w:rFonts w:ascii="Consolas" w:hAnsi="Consolas" w:cs="Consolas"/>
-          <w:color w:val="DCDCDC"/>
-          <w:sz w:val="19"/>
-          <w:szCs w:val="19"/>
-          <w:highlight w:val="black"/>
-          <w:lang w:val="en-US"/>
-        </w:rPr>
-        <w:tab/>
-      </w:r>
-      <w:r>
-        <w:rPr>
-          <w:rFonts w:ascii="Consolas" w:hAnsi="Consolas" w:cs="Consolas"/>
-          <w:color w:val="DCDCDC"/>
-          <w:sz w:val="19"/>
-          <w:szCs w:val="19"/>
-          <w:highlight w:val="black"/>
-          <w:lang w:val="en-US"/>
-        </w:rPr>
-        <w:tab/>
-      </w:r>
-      <w:r>
-        <w:rPr>
-          <w:rFonts w:ascii="Consolas" w:hAnsi="Consolas" w:cs="Consolas"/>
-          <w:color w:val="DCDCDC"/>
-          <w:sz w:val="19"/>
-          <w:szCs w:val="19"/>
-          <w:highlight w:val="black"/>
-          <w:lang w:val="en-US"/>
-        </w:rPr>
-        <w:tab/>
-      </w:r>
-      <w:r>
-        <w:rPr>
-          <w:rFonts w:ascii="Consolas" w:hAnsi="Consolas" w:cs="Consolas"/>
-          <w:color w:val="DCDCDC"/>
-          <w:sz w:val="19"/>
-          <w:szCs w:val="19"/>
-          <w:highlight w:val="black"/>
-          <w:lang w:val="en-US"/>
-        </w:rPr>
-        <w:tab/>
-      </w:r>
-      <w:r>
-        <w:rPr>
-          <w:rFonts w:ascii="Consolas" w:hAnsi="Consolas" w:cs="Consolas"/>
-          <w:color w:val="DCDCDC"/>
-          <w:sz w:val="19"/>
-          <w:szCs w:val="19"/>
-          <w:highlight w:val="black"/>
-          <w:lang w:val="en-US"/>
-        </w:rPr>
-        <w:tab/>
-      </w:r>
-    </w:p>
-    <w:p>
-      <w:pPr>
-        <w:autoSpaceDE w:val="0"/>
-        <w:autoSpaceDN w:val="0"/>
-        <w:adjustRightInd w:val="0"/>
-        <w:spacing w:line="240" w:lineRule="auto"/>
-        <w:jc w:val="left"/>
-        <w:rPr>
-          <w:rFonts w:ascii="Consolas" w:hAnsi="Consolas" w:cs="Consolas"/>
-          <w:color w:val="DCDCDC"/>
-          <w:sz w:val="19"/>
-          <w:szCs w:val="19"/>
-          <w:highlight w:val="black"/>
-          <w:lang w:val="en-US"/>
-        </w:rPr>
-      </w:pPr>
-      <w:r>
-        <w:rPr>
-          <w:rFonts w:ascii="Consolas" w:hAnsi="Consolas" w:cs="Consolas"/>
-          <w:color w:val="DCDCDC"/>
-          <w:sz w:val="19"/>
-          <w:szCs w:val="19"/>
-          <w:highlight w:val="black"/>
-          <w:lang w:val="en-US"/>
-        </w:rPr>
-        <w:t xml:space="preserve">        </w:t>
-      </w:r>
-      <w:proofErr w:type="gramStart"/>
-      <w:r>
-        <w:rPr>
-          <w:rFonts w:ascii="Consolas" w:hAnsi="Consolas" w:cs="Consolas"/>
-          <w:color w:val="569CD6"/>
-          <w:sz w:val="19"/>
-          <w:szCs w:val="19"/>
-          <w:highlight w:val="black"/>
-          <w:lang w:val="en-US"/>
-        </w:rPr>
-        <w:t>void</w:t>
-      </w:r>
-      <w:proofErr w:type="gramEnd"/>
-      <w:r>
-        <w:rPr>
-          <w:rFonts w:ascii="Consolas" w:hAnsi="Consolas" w:cs="Consolas"/>
-          <w:color w:val="DCDCDC"/>
-          <w:sz w:val="19"/>
-          <w:szCs w:val="19"/>
-          <w:highlight w:val="black"/>
-          <w:lang w:val="en-US"/>
-        </w:rPr>
-        <w:t xml:space="preserve"> Unregister(</w:t>
-      </w:r>
-      <w:proofErr w:type="spellStart"/>
-      <w:r>
-        <w:rPr>
-          <w:rFonts w:ascii="Consolas" w:hAnsi="Consolas" w:cs="Consolas"/>
-          <w:color w:val="B8D7A3"/>
-          <w:sz w:val="19"/>
-          <w:szCs w:val="19"/>
-          <w:highlight w:val="black"/>
-          <w:lang w:val="en-US"/>
-        </w:rPr>
-        <w:t>IStockManager</w:t>
-      </w:r>
-      <w:proofErr w:type="spellEnd"/>
-      <w:r>
-        <w:rPr>
-          <w:rFonts w:ascii="Consolas" w:hAnsi="Consolas" w:cs="Consolas"/>
-          <w:color w:val="DCDCDC"/>
-          <w:sz w:val="19"/>
-          <w:szCs w:val="19"/>
-          <w:highlight w:val="black"/>
-          <w:lang w:val="en-US"/>
-        </w:rPr>
-        <w:t xml:space="preserve"> </w:t>
-      </w:r>
-      <w:proofErr w:type="spellStart"/>
-      <w:r>
-        <w:rPr>
-          <w:rFonts w:ascii="Consolas" w:hAnsi="Consolas" w:cs="Consolas"/>
-          <w:color w:val="DCDCDC"/>
-          <w:sz w:val="19"/>
-          <w:szCs w:val="19"/>
-          <w:highlight w:val="black"/>
-          <w:lang w:val="en-US"/>
-        </w:rPr>
-        <w:t>stockManager</w:t>
-      </w:r>
-      <w:proofErr w:type="spellEnd"/>
-      <w:r>
-        <w:rPr>
-          <w:rFonts w:ascii="Consolas" w:hAnsi="Consolas" w:cs="Consolas"/>
-          <w:color w:val="DCDCDC"/>
-          <w:sz w:val="19"/>
-          <w:szCs w:val="19"/>
-          <w:highlight w:val="black"/>
-          <w:lang w:val="en-US"/>
-        </w:rPr>
-        <w:t>);</w:t>
-      </w:r>
-      <w:r>
-        <w:rPr>
-          <w:rFonts w:ascii="Consolas" w:hAnsi="Consolas" w:cs="Consolas"/>
-          <w:color w:val="DCDCDC"/>
-          <w:sz w:val="19"/>
-          <w:szCs w:val="19"/>
-          <w:highlight w:val="black"/>
-          <w:lang w:val="en-US"/>
-        </w:rPr>
-        <w:tab/>
-      </w:r>
-      <w:r>
-        <w:rPr>
-          <w:rFonts w:ascii="Consolas" w:hAnsi="Consolas" w:cs="Consolas"/>
-          <w:color w:val="DCDCDC"/>
-          <w:sz w:val="19"/>
-          <w:szCs w:val="19"/>
-          <w:highlight w:val="black"/>
-          <w:lang w:val="en-US"/>
-        </w:rPr>
-        <w:tab/>
-      </w:r>
-      <w:r>
-        <w:rPr>
-          <w:rFonts w:ascii="Consolas" w:hAnsi="Consolas" w:cs="Consolas"/>
-          <w:color w:val="DCDCDC"/>
-          <w:sz w:val="19"/>
-          <w:szCs w:val="19"/>
-          <w:highlight w:val="black"/>
-          <w:lang w:val="en-US"/>
-        </w:rPr>
-        <w:tab/>
-      </w:r>
-      <w:r>
-        <w:rPr>
-          <w:rFonts w:ascii="Consolas" w:hAnsi="Consolas" w:cs="Consolas"/>
-          <w:color w:val="DCDCDC"/>
-          <w:sz w:val="19"/>
-          <w:szCs w:val="19"/>
-          <w:highlight w:val="black"/>
-          <w:lang w:val="en-US"/>
-        </w:rPr>
-        <w:tab/>
-      </w:r>
-      <w:r>
-        <w:rPr>
-          <w:rFonts w:ascii="Consolas" w:hAnsi="Consolas" w:cs="Consolas"/>
-          <w:color w:val="DCDCDC"/>
-          <w:sz w:val="19"/>
-          <w:szCs w:val="19"/>
-          <w:highlight w:val="black"/>
-          <w:lang w:val="en-US"/>
-        </w:rPr>
-        <w:tab/>
-      </w:r>
-    </w:p>
-    <w:p>
-      <w:pPr>
-        <w:autoSpaceDE w:val="0"/>
-        <w:autoSpaceDN w:val="0"/>
-        <w:adjustRightInd w:val="0"/>
-        <w:spacing w:line="240" w:lineRule="auto"/>
-        <w:jc w:val="left"/>
-        <w:rPr>
-          <w:rFonts w:ascii="Consolas" w:hAnsi="Consolas" w:cs="Consolas"/>
-          <w:color w:val="DCDCDC"/>
-          <w:sz w:val="19"/>
-          <w:szCs w:val="19"/>
-          <w:highlight w:val="black"/>
-          <w:lang w:val="en-US"/>
-        </w:rPr>
-      </w:pPr>
-      <w:r>
-        <w:rPr>
-          <w:rFonts w:ascii="Consolas" w:hAnsi="Consolas" w:cs="Consolas"/>
-          <w:color w:val="DCDCDC"/>
-          <w:sz w:val="19"/>
-          <w:szCs w:val="19"/>
-          <w:highlight w:val="black"/>
-          <w:lang w:val="en-US"/>
-        </w:rPr>
-        <w:tab/>
-      </w:r>
-      <w:r>
-        <w:rPr>
-          <w:rFonts w:ascii="Consolas" w:hAnsi="Consolas" w:cs="Consolas"/>
-          <w:color w:val="DCDCDC"/>
-          <w:sz w:val="19"/>
-          <w:szCs w:val="19"/>
-          <w:highlight w:val="black"/>
-          <w:lang w:val="en-US"/>
-        </w:rPr>
-        <w:tab/>
-      </w:r>
-      <w:r>
-        <w:rPr>
-          <w:rFonts w:ascii="Consolas" w:hAnsi="Consolas" w:cs="Consolas"/>
-          <w:color w:val="DCDCDC"/>
-          <w:sz w:val="19"/>
-          <w:szCs w:val="19"/>
-          <w:highlight w:val="black"/>
-          <w:lang w:val="en-US"/>
-        </w:rPr>
-        <w:tab/>
-      </w:r>
-      <w:r>
-        <w:rPr>
-          <w:rFonts w:ascii="Consolas" w:hAnsi="Consolas" w:cs="Consolas"/>
-          <w:color w:val="DCDCDC"/>
-          <w:sz w:val="19"/>
-          <w:szCs w:val="19"/>
-          <w:highlight w:val="black"/>
-          <w:lang w:val="en-US"/>
-        </w:rPr>
-        <w:tab/>
-      </w:r>
-      <w:r>
-        <w:rPr>
-          <w:rFonts w:ascii="Consolas" w:hAnsi="Consolas" w:cs="Consolas"/>
-          <w:color w:val="DCDCDC"/>
-          <w:sz w:val="19"/>
-          <w:szCs w:val="19"/>
-          <w:highlight w:val="black"/>
-          <w:lang w:val="en-US"/>
-        </w:rPr>
-        <w:tab/>
-      </w:r>
-      <w:r>
-        <w:rPr>
-          <w:rFonts w:ascii="Consolas" w:hAnsi="Consolas" w:cs="Consolas"/>
-          <w:color w:val="DCDCDC"/>
-          <w:sz w:val="19"/>
-          <w:szCs w:val="19"/>
-          <w:highlight w:val="black"/>
-          <w:lang w:val="en-US"/>
-        </w:rPr>
-        <w:tab/>
-      </w:r>
-      <w:r>
-        <w:rPr>
-          <w:rFonts w:ascii="Consolas" w:hAnsi="Consolas" w:cs="Consolas"/>
-          <w:color w:val="DCDCDC"/>
-          <w:sz w:val="19"/>
-          <w:szCs w:val="19"/>
-          <w:highlight w:val="black"/>
-          <w:lang w:val="en-US"/>
-        </w:rPr>
-        <w:tab/>
-      </w:r>
-      <w:r>
-        <w:rPr>
-          <w:rFonts w:ascii="Consolas" w:hAnsi="Consolas" w:cs="Consolas"/>
-          <w:color w:val="DCDCDC"/>
-          <w:sz w:val="19"/>
-          <w:szCs w:val="19"/>
-          <w:highlight w:val="black"/>
-          <w:lang w:val="en-US"/>
-        </w:rPr>
-        <w:tab/>
-      </w:r>
-      <w:r>
-        <w:rPr>
-          <w:rFonts w:ascii="Consolas" w:hAnsi="Consolas" w:cs="Consolas"/>
-          <w:color w:val="DCDCDC"/>
-          <w:sz w:val="19"/>
-          <w:szCs w:val="19"/>
-          <w:highlight w:val="black"/>
-          <w:lang w:val="en-US"/>
-        </w:rPr>
-        <w:tab/>
-      </w:r>
-      <w:r>
-        <w:rPr>
-          <w:rFonts w:ascii="Consolas" w:hAnsi="Consolas" w:cs="Consolas"/>
-          <w:color w:val="DCDCDC"/>
-          <w:sz w:val="19"/>
-          <w:szCs w:val="19"/>
-          <w:highlight w:val="black"/>
-          <w:lang w:val="en-US"/>
-        </w:rPr>
-        <w:tab/>
-      </w:r>
-      <w:r>
-        <w:rPr>
-          <w:rFonts w:ascii="Consolas" w:hAnsi="Consolas" w:cs="Consolas"/>
-          <w:color w:val="DCDCDC"/>
-          <w:sz w:val="19"/>
-          <w:szCs w:val="19"/>
-          <w:highlight w:val="black"/>
-          <w:lang w:val="en-US"/>
-        </w:rPr>
-        <w:tab/>
-      </w:r>
-      <w:r>
-        <w:rPr>
-          <w:rFonts w:ascii="Consolas" w:hAnsi="Consolas" w:cs="Consolas"/>
-          <w:color w:val="DCDCDC"/>
-          <w:sz w:val="19"/>
-          <w:szCs w:val="19"/>
-          <w:highlight w:val="black"/>
-          <w:lang w:val="en-US"/>
-        </w:rPr>
-        <w:tab/>
-      </w:r>
-    </w:p>
-    <w:p>
-      <w:pPr>
-        <w:autoSpaceDE w:val="0"/>
-        <w:autoSpaceDN w:val="0"/>
-        <w:adjustRightInd w:val="0"/>
-        <w:spacing w:line="240" w:lineRule="auto"/>
-        <w:jc w:val="left"/>
-        <w:rPr>
-          <w:rFonts w:ascii="Consolas" w:hAnsi="Consolas" w:cs="Consolas"/>
-          <w:color w:val="DCDCDC"/>
-          <w:sz w:val="19"/>
-          <w:szCs w:val="19"/>
-          <w:highlight w:val="black"/>
-          <w:lang w:val="en-US"/>
-        </w:rPr>
-      </w:pPr>
-      <w:r>
-        <w:rPr>
-          <w:rFonts w:ascii="Consolas" w:hAnsi="Consolas" w:cs="Consolas"/>
-          <w:color w:val="DCDCDC"/>
-          <w:sz w:val="19"/>
-          <w:szCs w:val="19"/>
-          <w:highlight w:val="black"/>
-          <w:lang w:val="en-US"/>
-        </w:rPr>
-        <w:t xml:space="preserve">        </w:t>
-      </w:r>
-      <w:proofErr w:type="spellStart"/>
-      <w:r>
-        <w:rPr>
-          <w:rFonts w:ascii="Consolas" w:hAnsi="Consolas" w:cs="Consolas"/>
-          <w:color w:val="B8D7A3"/>
-          <w:sz w:val="19"/>
-          <w:szCs w:val="19"/>
-          <w:highlight w:val="black"/>
-          <w:lang w:val="en-US"/>
-        </w:rPr>
-        <w:t>IEnumerable</w:t>
-      </w:r>
-      <w:proofErr w:type="spellEnd"/>
-      <w:r>
-        <w:rPr>
-          <w:rFonts w:ascii="Consolas" w:hAnsi="Consolas" w:cs="Consolas"/>
-          <w:color w:val="B4B4B4"/>
-          <w:sz w:val="19"/>
-          <w:szCs w:val="19"/>
-          <w:highlight w:val="black"/>
-          <w:lang w:val="en-US"/>
-        </w:rPr>
-        <w:t>&lt;</w:t>
-      </w:r>
-      <w:r>
-        <w:rPr>
-          <w:rFonts w:ascii="Consolas" w:hAnsi="Consolas" w:cs="Consolas"/>
-          <w:color w:val="4EC9B0"/>
-          <w:sz w:val="19"/>
-          <w:szCs w:val="19"/>
-          <w:highlight w:val="black"/>
-          <w:lang w:val="en-US"/>
-        </w:rPr>
-        <w:t>Item</w:t>
-      </w:r>
-      <w:r>
-        <w:rPr>
-          <w:rFonts w:ascii="Consolas" w:hAnsi="Consolas" w:cs="Consolas"/>
-          <w:color w:val="B4B4B4"/>
-          <w:sz w:val="19"/>
-          <w:szCs w:val="19"/>
-          <w:highlight w:val="black"/>
-          <w:lang w:val="en-US"/>
-        </w:rPr>
-        <w:t>&gt;</w:t>
-      </w:r>
-      <w:r>
-        <w:rPr>
-          <w:rFonts w:ascii="Consolas" w:hAnsi="Consolas" w:cs="Consolas"/>
-          <w:color w:val="DCDCDC"/>
-          <w:sz w:val="19"/>
-          <w:szCs w:val="19"/>
-          <w:highlight w:val="black"/>
-          <w:lang w:val="en-US"/>
-        </w:rPr>
-        <w:t xml:space="preserve"> </w:t>
-      </w:r>
-      <w:proofErr w:type="spellStart"/>
-      <w:proofErr w:type="gramStart"/>
-      <w:r>
-        <w:rPr>
-          <w:rFonts w:ascii="Consolas" w:hAnsi="Consolas" w:cs="Consolas"/>
-          <w:color w:val="DCDCDC"/>
-          <w:sz w:val="19"/>
-          <w:szCs w:val="19"/>
-          <w:highlight w:val="black"/>
-          <w:lang w:val="en-US"/>
-        </w:rPr>
-        <w:t>GetItemStock</w:t>
-      </w:r>
-      <w:proofErr w:type="spellEnd"/>
-      <w:r>
-        <w:rPr>
-          <w:rFonts w:ascii="Consolas" w:hAnsi="Consolas" w:cs="Consolas"/>
-          <w:color w:val="DCDCDC"/>
-          <w:sz w:val="19"/>
-          <w:szCs w:val="19"/>
-          <w:highlight w:val="black"/>
-          <w:lang w:val="en-US"/>
-        </w:rPr>
-        <w:t>(</w:t>
-      </w:r>
-      <w:proofErr w:type="gramEnd"/>
-      <w:r>
-        <w:rPr>
-          <w:rFonts w:ascii="Consolas" w:hAnsi="Consolas" w:cs="Consolas"/>
-          <w:color w:val="569CD6"/>
-          <w:sz w:val="19"/>
-          <w:szCs w:val="19"/>
-          <w:highlight w:val="black"/>
-          <w:lang w:val="en-US"/>
-        </w:rPr>
-        <w:t>string</w:t>
-      </w:r>
-      <w:r>
-        <w:rPr>
-          <w:rFonts w:ascii="Consolas" w:hAnsi="Consolas" w:cs="Consolas"/>
-          <w:color w:val="DCDCDC"/>
-          <w:sz w:val="19"/>
-          <w:szCs w:val="19"/>
-          <w:highlight w:val="black"/>
-          <w:lang w:val="en-US"/>
-        </w:rPr>
-        <w:t xml:space="preserve"> item);</w:t>
-      </w:r>
-      <w:r>
-        <w:rPr>
-          <w:rFonts w:ascii="Consolas" w:hAnsi="Consolas" w:cs="Consolas"/>
-          <w:color w:val="DCDCDC"/>
-          <w:sz w:val="19"/>
-          <w:szCs w:val="19"/>
-          <w:highlight w:val="black"/>
-          <w:lang w:val="en-US"/>
-        </w:rPr>
-        <w:tab/>
-      </w:r>
-      <w:r>
-        <w:rPr>
-          <w:rFonts w:ascii="Consolas" w:hAnsi="Consolas" w:cs="Consolas"/>
-          <w:color w:val="DCDCDC"/>
-          <w:sz w:val="19"/>
-          <w:szCs w:val="19"/>
-          <w:highlight w:val="black"/>
-          <w:lang w:val="en-US"/>
-        </w:rPr>
-        <w:tab/>
-      </w:r>
-      <w:r>
-        <w:rPr>
-          <w:rFonts w:ascii="Consolas" w:hAnsi="Consolas" w:cs="Consolas"/>
-          <w:color w:val="DCDCDC"/>
-          <w:sz w:val="19"/>
-          <w:szCs w:val="19"/>
-          <w:highlight w:val="black"/>
-          <w:lang w:val="en-US"/>
-        </w:rPr>
-        <w:tab/>
-      </w:r>
-      <w:r>
-        <w:rPr>
-          <w:rFonts w:ascii="Consolas" w:hAnsi="Consolas" w:cs="Consolas"/>
-          <w:color w:val="DCDCDC"/>
-          <w:sz w:val="19"/>
-          <w:szCs w:val="19"/>
-          <w:highlight w:val="black"/>
-          <w:lang w:val="en-US"/>
-        </w:rPr>
-        <w:tab/>
-      </w:r>
-      <w:r>
-        <w:rPr>
-          <w:rFonts w:ascii="Consolas" w:hAnsi="Consolas" w:cs="Consolas"/>
-          <w:color w:val="DCDCDC"/>
-          <w:sz w:val="19"/>
-          <w:szCs w:val="19"/>
-          <w:highlight w:val="black"/>
-          <w:lang w:val="en-US"/>
-        </w:rPr>
-        <w:tab/>
-      </w:r>
-    </w:p>
-    <w:p>
-      <w:pPr>
-        <w:jc w:val="left"/>
-        <w:rPr>
-          <w:rFonts w:ascii="Consolas" w:hAnsi="Consolas" w:cs="Consolas"/>
-          <w:color w:val="DCDCDC"/>
-          <w:sz w:val="19"/>
-          <w:szCs w:val="19"/>
-        </w:rPr>
-      </w:pPr>
-      <w:r>
-        <w:rPr>
-          <w:rFonts w:ascii="Consolas" w:hAnsi="Consolas" w:cs="Consolas"/>
-          <w:color w:val="DCDCDC"/>
-          <w:sz w:val="19"/>
-          <w:szCs w:val="19"/>
-          <w:highlight w:val="black"/>
-          <w:lang w:val="en-US"/>
-        </w:rPr>
-        <w:t xml:space="preserve">    </w:t>
-      </w:r>
-      <w:r>
-        <w:rPr>
-          <w:rFonts w:ascii="Consolas" w:hAnsi="Consolas" w:cs="Consolas"/>
-          <w:color w:val="DCDCDC"/>
-          <w:sz w:val="19"/>
-          <w:szCs w:val="19"/>
-          <w:highlight w:val="black"/>
-        </w:rPr>
-        <w:t>}</w:t>
-      </w:r>
-      <w:r>
-        <w:rPr>
-          <w:rFonts w:ascii="Consolas" w:hAnsi="Consolas" w:cs="Consolas"/>
-          <w:color w:val="DCDCDC"/>
-          <w:sz w:val="19"/>
-          <w:szCs w:val="19"/>
-          <w:highlight w:val="black"/>
-        </w:rPr>
-        <w:tab/>
-      </w:r>
-      <w:r>
-        <w:rPr>
-          <w:rFonts w:ascii="Consolas" w:hAnsi="Consolas" w:cs="Consolas"/>
-          <w:color w:val="DCDCDC"/>
-          <w:sz w:val="19"/>
-          <w:szCs w:val="19"/>
-          <w:highlight w:val="black"/>
-        </w:rPr>
-        <w:tab/>
-      </w:r>
-      <w:r>
-        <w:rPr>
-          <w:rFonts w:ascii="Consolas" w:hAnsi="Consolas" w:cs="Consolas"/>
-          <w:color w:val="DCDCDC"/>
-          <w:sz w:val="19"/>
-          <w:szCs w:val="19"/>
-          <w:highlight w:val="black"/>
-        </w:rPr>
-        <w:tab/>
-      </w:r>
-      <w:r>
-        <w:rPr>
-          <w:rFonts w:ascii="Consolas" w:hAnsi="Consolas" w:cs="Consolas"/>
-          <w:color w:val="DCDCDC"/>
-          <w:sz w:val="19"/>
-          <w:szCs w:val="19"/>
-          <w:highlight w:val="black"/>
-        </w:rPr>
-        <w:tab/>
-      </w:r>
-      <w:r>
-        <w:rPr>
-          <w:rFonts w:ascii="Consolas" w:hAnsi="Consolas" w:cs="Consolas"/>
-          <w:color w:val="DCDCDC"/>
-          <w:sz w:val="19"/>
-          <w:szCs w:val="19"/>
-          <w:highlight w:val="black"/>
-        </w:rPr>
-        <w:tab/>
-      </w:r>
-      <w:r>
-        <w:rPr>
-          <w:rFonts w:ascii="Consolas" w:hAnsi="Consolas" w:cs="Consolas"/>
-          <w:color w:val="DCDCDC"/>
-          <w:sz w:val="19"/>
-          <w:szCs w:val="19"/>
-          <w:highlight w:val="black"/>
-        </w:rPr>
-        <w:tab/>
-      </w:r>
-      <w:r>
-        <w:rPr>
-          <w:rFonts w:ascii="Consolas" w:hAnsi="Consolas" w:cs="Consolas"/>
-          <w:color w:val="DCDCDC"/>
-          <w:sz w:val="19"/>
-          <w:szCs w:val="19"/>
-          <w:highlight w:val="black"/>
-        </w:rPr>
-        <w:tab/>
-      </w:r>
-      <w:r>
-        <w:rPr>
-          <w:rFonts w:ascii="Consolas" w:hAnsi="Consolas" w:cs="Consolas"/>
-          <w:color w:val="DCDCDC"/>
-          <w:sz w:val="19"/>
-          <w:szCs w:val="19"/>
-          <w:highlight w:val="black"/>
-        </w:rPr>
-        <w:tab/>
-      </w:r>
-      <w:r>
-        <w:rPr>
-          <w:rFonts w:ascii="Consolas" w:hAnsi="Consolas" w:cs="Consolas"/>
-          <w:color w:val="DCDCDC"/>
-          <w:sz w:val="19"/>
-          <w:szCs w:val="19"/>
-          <w:highlight w:val="black"/>
-        </w:rPr>
-        <w:tab/>
-      </w:r>
-      <w:r>
-        <w:rPr>
-          <w:rFonts w:ascii="Consolas" w:hAnsi="Consolas" w:cs="Consolas"/>
-          <w:color w:val="DCDCDC"/>
-          <w:sz w:val="19"/>
-          <w:szCs w:val="19"/>
-          <w:highlight w:val="black"/>
-        </w:rPr>
-        <w:tab/>
-      </w:r>
-      <w:r>
-        <w:rPr>
-          <w:rFonts w:ascii="Consolas" w:hAnsi="Consolas" w:cs="Consolas"/>
-          <w:color w:val="DCDCDC"/>
-          <w:sz w:val="19"/>
-          <w:szCs w:val="19"/>
-          <w:highlight w:val="black"/>
-        </w:rPr>
-        <w:tab/>
-      </w:r>
-      <w:r>
-        <w:rPr>
-          <w:rFonts w:ascii="Consolas" w:hAnsi="Consolas" w:cs="Consolas"/>
-          <w:color w:val="DCDCDC"/>
-          <w:sz w:val="19"/>
-          <w:szCs w:val="19"/>
-          <w:highlight w:val="black"/>
-        </w:rPr>
-        <w:tab/>
-      </w:r>
-    </w:p>
-    <w:p>
-      <w:pPr>
-        <w:rPr>
-          <w:rFonts w:ascii="Consolas" w:hAnsi="Consolas" w:cs="Consolas"/>
-          <w:color w:val="DCDCDC"/>
-          <w:sz w:val="19"/>
-          <w:szCs w:val="19"/>
-        </w:rPr>
-      </w:pPr>
-    </w:p>
-    <w:p>
-      <w:pPr>
-        <w:rPr>
-          <w:rFonts w:cs="Times New Roman"/>
-        </w:rPr>
-      </w:pPr>
-      <w:r>
-        <w:rPr>
-          <w:rFonts w:cs="Times New Roman"/>
-        </w:rPr>
-        <w:tab/>
-      </w:r>
-      <w:r>
-        <w:rPr>
-          <w:rFonts w:cs="Times New Roman"/>
-        </w:rPr>
-        <w:t xml:space="preserve">A interface </w:t>
-      </w:r>
-      <w:proofErr w:type="spellStart"/>
-      <w:r>
-        <w:rPr>
-          <w:rFonts w:cs="Times New Roman"/>
-          <w:i/>
-        </w:rPr>
-        <w:t>IZone</w:t>
-      </w:r>
-      <w:proofErr w:type="spellEnd"/>
-      <w:r>
-        <w:rPr>
-          <w:rFonts w:cs="Times New Roman"/>
-        </w:rPr>
-        <w:t xml:space="preserve"> tem um m</w:t>
-      </w:r>
-      <w:r>
-        <w:rPr>
-          <w:rFonts w:cs="Times New Roman"/>
-        </w:rPr>
-        <w:t xml:space="preserve">étodo </w:t>
-      </w:r>
-      <w:proofErr w:type="spellStart"/>
-      <w:r>
-        <w:rPr>
-          <w:rFonts w:cs="Times New Roman"/>
-          <w:i/>
-        </w:rPr>
-        <w:t>Register</w:t>
-      </w:r>
-      <w:proofErr w:type="spellEnd"/>
-      <w:r>
-        <w:rPr>
-          <w:rFonts w:cs="Times New Roman"/>
-        </w:rPr>
-        <w:t xml:space="preserve"> que permite a um </w:t>
-      </w:r>
-      <w:proofErr w:type="spellStart"/>
-      <w:r>
-        <w:rPr>
-          <w:rFonts w:cs="Times New Roman"/>
-          <w:i/>
-        </w:rPr>
-        <w:t>Super</w:t>
-      </w:r>
-      <w:proofErr w:type="spellEnd"/>
-      <w:r>
-        <w:rPr>
-          <w:rFonts w:cs="Times New Roman"/>
-        </w:rPr>
-        <w:t xml:space="preserve"> registar um objecto do tipo </w:t>
-      </w:r>
-      <w:proofErr w:type="spellStart"/>
-      <w:r>
-        <w:rPr>
-          <w:rFonts w:cs="Times New Roman"/>
-          <w:i/>
-        </w:rPr>
-        <w:t>IStockManager</w:t>
-      </w:r>
-      <w:proofErr w:type="spellEnd"/>
-      <w:r>
-        <w:rPr>
-          <w:rFonts w:cs="Times New Roman"/>
-        </w:rPr>
-        <w:t xml:space="preserve"> e o </w:t>
-      </w:r>
-      <w:proofErr w:type="gramStart"/>
-      <w:r>
-        <w:rPr>
-          <w:rFonts w:cs="Times New Roman"/>
-        </w:rPr>
-        <w:t>stock</w:t>
-      </w:r>
-      <w:proofErr w:type="gramEnd"/>
-      <w:r>
-        <w:rPr>
-          <w:rFonts w:cs="Times New Roman"/>
-        </w:rPr>
-        <w:t xml:space="preserve"> que esse </w:t>
-      </w:r>
-      <w:proofErr w:type="spellStart"/>
-      <w:r>
-        <w:rPr>
-          <w:rFonts w:cs="Times New Roman"/>
-          <w:i/>
-        </w:rPr>
-        <w:t>Super</w:t>
-      </w:r>
-      <w:proofErr w:type="spellEnd"/>
-      <w:r>
-        <w:rPr>
-          <w:rFonts w:cs="Times New Roman"/>
-        </w:rPr>
-        <w:t xml:space="preserve"> tem para que a aplicação global constituída por todos os servidores de zona tenha conhecimento do stock que cada </w:t>
-      </w:r>
-      <w:proofErr w:type="spellStart"/>
-      <w:r>
-        <w:rPr>
-          <w:rFonts w:cs="Times New Roman"/>
-        </w:rPr>
-        <w:t>super</w:t>
-      </w:r>
-      <w:proofErr w:type="spellEnd"/>
-      <w:r>
-        <w:rPr>
-          <w:rFonts w:cs="Times New Roman"/>
-        </w:rPr>
-        <w:t xml:space="preserve">. Cada servidor zona comunica com um outro servidor de zona obtendo informação e enviando informação, no momento do registo de um </w:t>
-      </w:r>
-      <w:proofErr w:type="spellStart"/>
-      <w:r>
-        <w:rPr>
-          <w:rFonts w:cs="Times New Roman"/>
-          <w:i/>
-        </w:rPr>
-        <w:t>Super</w:t>
-      </w:r>
-      <w:proofErr w:type="spellEnd"/>
-      <w:r>
-        <w:rPr>
-          <w:rFonts w:cs="Times New Roman"/>
-        </w:rPr>
-        <w:t xml:space="preserve"> numa zona esta comunica com a zona que esta conhece registando também o objecto </w:t>
-      </w:r>
-      <w:proofErr w:type="spellStart"/>
-      <w:r>
-        <w:rPr>
-          <w:rFonts w:cs="Times New Roman"/>
-        </w:rPr>
-        <w:t>IStockManager</w:t>
-      </w:r>
-      <w:proofErr w:type="spellEnd"/>
-      <w:r>
-        <w:rPr>
-          <w:rFonts w:cs="Times New Roman"/>
-        </w:rPr>
-        <w:t xml:space="preserve"> que recebeu assim como o </w:t>
-      </w:r>
-      <w:proofErr w:type="gramStart"/>
-      <w:r>
-        <w:rPr>
-          <w:rFonts w:cs="Times New Roman"/>
-        </w:rPr>
-        <w:t>stock</w:t>
-      </w:r>
-      <w:proofErr w:type="gramEnd"/>
-      <w:r>
-        <w:rPr>
-          <w:rFonts w:cs="Times New Roman"/>
-        </w:rPr>
-        <w:t xml:space="preserve"> obtido do </w:t>
-      </w:r>
-      <w:proofErr w:type="spellStart"/>
-      <w:r>
-        <w:rPr>
-          <w:rFonts w:cs="Times New Roman"/>
-          <w:i/>
-        </w:rPr>
-        <w:t>Super</w:t>
-      </w:r>
-      <w:proofErr w:type="spellEnd"/>
-      <w:r>
-        <w:rPr>
-          <w:rFonts w:cs="Times New Roman"/>
-        </w:rPr>
-        <w:t xml:space="preserve"> que se registou nela própria. Este procedimento permite que a próxima zona se registe na sua zona conhecida, e a próxima zona numa outra e este procedimento irá continuar até que uma zona feche um círculo registando na zona inicial onde o </w:t>
-      </w:r>
-      <w:proofErr w:type="spellStart"/>
-      <w:r>
-        <w:rPr>
-          <w:rFonts w:cs="Times New Roman"/>
-          <w:i/>
-        </w:rPr>
-        <w:t>Super</w:t>
-      </w:r>
-      <w:proofErr w:type="spellEnd"/>
-      <w:r>
-        <w:rPr>
-          <w:rFonts w:cs="Times New Roman"/>
-        </w:rPr>
-        <w:t xml:space="preserve"> se registou inicialmente. Desta forma todas as zonas têm conhecimento de todos os objectos </w:t>
-      </w:r>
-      <w:proofErr w:type="spellStart"/>
-      <w:r>
-        <w:rPr>
-          <w:rFonts w:cs="Times New Roman"/>
-          <w:i/>
-        </w:rPr>
-        <w:t>IStockManager</w:t>
-      </w:r>
-      <w:proofErr w:type="spellEnd"/>
-      <w:r>
-        <w:rPr>
-          <w:rFonts w:cs="Times New Roman"/>
-        </w:rPr>
-        <w:t xml:space="preserve"> presente </w:t>
-      </w:r>
-      <w:proofErr w:type="gramStart"/>
-      <w:r>
-        <w:rPr>
-          <w:rFonts w:cs="Times New Roman"/>
-        </w:rPr>
-        <w:t>no</w:t>
-      </w:r>
-      <w:proofErr w:type="gramEnd"/>
-      <w:r>
-        <w:rPr>
-          <w:rFonts w:cs="Times New Roman"/>
-        </w:rPr>
-        <w:t xml:space="preserve"> </w:t>
-      </w:r>
-      <w:proofErr w:type="gramStart"/>
-      <w:r>
-        <w:rPr>
-          <w:rFonts w:cs="Times New Roman"/>
-        </w:rPr>
-        <w:t>sistema</w:t>
-      </w:r>
-      <w:proofErr w:type="gramEnd"/>
-      <w:r>
-        <w:rPr>
-          <w:rFonts w:cs="Times New Roman"/>
-        </w:rPr>
-        <w:t xml:space="preserve">, assim como o stock de todos os </w:t>
-      </w:r>
-      <w:proofErr w:type="spellStart"/>
-      <w:r>
-        <w:rPr>
-          <w:rFonts w:cs="Times New Roman"/>
-          <w:i/>
-        </w:rPr>
-        <w:t>Super</w:t>
-      </w:r>
-      <w:proofErr w:type="spellEnd"/>
-      <w:r>
-        <w:rPr>
-          <w:rFonts w:cs="Times New Roman"/>
-        </w:rPr>
-        <w:t xml:space="preserve"> registados.</w:t>
-      </w:r>
-      <w:r>
-        <w:rPr>
-          <w:rFonts w:cs="Times New Roman"/>
-        </w:rPr>
-        <w:t xml:space="preserve"> </w:t>
-      </w:r>
-    </w:p>
-    <w:p>
-      <w:pPr>
-        <w:rPr>
-          <w:rFonts w:cs="Times New Roman"/>
-        </w:rPr>
-      </w:pPr>
-      <w:r>
-        <w:rPr>
-          <w:rFonts w:cs="Times New Roman"/>
-        </w:rPr>
-        <w:lastRenderedPageBreak/>
+    </w:p>
+    <w:p>
+      <w:pPr>
+        <w:rPr>
+          <w:rFonts w:cs="Times New Roman"/>
+        </w:rPr>
+      </w:pPr>
+      <w:r>
+        <w:rPr>
+          <w:rFonts w:cs="Times New Roman"/>
+        </w:rPr>
         <w:t xml:space="preserve">Também presente na interface </w:t>
       </w:r>
       <w:proofErr w:type="spellStart"/>
@@ -3990,8 +1997,6 @@
         </w:rPr>
         <w:t xml:space="preserve"> registado na zona.</w:t>
       </w:r>
-      <w:bookmarkStart w:id="3" w:name="_GoBack"/>
-      <w:bookmarkEnd w:id="3"/>
     </w:p>
     <w:p>
       <w:pPr>
@@ -4091,7 +2096,7 @@
     </w:p>
     <w:p/>
     <w:sectPr>
-      <w:footerReference w:type="first" r:id="rId11"/>
+      <w:footerReference w:type="first" r:id="rId12"/>
       <w:pgSz w:w="11906" w:h="16838"/>
       <w:pgMar w:top="1417" w:right="1701" w:bottom="1417" w:left="1701" w:header="708" w:footer="708" w:gutter="0"/>
       <w:pgNumType w:start="1"/>
@@ -7406,7 +5411,7 @@
 </file>
 
 <file path=customXml/itemProps1.xml><?xml version="1.0" encoding="utf-8"?>
-<ds:datastoreItem xmlns:ds="http://schemas.openxmlformats.org/officeDocument/2006/customXml" ds:itemID="{A178A689-906B-42B7-A5F9-941BA3D089D0}">
+<ds:datastoreItem xmlns:ds="http://schemas.openxmlformats.org/officeDocument/2006/customXml" ds:itemID="{9358A426-3B86-46D3-BC1F-58517D83F834}">
   <ds:schemaRefs>
     <ds:schemaRef ds:uri="http://schemas.openxmlformats.org/officeDocument/2006/bibliography"/>
   </ds:schemaRefs>

</xml_diff>

<commit_message>
adicionei cenas ao relatorio
</commit_message>
<xml_diff>
--- a/Relatorio Trabalho1.docx
+++ b/Relatorio Trabalho1.docx
@@ -1,6 +1,6 @@
 
 <file path=word/document.xml><?xml version="1.0" encoding="utf-8"?>
-<w:document xmlns:wpc="http://schemas.microsoft.com/office/word/2010/wordprocessingCanvas" xmlns:mc="http://schemas.openxmlformats.org/markup-compatibility/2006" xmlns:o="urn:schemas-microsoft-com:office:office" xmlns:r="http://schemas.openxmlformats.org/officeDocument/2006/relationships" xmlns:m="http://schemas.openxmlformats.org/officeDocument/2006/math" xmlns:v="urn:schemas-microsoft-com:vml" xmlns:wp14="http://schemas.microsoft.com/office/word/2010/wordprocessingDrawing" xmlns:wp="http://schemas.openxmlformats.org/drawingml/2006/wordprocessingDrawing" xmlns:w10="urn:schemas-microsoft-com:office:word" xmlns:w="http://schemas.openxmlformats.org/wordprocessingml/2006/main" xmlns:w14="http://schemas.microsoft.com/office/word/2010/wordml" xmlns:wpg="http://schemas.microsoft.com/office/word/2010/wordprocessingGroup" xmlns:wpi="http://schemas.microsoft.com/office/word/2010/wordprocessingInk" xmlns:wne="http://schemas.microsoft.com/office/word/2006/wordml" xmlns:wps="http://schemas.microsoft.com/office/word/2010/wordprocessingShape" mc:Ignorable="w14 wp14">
+<w:document xmlns:wpc="http://schemas.microsoft.com/office/word/2010/wordprocessingCanvas" xmlns:cx="http://schemas.microsoft.com/office/drawing/2014/chartex" xmlns:cx1="http://schemas.microsoft.com/office/drawing/2015/9/8/chartex" xmlns:cx2="http://schemas.microsoft.com/office/drawing/2015/10/21/chartex" xmlns:mc="http://schemas.openxmlformats.org/markup-compatibility/2006" xmlns:o="urn:schemas-microsoft-com:office:office" xmlns:r="http://schemas.openxmlformats.org/officeDocument/2006/relationships" xmlns:m="http://schemas.openxmlformats.org/officeDocument/2006/math" xmlns:v="urn:schemas-microsoft-com:vml" xmlns:wp14="http://schemas.microsoft.com/office/word/2010/wordprocessingDrawing" xmlns:wp="http://schemas.openxmlformats.org/drawingml/2006/wordprocessingDrawing" xmlns:w10="urn:schemas-microsoft-com:office:word" xmlns:w="http://schemas.openxmlformats.org/wordprocessingml/2006/main" xmlns:w14="http://schemas.microsoft.com/office/word/2010/wordml" xmlns:w15="http://schemas.microsoft.com/office/word/2012/wordml" xmlns:w16se="http://schemas.microsoft.com/office/word/2015/wordml/symex" xmlns:wpg="http://schemas.microsoft.com/office/word/2010/wordprocessingGroup" xmlns:wpi="http://schemas.microsoft.com/office/word/2010/wordprocessingInk" xmlns:wne="http://schemas.microsoft.com/office/word/2006/wordml" xmlns:wps="http://schemas.microsoft.com/office/word/2010/wordprocessingShape" mc:Ignorable="w14 w15 w16se wp14">
   <w:body>
     <w:p>
       <w:r>
@@ -24,7 +24,7 @@
                     <pic:cNvPicPr/>
                   </pic:nvPicPr>
                   <pic:blipFill>
-                    <a:blip r:embed="rId9">
+                    <a:blip r:embed="rId8">
                       <a:extLst>
                         <a:ext uri="{28A0092B-C50C-407E-A947-70E740481C1C}">
                           <a14:useLocalDpi xmlns:a14="http://schemas.microsoft.com/office/drawing/2010/main" val="0"/>
@@ -1068,7 +1068,7 @@
     <w:p>
       <w:pPr>
         <w:sectPr>
-          <w:footerReference w:type="first" r:id="rId10"/>
+          <w:footerReference w:type="first" r:id="rId9"/>
           <w:pgSz w:w="11906" w:h="16838"/>
           <w:pgMar w:top="1417" w:right="1701" w:bottom="1417" w:left="1701" w:header="708" w:footer="708" w:gutter="0"/>
           <w:pgNumType w:fmt="lowerRoman" w:start="3"/>
@@ -1118,24 +1118,14 @@
       <w:r>
         <w:t xml:space="preserve">Podemos separar a solução em duas grandes partes, o cliente que no contexto do problema será o projecto </w:t>
       </w:r>
-      <w:proofErr w:type="spellStart"/>
       <w:r>
         <w:rPr>
           <w:i/>
         </w:rPr>
         <w:t>Super</w:t>
       </w:r>
-      <w:proofErr w:type="spellEnd"/>
-      <w:r>
-        <w:t xml:space="preserve">, este projecto é uma aplicação de consulta de </w:t>
-      </w:r>
-      <w:proofErr w:type="gramStart"/>
-      <w:r>
-        <w:t>stocks</w:t>
-      </w:r>
-      <w:proofErr w:type="gramEnd"/>
-      <w:r>
-        <w:t xml:space="preserve"> de produtos de supermercados, para que esta consulta seja abrangente a todos os supermercados de uma hipotética cadeia de supermercados esta aplicação terá que comunicar com um servidor que lhe transmitirá essa informação. O projecto </w:t>
+      <w:r>
+        <w:t xml:space="preserve">, este projecto é uma aplicação de consulta de stocks de produtos de supermercados, para que esta consulta seja abrangente a todos os supermercados de uma hipotética cadeia de supermercados esta aplicação terá que comunicar com um servidor que lhe transmitirá essa informação. O projecto </w:t>
       </w:r>
       <w:r>
         <w:rPr>
@@ -1144,134 +1134,79 @@
         <w:t>Zone</w:t>
       </w:r>
       <w:r>
-        <w:t xml:space="preserve"> reflecte o comportamento do servidor, este projecto tem a capacidade de poder comunicar com outros servidores de forma a ter conhecimento do </w:t>
-      </w:r>
-      <w:proofErr w:type="gramStart"/>
-      <w:r>
-        <w:t>stock</w:t>
-      </w:r>
-      <w:proofErr w:type="gramEnd"/>
-      <w:r>
-        <w:t xml:space="preserve"> global de todos os supermercados registados nos servidores de zona</w:t>
+        <w:t xml:space="preserve"> reflecte o comportamento do servidor, este projecto tem a capacidade de poder comunicar com outros servidores de forma a ter conhecimento do stock global de todos os supermercados registados nos servidores de zona</w:t>
       </w:r>
       <w:r>
         <w:t>. E</w:t>
       </w:r>
       <w:r>
-        <w:t xml:space="preserve">ste servidor realiza pedidos a outros servidores obtendo informação do </w:t>
-      </w:r>
-      <w:proofErr w:type="gramStart"/>
-      <w:r>
-        <w:t>stock</w:t>
-      </w:r>
-      <w:proofErr w:type="gramEnd"/>
-      <w:r>
-        <w:t xml:space="preserve"> disponível, e fornece essa mesma informação ao seu cliente, fazendo deste componente um </w:t>
-      </w:r>
-      <w:proofErr w:type="spellStart"/>
+        <w:t xml:space="preserve">ste servidor realiza pedidos a outros servidores obtendo informação do stock disponível, e fornece essa mesma informação ao seu cliente, fazendo deste componente um </w:t>
+      </w:r>
       <w:r>
         <w:rPr>
           <w:i/>
         </w:rPr>
-        <w:t>peer</w:t>
-      </w:r>
-      <w:proofErr w:type="spellEnd"/>
+        <w:t>peer-to-peer</w:t>
+      </w:r>
+      <w:r>
+        <w:t>.</w:t>
+      </w:r>
+    </w:p>
+    <w:p>
+      <w:pPr>
+        <w:ind w:firstLine="360"/>
+      </w:pPr>
+      <w:r>
+        <w:t xml:space="preserve">De forma a existir um contrato conhecido e respeitado entre estas duas entidades foi também criado um projecto que é uma biblioteca </w:t>
+      </w:r>
       <w:r>
         <w:rPr>
           <w:i/>
         </w:rPr>
-        <w:t>-to-</w:t>
-      </w:r>
-      <w:proofErr w:type="spellStart"/>
+        <w:t>.DLL</w:t>
+      </w:r>
+      <w:r>
+        <w:t xml:space="preserve"> necessária </w:t>
+      </w:r>
+      <w:r>
+        <w:t xml:space="preserve">tanto </w:t>
+      </w:r>
+      <w:r>
+        <w:t xml:space="preserve">na compilação do projecto </w:t>
+      </w:r>
       <w:r>
         <w:rPr>
           <w:i/>
         </w:rPr>
-        <w:t>peer</w:t>
-      </w:r>
-      <w:proofErr w:type="spellEnd"/>
-      <w:r>
-        <w:t>.</w:t>
-      </w:r>
-    </w:p>
-    <w:p>
-      <w:pPr>
-        <w:ind w:firstLine="360"/>
-      </w:pPr>
-      <w:r>
-        <w:t xml:space="preserve">De forma a existir um contrato conhecido e respeitado entre estas duas entidades foi também criado um projecto que é uma </w:t>
-      </w:r>
-      <w:proofErr w:type="gramStart"/>
-      <w:r>
-        <w:t xml:space="preserve">biblioteca </w:t>
+        <w:t>Zone</w:t>
+      </w:r>
+      <w:r>
+        <w:t xml:space="preserve"> como do projecto </w:t>
       </w:r>
       <w:r>
         <w:rPr>
           <w:i/>
         </w:rPr>
-        <w:t>.</w:t>
-      </w:r>
-      <w:proofErr w:type="gramEnd"/>
+        <w:t>Super</w:t>
+      </w:r>
+      <w:r>
+        <w:t xml:space="preserve">, neste projecto estão definidas as interfaces </w:t>
+      </w:r>
       <w:r>
         <w:rPr>
           <w:i/>
         </w:rPr>
-        <w:t>DLL</w:t>
-      </w:r>
-      <w:r>
-        <w:t xml:space="preserve"> necessária </w:t>
-      </w:r>
-      <w:r>
-        <w:t xml:space="preserve">tanto </w:t>
-      </w:r>
-      <w:r>
-        <w:t xml:space="preserve">na compilação do projecto </w:t>
+        <w:t xml:space="preserve">IZone </w:t>
+      </w:r>
+      <w:r>
+        <w:t xml:space="preserve">e </w:t>
       </w:r>
       <w:r>
         <w:rPr>
           <w:i/>
         </w:rPr>
-        <w:t>Zone</w:t>
-      </w:r>
-      <w:r>
-        <w:t xml:space="preserve"> como do projecto </w:t>
-      </w:r>
-      <w:proofErr w:type="spellStart"/>
-      <w:r>
-        <w:rPr>
-          <w:i/>
-        </w:rPr>
-        <w:t>Super</w:t>
-      </w:r>
-      <w:proofErr w:type="spellEnd"/>
-      <w:r>
-        <w:t xml:space="preserve">, neste projecto estão definidas as interfaces </w:t>
-      </w:r>
-      <w:proofErr w:type="spellStart"/>
-      <w:r>
-        <w:rPr>
-          <w:i/>
-        </w:rPr>
-        <w:t>IZone</w:t>
-      </w:r>
-      <w:proofErr w:type="spellEnd"/>
-      <w:r>
-        <w:rPr>
-          <w:i/>
-        </w:rPr>
-        <w:t xml:space="preserve"> </w:t>
-      </w:r>
-      <w:r>
-        <w:t xml:space="preserve">e </w:t>
-      </w:r>
-      <w:proofErr w:type="spellStart"/>
-      <w:r>
-        <w:rPr>
-          <w:i/>
-        </w:rPr>
         <w:t>IStockManager</w:t>
       </w:r>
-      <w:proofErr w:type="spellEnd"/>
       <w:r>
         <w:t xml:space="preserve"> que serão as entidades necessárias de conhecimento global para a implementação da solução adoptada.</w:t>
       </w:r>
@@ -1315,7 +1250,7 @@
                     <pic:cNvPicPr/>
                   </pic:nvPicPr>
                   <pic:blipFill>
-                    <a:blip r:embed="rId11">
+                    <a:blip r:embed="rId10">
                       <a:extLst>
                         <a:ext uri="{28A0092B-C50C-407E-A947-70E740481C1C}">
                           <a14:useLocalDpi xmlns:a14="http://schemas.microsoft.com/office/drawing/2010/main" val="0"/>
@@ -1360,7 +1295,6 @@
         </w:rPr>
         <w:t xml:space="preserve">A interface </w:t>
       </w:r>
-      <w:proofErr w:type="spellStart"/>
       <w:r>
         <w:rPr>
           <w:rFonts w:cs="Times New Roman"/>
@@ -1368,7 +1302,6 @@
         </w:rPr>
         <w:t>IZone</w:t>
       </w:r>
-      <w:proofErr w:type="spellEnd"/>
       <w:r>
         <w:rPr>
           <w:rFonts w:cs="Times New Roman"/>
@@ -1381,7 +1314,6 @@
         </w:rPr>
         <w:t xml:space="preserve">étodo </w:t>
       </w:r>
-      <w:proofErr w:type="spellStart"/>
       <w:r>
         <w:rPr>
           <w:rFonts w:cs="Times New Roman"/>
@@ -1389,14 +1321,12 @@
         </w:rPr>
         <w:t>Register</w:t>
       </w:r>
-      <w:proofErr w:type="spellEnd"/>
       <w:r>
         <w:rPr>
           <w:rFonts w:cs="Times New Roman"/>
         </w:rPr>
         <w:t xml:space="preserve"> que permite a um </w:t>
       </w:r>
-      <w:proofErr w:type="spellStart"/>
       <w:r>
         <w:rPr>
           <w:rFonts w:cs="Times New Roman"/>
@@ -1404,14 +1334,12 @@
         </w:rPr>
         <w:t>Super</w:t>
       </w:r>
-      <w:proofErr w:type="spellEnd"/>
       <w:r>
         <w:rPr>
           <w:rFonts w:cs="Times New Roman"/>
         </w:rPr>
         <w:t xml:space="preserve"> registar um objecto do tipo </w:t>
       </w:r>
-      <w:proofErr w:type="spellStart"/>
       <w:r>
         <w:rPr>
           <w:rFonts w:cs="Times New Roman"/>
@@ -1419,28 +1347,24 @@
         </w:rPr>
         <w:t>IStockManager</w:t>
       </w:r>
-      <w:proofErr w:type="spellEnd"/>
-      <w:r>
-        <w:rPr>
-          <w:rFonts w:cs="Times New Roman"/>
-        </w:rPr>
-        <w:t xml:space="preserve"> e o </w:t>
-      </w:r>
-      <w:proofErr w:type="gramStart"/>
-      <w:r>
-        <w:rPr>
-          <w:rFonts w:cs="Times New Roman"/>
-        </w:rPr>
-        <w:t>stock</w:t>
-      </w:r>
-      <w:proofErr w:type="gramEnd"/>
-      <w:r>
-        <w:rPr>
-          <w:rFonts w:cs="Times New Roman"/>
-        </w:rPr>
-        <w:t xml:space="preserve"> que esse </w:t>
-      </w:r>
-      <w:proofErr w:type="spellStart"/>
+      <w:r>
+        <w:rPr>
+          <w:rFonts w:cs="Times New Roman"/>
+        </w:rPr>
+        <w:t xml:space="preserve">. Cada servidor </w:t>
+      </w:r>
+      <w:r>
+        <w:rPr>
+          <w:rFonts w:cs="Times New Roman"/>
+        </w:rPr>
+        <w:t xml:space="preserve">de </w:t>
+      </w:r>
+      <w:r>
+        <w:rPr>
+          <w:rFonts w:cs="Times New Roman"/>
+        </w:rPr>
+        <w:t xml:space="preserve">zona comunica com um outro servidor de zona obtendo informação e enviando informação, no momento do registo de um </w:t>
+      </w:r>
       <w:r>
         <w:rPr>
           <w:rFonts w:cs="Times New Roman"/>
@@ -1448,52 +1372,36 @@
         </w:rPr>
         <w:t>Super</w:t>
       </w:r>
-      <w:proofErr w:type="spellEnd"/>
-      <w:r>
-        <w:rPr>
-          <w:rFonts w:cs="Times New Roman"/>
-        </w:rPr>
-        <w:t xml:space="preserve"> tem para que a aplicação global constituída por todos os servidores de zona tenha conhecimento do stock </w:t>
-      </w:r>
-      <w:r>
-        <w:rPr>
-          <w:rFonts w:cs="Times New Roman"/>
-        </w:rPr>
-        <w:t>de</w:t>
-      </w:r>
-      <w:r>
-        <w:rPr>
-          <w:rFonts w:cs="Times New Roman"/>
-        </w:rPr>
-        <w:t xml:space="preserve"> cada </w:t>
-      </w:r>
-      <w:proofErr w:type="spellStart"/>
-      <w:r>
-        <w:rPr>
-          <w:rFonts w:cs="Times New Roman"/>
-        </w:rPr>
-        <w:t>super</w:t>
-      </w:r>
-      <w:proofErr w:type="spellEnd"/>
-      <w:r>
-        <w:rPr>
-          <w:rFonts w:cs="Times New Roman"/>
-        </w:rPr>
-        <w:t xml:space="preserve">. Cada servidor </w:t>
-      </w:r>
-      <w:r>
-        <w:rPr>
-          <w:rFonts w:cs="Times New Roman"/>
-        </w:rPr>
-        <w:t xml:space="preserve">de </w:t>
-      </w:r>
-      <w:r>
-        <w:rPr>
-          <w:rFonts w:cs="Times New Roman"/>
-        </w:rPr>
-        <w:t xml:space="preserve">zona comunica com um outro servidor de zona obtendo informação e enviando informação, no momento do registo de um </w:t>
-      </w:r>
-      <w:proofErr w:type="spellStart"/>
+      <w:r>
+        <w:rPr>
+          <w:rFonts w:cs="Times New Roman"/>
+        </w:rPr>
+        <w:t xml:space="preserve"> numa zona esta comunica com a zona que esta conhece</w:t>
+      </w:r>
+      <w:r>
+        <w:rPr>
+          <w:rFonts w:cs="Times New Roman"/>
+        </w:rPr>
+        <w:t>,</w:t>
+      </w:r>
+      <w:r>
+        <w:rPr>
+          <w:rFonts w:cs="Times New Roman"/>
+        </w:rPr>
+        <w:t xml:space="preserve"> registando ta</w:t>
+      </w:r>
+      <w:r>
+        <w:rPr>
+          <w:rFonts w:cs="Times New Roman"/>
+        </w:rPr>
+        <w:t>mbém o objecto IStockManager</w:t>
+      </w:r>
+      <w:r>
+        <w:rPr>
+          <w:rFonts w:cs="Times New Roman"/>
+        </w:rPr>
+        <w:t xml:space="preserve">. Este procedimento permite que a próxima zona se registe na sua zona conhecida, e a próxima zona numa outra e este procedimento irá continuar até que uma zona feche um círculo registando na zona inicial onde o </w:t>
+      </w:r>
       <w:r>
         <w:rPr>
           <w:rFonts w:cs="Times New Roman"/>
@@ -1501,54 +1409,25 @@
         </w:rPr>
         <w:t>Super</w:t>
       </w:r>
-      <w:proofErr w:type="spellEnd"/>
-      <w:r>
-        <w:rPr>
-          <w:rFonts w:cs="Times New Roman"/>
-        </w:rPr>
-        <w:t xml:space="preserve"> numa zona esta comunica com a zona que esta conhece</w:t>
-      </w:r>
-      <w:r>
-        <w:rPr>
-          <w:rFonts w:cs="Times New Roman"/>
-        </w:rPr>
-        <w:t>,</w:t>
-      </w:r>
-      <w:r>
-        <w:rPr>
-          <w:rFonts w:cs="Times New Roman"/>
-        </w:rPr>
-        <w:t xml:space="preserve"> registando também o objecto </w:t>
-      </w:r>
-      <w:proofErr w:type="spellStart"/>
-      <w:r>
-        <w:rPr>
-          <w:rFonts w:cs="Times New Roman"/>
+      <w:r>
+        <w:rPr>
+          <w:rFonts w:cs="Times New Roman"/>
+        </w:rPr>
+        <w:t xml:space="preserve"> se registou inicialmente. Desta forma todas as zonas têm conhecimento de todos os objectos </w:t>
+      </w:r>
+      <w:r>
+        <w:rPr>
+          <w:rFonts w:cs="Times New Roman"/>
+          <w:i/>
         </w:rPr>
         <w:t>IStockManager</w:t>
       </w:r>
-      <w:proofErr w:type="spellEnd"/>
-      <w:r>
-        <w:rPr>
-          <w:rFonts w:cs="Times New Roman"/>
-        </w:rPr>
-        <w:t xml:space="preserve"> que recebeu assim como o </w:t>
-      </w:r>
-      <w:proofErr w:type="gramStart"/>
-      <w:r>
-        <w:rPr>
-          <w:rFonts w:cs="Times New Roman"/>
-        </w:rPr>
-        <w:t>stock</w:t>
-      </w:r>
-      <w:proofErr w:type="gramEnd"/>
-      <w:r>
-        <w:rPr>
-          <w:rFonts w:cs="Times New Roman"/>
-        </w:rPr>
-        <w:t xml:space="preserve"> obtido do </w:t>
-      </w:r>
-      <w:proofErr w:type="spellStart"/>
+      <w:r>
+        <w:rPr>
+          <w:rFonts w:cs="Times New Roman"/>
+        </w:rPr>
+        <w:t xml:space="preserve"> presente no sistema todos os </w:t>
+      </w:r>
       <w:r>
         <w:rPr>
           <w:rFonts w:cs="Times New Roman"/>
@@ -1556,252 +1435,130 @@
         </w:rPr>
         <w:t>Super</w:t>
       </w:r>
-      <w:proofErr w:type="spellEnd"/>
-      <w:r>
-        <w:rPr>
-          <w:rFonts w:cs="Times New Roman"/>
-        </w:rPr>
-        <w:t xml:space="preserve"> que se registou nela própria. Este procedimento permite que a próxima zona se registe na sua zona conhecida, e a próxima zona numa outra e este procedimento irá continuar até que uma zona feche um círculo registando na zona inicial onde o </w:t>
-      </w:r>
-      <w:proofErr w:type="spellStart"/>
+      <w:r>
+        <w:rPr>
+          <w:rFonts w:cs="Times New Roman"/>
+        </w:rPr>
+        <w:t xml:space="preserve"> registados.</w:t>
+      </w:r>
+    </w:p>
+    <w:p>
+      <w:pPr>
+        <w:rPr>
+          <w:rFonts w:cs="Times New Roman"/>
+        </w:rPr>
+      </w:pPr>
+      <w:r>
+        <w:rPr>
+          <w:rFonts w:cs="Times New Roman"/>
+        </w:rPr>
+        <w:lastRenderedPageBreak/>
+        <w:t xml:space="preserve">Também presente na interface </w:t>
+      </w:r>
       <w:r>
         <w:rPr>
           <w:rFonts w:cs="Times New Roman"/>
           <w:i/>
         </w:rPr>
-        <w:t>Super</w:t>
-      </w:r>
-      <w:proofErr w:type="spellEnd"/>
-      <w:r>
-        <w:rPr>
-          <w:rFonts w:cs="Times New Roman"/>
-        </w:rPr>
-        <w:t xml:space="preserve"> se registou inicialmente. Desta </w:t>
-      </w:r>
-      <w:r>
-        <w:rPr>
-          <w:rFonts w:cs="Times New Roman"/>
-        </w:rPr>
-        <w:lastRenderedPageBreak/>
-        <w:t xml:space="preserve">forma todas as zonas têm conhecimento de todos os objectos </w:t>
-      </w:r>
-      <w:proofErr w:type="spellStart"/>
+        <w:t>IZone</w:t>
+      </w:r>
+      <w:r>
+        <w:rPr>
+          <w:rFonts w:cs="Times New Roman"/>
+        </w:rPr>
+        <w:t xml:space="preserve"> está um método </w:t>
+      </w:r>
       <w:r>
         <w:rPr>
           <w:rFonts w:cs="Times New Roman"/>
           <w:i/>
         </w:rPr>
+        <w:t>Unregister</w:t>
+      </w:r>
+      <w:r>
+        <w:rPr>
+          <w:rFonts w:cs="Times New Roman"/>
+        </w:rPr>
+        <w:t xml:space="preserve"> que recebe um objecto </w:t>
+      </w:r>
+      <w:r>
+        <w:rPr>
+          <w:rFonts w:cs="Times New Roman"/>
+          <w:i/>
+        </w:rPr>
         <w:t>IStockManager</w:t>
       </w:r>
-      <w:proofErr w:type="spellEnd"/>
-      <w:r>
-        <w:rPr>
-          <w:rFonts w:cs="Times New Roman"/>
-        </w:rPr>
-        <w:t xml:space="preserve"> presente no sistema, assim como o </w:t>
-      </w:r>
-      <w:bookmarkStart w:id="3" w:name="_GoBack"/>
-      <w:proofErr w:type="gramStart"/>
-      <w:r>
-        <w:rPr>
-          <w:rFonts w:cs="Times New Roman"/>
-        </w:rPr>
-        <w:t>stock</w:t>
-      </w:r>
-      <w:proofErr w:type="gramEnd"/>
-      <w:r>
-        <w:rPr>
-          <w:rFonts w:cs="Times New Roman"/>
-        </w:rPr>
-        <w:t xml:space="preserve"> de todos os </w:t>
-      </w:r>
-      <w:proofErr w:type="spellStart"/>
+      <w:r>
+        <w:rPr>
+          <w:rFonts w:cs="Times New Roman"/>
+        </w:rPr>
+        <w:t xml:space="preserve"> eliminando-o da sua zona, este método tem um comportamento idêntico ao </w:t>
+      </w:r>
       <w:r>
         <w:rPr>
           <w:rFonts w:cs="Times New Roman"/>
           <w:i/>
         </w:rPr>
-        <w:t>Super</w:t>
-      </w:r>
-      <w:proofErr w:type="spellEnd"/>
-      <w:r>
-        <w:rPr>
-          <w:rFonts w:cs="Times New Roman"/>
-        </w:rPr>
-        <w:t xml:space="preserve"> registados</w:t>
-      </w:r>
-      <w:bookmarkEnd w:id="3"/>
-      <w:r>
-        <w:rPr>
-          <w:rFonts w:cs="Times New Roman"/>
-        </w:rPr>
-        <w:t>.</w:t>
-      </w:r>
-      <w:r>
-        <w:rPr>
-          <w:rFonts w:cs="Times New Roman"/>
-        </w:rPr>
-        <w:t xml:space="preserve"> </w:t>
-      </w:r>
-    </w:p>
-    <w:p>
-      <w:pPr>
-        <w:rPr>
-          <w:rFonts w:cs="Times New Roman"/>
-        </w:rPr>
-      </w:pPr>
-      <w:r>
-        <w:rPr>
-          <w:rFonts w:cs="Times New Roman"/>
-        </w:rPr>
-        <w:t xml:space="preserve">Também presente na interface </w:t>
-      </w:r>
-      <w:proofErr w:type="spellStart"/>
+        <w:t>Register</w:t>
+      </w:r>
+      <w:r>
+        <w:rPr>
+          <w:rFonts w:cs="Times New Roman"/>
+        </w:rPr>
+        <w:t xml:space="preserve">, que propaga a chamada a este método a sua zona conhecida eliminando o objecto </w:t>
+      </w:r>
       <w:r>
         <w:rPr>
           <w:rFonts w:cs="Times New Roman"/>
           <w:i/>
         </w:rPr>
+        <w:t>IStockManager</w:t>
+      </w:r>
+      <w:r>
+        <w:rPr>
+          <w:rFonts w:cs="Times New Roman"/>
+        </w:rPr>
+        <w:t xml:space="preserve"> totalmente do sistema. </w:t>
+      </w:r>
+    </w:p>
+    <w:p>
+      <w:pPr>
+        <w:ind w:firstLine="708"/>
+        <w:rPr>
+          <w:rFonts w:cs="Times New Roman"/>
+        </w:rPr>
+      </w:pPr>
+      <w:r>
+        <w:rPr>
+          <w:rFonts w:cs="Times New Roman"/>
+        </w:rPr>
+        <w:t xml:space="preserve">O método </w:t>
+      </w:r>
+      <w:r>
+        <w:rPr>
+          <w:rFonts w:cs="Times New Roman"/>
+          <w:i/>
+        </w:rPr>
+        <w:t>GetItemStock</w:t>
+      </w:r>
+      <w:r>
+        <w:rPr>
+          <w:rFonts w:cs="Times New Roman"/>
+        </w:rPr>
+        <w:t xml:space="preserve"> está também presente na interface </w:t>
+      </w:r>
+      <w:r>
+        <w:rPr>
+          <w:rFonts w:cs="Times New Roman"/>
+          <w:i/>
+        </w:rPr>
         <w:t>IZone</w:t>
       </w:r>
-      <w:proofErr w:type="spellEnd"/>
-      <w:r>
-        <w:rPr>
-          <w:rFonts w:cs="Times New Roman"/>
-        </w:rPr>
-        <w:t xml:space="preserve"> está um método </w:t>
-      </w:r>
-      <w:proofErr w:type="spellStart"/>
-      <w:r>
-        <w:rPr>
-          <w:rFonts w:cs="Times New Roman"/>
-          <w:i/>
-        </w:rPr>
-        <w:t>Unregister</w:t>
-      </w:r>
-      <w:proofErr w:type="spellEnd"/>
-      <w:r>
-        <w:rPr>
-          <w:rFonts w:cs="Times New Roman"/>
-        </w:rPr>
-        <w:t xml:space="preserve"> que recebe um objecto </w:t>
-      </w:r>
-      <w:proofErr w:type="spellStart"/>
-      <w:r>
-        <w:rPr>
-          <w:rFonts w:cs="Times New Roman"/>
-          <w:i/>
-        </w:rPr>
-        <w:t>IStockManager</w:t>
-      </w:r>
-      <w:proofErr w:type="spellEnd"/>
-      <w:r>
-        <w:rPr>
-          <w:rFonts w:cs="Times New Roman"/>
-        </w:rPr>
-        <w:t xml:space="preserve"> eliminando-o da sua zona assim como o seu </w:t>
-      </w:r>
-      <w:proofErr w:type="gramStart"/>
-      <w:r>
-        <w:rPr>
-          <w:rFonts w:cs="Times New Roman"/>
-        </w:rPr>
-        <w:t>stock</w:t>
-      </w:r>
-      <w:proofErr w:type="gramEnd"/>
-      <w:r>
-        <w:rPr>
-          <w:rFonts w:cs="Times New Roman"/>
-        </w:rPr>
-        <w:t xml:space="preserve">, este método tem um comportamento idêntico ao </w:t>
-      </w:r>
-      <w:proofErr w:type="spellStart"/>
-      <w:r>
-        <w:rPr>
-          <w:rFonts w:cs="Times New Roman"/>
-          <w:i/>
-        </w:rPr>
-        <w:t>Register</w:t>
-      </w:r>
-      <w:proofErr w:type="spellEnd"/>
-      <w:r>
-        <w:rPr>
-          <w:rFonts w:cs="Times New Roman"/>
-        </w:rPr>
-        <w:t xml:space="preserve">, que propaga a chamada a este método a sua zona conhecida eliminando o objecto </w:t>
-      </w:r>
-      <w:proofErr w:type="spellStart"/>
-      <w:r>
-        <w:rPr>
-          <w:rFonts w:cs="Times New Roman"/>
-          <w:i/>
-        </w:rPr>
-        <w:t>IStockManager</w:t>
-      </w:r>
-      <w:proofErr w:type="spellEnd"/>
-      <w:r>
-        <w:rPr>
-          <w:rFonts w:cs="Times New Roman"/>
-        </w:rPr>
-        <w:t xml:space="preserve"> totalmente do sistema. </w:t>
-      </w:r>
-    </w:p>
-    <w:p>
-      <w:pPr>
-        <w:ind w:firstLine="708"/>
-        <w:rPr>
-          <w:rFonts w:cs="Times New Roman"/>
-        </w:rPr>
-      </w:pPr>
-      <w:r>
-        <w:rPr>
-          <w:rFonts w:cs="Times New Roman"/>
-        </w:rPr>
-        <w:t xml:space="preserve">O método </w:t>
-      </w:r>
-      <w:proofErr w:type="spellStart"/>
-      <w:r>
-        <w:rPr>
-          <w:rFonts w:cs="Times New Roman"/>
-          <w:i/>
-        </w:rPr>
-        <w:t>GetItemStock</w:t>
-      </w:r>
-      <w:proofErr w:type="spellEnd"/>
-      <w:r>
-        <w:rPr>
-          <w:rFonts w:cs="Times New Roman"/>
-        </w:rPr>
-        <w:t xml:space="preserve"> está também presente na interface </w:t>
-      </w:r>
-      <w:proofErr w:type="spellStart"/>
-      <w:r>
-        <w:rPr>
-          <w:rFonts w:cs="Times New Roman"/>
-          <w:i/>
-        </w:rPr>
-        <w:t>IZone</w:t>
-      </w:r>
-      <w:proofErr w:type="spellEnd"/>
-      <w:r>
-        <w:rPr>
-          <w:rFonts w:cs="Times New Roman"/>
-        </w:rPr>
-        <w:t xml:space="preserve"> este método recebe o nome do produto que se quer saber o </w:t>
-      </w:r>
-      <w:proofErr w:type="gramStart"/>
-      <w:r>
-        <w:rPr>
-          <w:rFonts w:cs="Times New Roman"/>
-        </w:rPr>
-        <w:t>stock</w:t>
-      </w:r>
-      <w:proofErr w:type="gramEnd"/>
-      <w:r>
-        <w:rPr>
-          <w:rFonts w:cs="Times New Roman"/>
-        </w:rPr>
-        <w:t xml:space="preserve"> e retorna todo o stock desse mesmo produto presente no sistema.</w:t>
+      <w:r>
+        <w:rPr>
+          <w:rFonts w:cs="Times New Roman"/>
+        </w:rPr>
+        <w:t xml:space="preserve"> este método recebe o nome do produto que se quer saber o stock e retorna todo o stock desse mesmo produto presente no sistema.</w:t>
       </w:r>
     </w:p>
     <w:p>
@@ -1830,7 +1587,6 @@
         </w:rPr>
         <w:t xml:space="preserve">que implementa </w:t>
       </w:r>
-      <w:proofErr w:type="spellStart"/>
       <w:r>
         <w:rPr>
           <w:rFonts w:cs="Times New Roman"/>
@@ -1838,7 +1594,6 @@
         </w:rPr>
         <w:t>IZone</w:t>
       </w:r>
-      <w:proofErr w:type="spellEnd"/>
       <w:r>
         <w:rPr>
           <w:rFonts w:cs="Times New Roman"/>
@@ -1858,7 +1613,6 @@
         </w:rPr>
         <w:t xml:space="preserve"> em modo </w:t>
       </w:r>
-      <w:proofErr w:type="spellStart"/>
       <w:r>
         <w:rPr>
           <w:rFonts w:cs="Times New Roman"/>
@@ -1866,28 +1620,12 @@
         </w:rPr>
         <w:t>Singleton</w:t>
       </w:r>
-      <w:proofErr w:type="spellEnd"/>
-      <w:r>
-        <w:rPr>
-          <w:rFonts w:cs="Times New Roman"/>
-        </w:rPr>
-        <w:t xml:space="preserve"> ou seja, cada vez que é obtida uma </w:t>
-      </w:r>
-      <w:proofErr w:type="gramStart"/>
-      <w:r>
-        <w:rPr>
-          <w:rFonts w:cs="Times New Roman"/>
-        </w:rPr>
-        <w:t>instancia</w:t>
-      </w:r>
-      <w:proofErr w:type="gramEnd"/>
-      <w:r>
-        <w:rPr>
-          <w:rFonts w:cs="Times New Roman"/>
-        </w:rPr>
-        <w:t xml:space="preserve"> deste tipo remotamente será sempre a mesma instância que será partilhada por todos os </w:t>
-      </w:r>
-      <w:proofErr w:type="spellStart"/>
+      <w:r>
+        <w:rPr>
+          <w:rFonts w:cs="Times New Roman"/>
+        </w:rPr>
+        <w:t xml:space="preserve"> ou seja, cada vez que é obtida uma instancia deste tipo remotamente será sempre a mesma instância que será partilhada por todos os </w:t>
+      </w:r>
       <w:r>
         <w:rPr>
           <w:rFonts w:cs="Times New Roman"/>
@@ -1895,14 +1633,12 @@
         </w:rPr>
         <w:t>Super</w:t>
       </w:r>
-      <w:proofErr w:type="spellEnd"/>
       <w:r>
         <w:rPr>
           <w:rFonts w:cs="Times New Roman"/>
         </w:rPr>
         <w:t xml:space="preserve"> que se queiram registar no servidor, assim como a zona que tenha uma instância de outra, esta instância será a mesma que os </w:t>
       </w:r>
-      <w:proofErr w:type="spellStart"/>
       <w:r>
         <w:rPr>
           <w:rFonts w:cs="Times New Roman"/>
@@ -1910,7 +1646,6 @@
         </w:rPr>
         <w:t>Super</w:t>
       </w:r>
-      <w:proofErr w:type="spellEnd"/>
       <w:r>
         <w:rPr>
           <w:rFonts w:cs="Times New Roman"/>
@@ -1931,72 +1666,139 @@
         </w:rPr>
         <w:t xml:space="preserve">A interface </w:t>
       </w:r>
-      <w:proofErr w:type="spellStart"/>
       <w:r>
         <w:rPr>
           <w:rFonts w:cs="Times New Roman"/>
           <w:i/>
         </w:rPr>
-        <w:t>IStockManger</w:t>
-      </w:r>
-      <w:proofErr w:type="spellEnd"/>
-      <w:r>
-        <w:rPr>
-          <w:rFonts w:cs="Times New Roman"/>
-        </w:rPr>
-        <w:t xml:space="preserve"> </w:t>
-      </w:r>
-      <w:r>
-        <w:rPr>
-          <w:rFonts w:cs="Times New Roman"/>
-        </w:rPr>
-        <w:t xml:space="preserve">não tem métodos e a sua implementação é apenas um objecto que serve para que o </w:t>
-      </w:r>
-      <w:proofErr w:type="spellStart"/>
+        <w:t>IStockManager</w:t>
+      </w:r>
+      <w:r>
+        <w:rPr>
+          <w:rFonts w:cs="Times New Roman"/>
+        </w:rPr>
+        <w:t xml:space="preserve"> tem dois métodos controladores da sua lista interna que contém todos os StockManagers presentes no sistema(</w:t>
+      </w:r>
       <w:r>
         <w:rPr>
           <w:rFonts w:cs="Times New Roman"/>
           <w:i/>
         </w:rPr>
+        <w:t xml:space="preserve">Add </w:t>
+      </w:r>
+      <w:r>
+        <w:rPr>
+          <w:rFonts w:cs="Times New Roman"/>
+        </w:rPr>
+        <w:t xml:space="preserve">e </w:t>
+      </w:r>
+      <w:r>
+        <w:rPr>
+          <w:rFonts w:cs="Times New Roman"/>
+          <w:i/>
+        </w:rPr>
+        <w:t>Remove</w:t>
+      </w:r>
+      <w:r>
+        <w:rPr>
+          <w:rFonts w:cs="Times New Roman"/>
+        </w:rPr>
+        <w:t xml:space="preserve">). Além destes contém ainda um método </w:t>
+      </w:r>
+      <w:r>
+        <w:rPr>
+          <w:rFonts w:cs="Times New Roman"/>
+          <w:i/>
+        </w:rPr>
+        <w:t>GetSuperStock</w:t>
+      </w:r>
+      <w:r>
+        <w:rPr>
+          <w:rFonts w:cs="Times New Roman"/>
+        </w:rPr>
+        <w:t xml:space="preserve"> que devolve o stock do </w:t>
+      </w:r>
+      <w:r>
+        <w:rPr>
+          <w:rFonts w:cs="Times New Roman"/>
+          <w:i/>
+        </w:rPr>
         <w:t>Super</w:t>
       </w:r>
-      <w:proofErr w:type="spellEnd"/>
-      <w:r>
-        <w:rPr>
-          <w:rFonts w:cs="Times New Roman"/>
-        </w:rPr>
-        <w:t xml:space="preserve"> se consiga registar no seu servidor de zona, ficando com uma referência para o mesmo, tornando-se o </w:t>
-      </w:r>
-      <w:proofErr w:type="gramStart"/>
+      <w:r>
+        <w:rPr>
+          <w:rFonts w:cs="Times New Roman"/>
+        </w:rPr>
+        <w:t xml:space="preserve"> que o instanciou.</w:t>
+      </w:r>
+    </w:p>
+    <w:p>
+      <w:pPr>
+        <w:ind w:firstLine="708"/>
+        <w:rPr>
+          <w:rFonts w:cs="Times New Roman"/>
+        </w:rPr>
+      </w:pPr>
+      <w:r>
+        <w:rPr>
+          <w:rFonts w:cs="Times New Roman"/>
+        </w:rPr>
+        <w:t xml:space="preserve">Esta lista de StockManagers é atualizada de cada vez que são chamados os métodos </w:t>
+      </w:r>
       <w:r>
         <w:rPr>
           <w:rFonts w:cs="Times New Roman"/>
           <w:i/>
         </w:rPr>
-        <w:t>Sponsor</w:t>
-      </w:r>
-      <w:proofErr w:type="gramEnd"/>
-      <w:r>
-        <w:rPr>
-          <w:rFonts w:cs="Times New Roman"/>
-        </w:rPr>
-        <w:t xml:space="preserve"> do </w:t>
-      </w:r>
-      <w:proofErr w:type="spellStart"/>
+        <w:t xml:space="preserve">Register </w:t>
+      </w:r>
+      <w:r>
+        <w:rPr>
+          <w:rFonts w:cs="Times New Roman"/>
+        </w:rPr>
+        <w:t xml:space="preserve">e </w:t>
+      </w:r>
       <w:r>
         <w:rPr>
           <w:rFonts w:cs="Times New Roman"/>
           <w:i/>
         </w:rPr>
-        <w:t>IStockManager</w:t>
-      </w:r>
-      <w:proofErr w:type="spellEnd"/>
-      <w:r>
-        <w:rPr>
-          <w:rFonts w:cs="Times New Roman"/>
-        </w:rPr>
-        <w:t xml:space="preserve"> registado na zona.</w:t>
-      </w:r>
+        <w:t>Unregister</w:t>
+      </w:r>
+      <w:r>
+        <w:rPr>
+          <w:rFonts w:cs="Times New Roman"/>
+        </w:rPr>
+        <w:t xml:space="preserve"> de </w:t>
+      </w:r>
+      <w:r>
+        <w:rPr>
+          <w:rFonts w:cs="Times New Roman"/>
+          <w:i/>
+        </w:rPr>
+        <w:t xml:space="preserve">IZone. </w:t>
+      </w:r>
+      <w:r>
+        <w:rPr>
+          <w:rFonts w:cs="Times New Roman"/>
+        </w:rPr>
+        <w:t>Assim todos os StockManagers conhecem todos os StockManagers do sistema, por isso, numa eventual falha do sistema de servidores, os StockManagers vão ser autossuficientes para devolver o stock presente em todo o sistema.</w:t>
+      </w:r>
+    </w:p>
+    <w:p>
+      <w:pPr>
+        <w:rPr>
+          <w:rFonts w:cs="Times New Roman"/>
+        </w:rPr>
+      </w:pPr>
+      <w:r>
+        <w:rPr>
+          <w:rFonts w:cs="Times New Roman"/>
+        </w:rPr>
+        <w:tab/>
+      </w:r>
+      <w:bookmarkStart w:id="3" w:name="_GoBack"/>
+      <w:bookmarkEnd w:id="3"/>
     </w:p>
     <w:p>
       <w:pPr>
@@ -2096,7 +1898,7 @@
     </w:p>
     <w:p/>
     <w:sectPr>
-      <w:footerReference w:type="first" r:id="rId12"/>
+      <w:footerReference w:type="first" r:id="rId11"/>
       <w:pgSz w:w="11906" w:h="16838"/>
       <w:pgMar w:top="1417" w:right="1701" w:bottom="1417" w:left="1701" w:header="708" w:footer="708" w:gutter="0"/>
       <w:pgNumType w:start="1"/>
@@ -2109,7 +1911,7 @@
 </file>
 
 <file path=word/endnotes.xml><?xml version="1.0" encoding="utf-8"?>
-<w:endnotes xmlns:wpc="http://schemas.microsoft.com/office/word/2010/wordprocessingCanvas" xmlns:mc="http://schemas.openxmlformats.org/markup-compatibility/2006" xmlns:o="urn:schemas-microsoft-com:office:office" xmlns:r="http://schemas.openxmlformats.org/officeDocument/2006/relationships" xmlns:m="http://schemas.openxmlformats.org/officeDocument/2006/math" xmlns:v="urn:schemas-microsoft-com:vml" xmlns:wp14="http://schemas.microsoft.com/office/word/2010/wordprocessingDrawing" xmlns:wp="http://schemas.openxmlformats.org/drawingml/2006/wordprocessingDrawing" xmlns:w10="urn:schemas-microsoft-com:office:word" xmlns:w="http://schemas.openxmlformats.org/wordprocessingml/2006/main" xmlns:w14="http://schemas.microsoft.com/office/word/2010/wordml" xmlns:wpg="http://schemas.microsoft.com/office/word/2010/wordprocessingGroup" xmlns:wpi="http://schemas.microsoft.com/office/word/2010/wordprocessingInk" xmlns:wne="http://schemas.microsoft.com/office/word/2006/wordml" xmlns:wps="http://schemas.microsoft.com/office/word/2010/wordprocessingShape" mc:Ignorable="w14 wp14">
+<w:endnotes xmlns:wpc="http://schemas.microsoft.com/office/word/2010/wordprocessingCanvas" xmlns:cx="http://schemas.microsoft.com/office/drawing/2014/chartex" xmlns:cx1="http://schemas.microsoft.com/office/drawing/2015/9/8/chartex" xmlns:cx2="http://schemas.microsoft.com/office/drawing/2015/10/21/chartex" xmlns:mc="http://schemas.openxmlformats.org/markup-compatibility/2006" xmlns:o="urn:schemas-microsoft-com:office:office" xmlns:r="http://schemas.openxmlformats.org/officeDocument/2006/relationships" xmlns:m="http://schemas.openxmlformats.org/officeDocument/2006/math" xmlns:v="urn:schemas-microsoft-com:vml" xmlns:wp14="http://schemas.microsoft.com/office/word/2010/wordprocessingDrawing" xmlns:wp="http://schemas.openxmlformats.org/drawingml/2006/wordprocessingDrawing" xmlns:w10="urn:schemas-microsoft-com:office:word" xmlns:w="http://schemas.openxmlformats.org/wordprocessingml/2006/main" xmlns:w14="http://schemas.microsoft.com/office/word/2010/wordml" xmlns:w15="http://schemas.microsoft.com/office/word/2012/wordml" xmlns:w16se="http://schemas.microsoft.com/office/word/2015/wordml/symex" xmlns:wpg="http://schemas.microsoft.com/office/word/2010/wordprocessingGroup" xmlns:wpi="http://schemas.microsoft.com/office/word/2010/wordprocessingInk" xmlns:wne="http://schemas.microsoft.com/office/word/2006/wordml" xmlns:wps="http://schemas.microsoft.com/office/word/2010/wordprocessingShape" mc:Ignorable="w14 w15 w16se wp14">
   <w:endnote w:type="separator" w:id="-1">
     <w:p>
       <w:pPr>
@@ -2134,7 +1936,7 @@
 </file>
 
 <file path=word/footer1.xml><?xml version="1.0" encoding="utf-8"?>
-<w:ftr xmlns:wpc="http://schemas.microsoft.com/office/word/2010/wordprocessingCanvas" xmlns:mc="http://schemas.openxmlformats.org/markup-compatibility/2006" xmlns:o="urn:schemas-microsoft-com:office:office" xmlns:r="http://schemas.openxmlformats.org/officeDocument/2006/relationships" xmlns:m="http://schemas.openxmlformats.org/officeDocument/2006/math" xmlns:v="urn:schemas-microsoft-com:vml" xmlns:wp14="http://schemas.microsoft.com/office/word/2010/wordprocessingDrawing" xmlns:wp="http://schemas.openxmlformats.org/drawingml/2006/wordprocessingDrawing" xmlns:w10="urn:schemas-microsoft-com:office:word" xmlns:w="http://schemas.openxmlformats.org/wordprocessingml/2006/main" xmlns:w14="http://schemas.microsoft.com/office/word/2010/wordml" xmlns:wpg="http://schemas.microsoft.com/office/word/2010/wordprocessingGroup" xmlns:wpi="http://schemas.microsoft.com/office/word/2010/wordprocessingInk" xmlns:wne="http://schemas.microsoft.com/office/word/2006/wordml" xmlns:wps="http://schemas.microsoft.com/office/word/2010/wordprocessingShape" mc:Ignorable="w14 wp14">
+<w:ftr xmlns:wpc="http://schemas.microsoft.com/office/word/2010/wordprocessingCanvas" xmlns:cx="http://schemas.microsoft.com/office/drawing/2014/chartex" xmlns:cx1="http://schemas.microsoft.com/office/drawing/2015/9/8/chartex" xmlns:cx2="http://schemas.microsoft.com/office/drawing/2015/10/21/chartex" xmlns:mc="http://schemas.openxmlformats.org/markup-compatibility/2006" xmlns:o="urn:schemas-microsoft-com:office:office" xmlns:r="http://schemas.openxmlformats.org/officeDocument/2006/relationships" xmlns:m="http://schemas.openxmlformats.org/officeDocument/2006/math" xmlns:v="urn:schemas-microsoft-com:vml" xmlns:wp14="http://schemas.microsoft.com/office/word/2010/wordprocessingDrawing" xmlns:wp="http://schemas.openxmlformats.org/drawingml/2006/wordprocessingDrawing" xmlns:w10="urn:schemas-microsoft-com:office:word" xmlns:w="http://schemas.openxmlformats.org/wordprocessingml/2006/main" xmlns:w14="http://schemas.microsoft.com/office/word/2010/wordml" xmlns:w15="http://schemas.microsoft.com/office/word/2012/wordml" xmlns:w16se="http://schemas.microsoft.com/office/word/2015/wordml/symex" xmlns:wpg="http://schemas.microsoft.com/office/word/2010/wordprocessingGroup" xmlns:wpi="http://schemas.microsoft.com/office/word/2010/wordprocessingInk" xmlns:wne="http://schemas.microsoft.com/office/word/2006/wordml" xmlns:wps="http://schemas.microsoft.com/office/word/2010/wordprocessingShape" mc:Ignorable="w14 w15 w16se wp14">
   <w:sdt>
     <w:sdtPr>
       <w:id w:val="702984868"/>
@@ -2187,7 +1989,7 @@
 </file>
 
 <file path=word/footer2.xml><?xml version="1.0" encoding="utf-8"?>
-<w:ftr xmlns:wpc="http://schemas.microsoft.com/office/word/2010/wordprocessingCanvas" xmlns:mc="http://schemas.openxmlformats.org/markup-compatibility/2006" xmlns:o="urn:schemas-microsoft-com:office:office" xmlns:r="http://schemas.openxmlformats.org/officeDocument/2006/relationships" xmlns:m="http://schemas.openxmlformats.org/officeDocument/2006/math" xmlns:v="urn:schemas-microsoft-com:vml" xmlns:wp14="http://schemas.microsoft.com/office/word/2010/wordprocessingDrawing" xmlns:wp="http://schemas.openxmlformats.org/drawingml/2006/wordprocessingDrawing" xmlns:w10="urn:schemas-microsoft-com:office:word" xmlns:w="http://schemas.openxmlformats.org/wordprocessingml/2006/main" xmlns:w14="http://schemas.microsoft.com/office/word/2010/wordml" xmlns:wpg="http://schemas.microsoft.com/office/word/2010/wordprocessingGroup" xmlns:wpi="http://schemas.microsoft.com/office/word/2010/wordprocessingInk" xmlns:wne="http://schemas.microsoft.com/office/word/2006/wordml" xmlns:wps="http://schemas.microsoft.com/office/word/2010/wordprocessingShape" mc:Ignorable="w14 wp14">
+<w:ftr xmlns:wpc="http://schemas.microsoft.com/office/word/2010/wordprocessingCanvas" xmlns:cx="http://schemas.microsoft.com/office/drawing/2014/chartex" xmlns:cx1="http://schemas.microsoft.com/office/drawing/2015/9/8/chartex" xmlns:cx2="http://schemas.microsoft.com/office/drawing/2015/10/21/chartex" xmlns:mc="http://schemas.openxmlformats.org/markup-compatibility/2006" xmlns:o="urn:schemas-microsoft-com:office:office" xmlns:r="http://schemas.openxmlformats.org/officeDocument/2006/relationships" xmlns:m="http://schemas.openxmlformats.org/officeDocument/2006/math" xmlns:v="urn:schemas-microsoft-com:vml" xmlns:wp14="http://schemas.microsoft.com/office/word/2010/wordprocessingDrawing" xmlns:wp="http://schemas.openxmlformats.org/drawingml/2006/wordprocessingDrawing" xmlns:w10="urn:schemas-microsoft-com:office:word" xmlns:w="http://schemas.openxmlformats.org/wordprocessingml/2006/main" xmlns:w14="http://schemas.microsoft.com/office/word/2010/wordml" xmlns:w15="http://schemas.microsoft.com/office/word/2012/wordml" xmlns:w16se="http://schemas.microsoft.com/office/word/2015/wordml/symex" xmlns:wpg="http://schemas.microsoft.com/office/word/2010/wordprocessingGroup" xmlns:wpi="http://schemas.microsoft.com/office/word/2010/wordprocessingInk" xmlns:wne="http://schemas.microsoft.com/office/word/2006/wordml" xmlns:wps="http://schemas.microsoft.com/office/word/2010/wordprocessingShape" mc:Ignorable="w14 w15 w16se wp14">
   <w:sdt>
     <w:sdtPr>
       <w:id w:val="-864665197"/>
@@ -2240,7 +2042,7 @@
 </file>
 
 <file path=word/footnotes.xml><?xml version="1.0" encoding="utf-8"?>
-<w:footnotes xmlns:wpc="http://schemas.microsoft.com/office/word/2010/wordprocessingCanvas" xmlns:mc="http://schemas.openxmlformats.org/markup-compatibility/2006" xmlns:o="urn:schemas-microsoft-com:office:office" xmlns:r="http://schemas.openxmlformats.org/officeDocument/2006/relationships" xmlns:m="http://schemas.openxmlformats.org/officeDocument/2006/math" xmlns:v="urn:schemas-microsoft-com:vml" xmlns:wp14="http://schemas.microsoft.com/office/word/2010/wordprocessingDrawing" xmlns:wp="http://schemas.openxmlformats.org/drawingml/2006/wordprocessingDrawing" xmlns:w10="urn:schemas-microsoft-com:office:word" xmlns:w="http://schemas.openxmlformats.org/wordprocessingml/2006/main" xmlns:w14="http://schemas.microsoft.com/office/word/2010/wordml" xmlns:wpg="http://schemas.microsoft.com/office/word/2010/wordprocessingGroup" xmlns:wpi="http://schemas.microsoft.com/office/word/2010/wordprocessingInk" xmlns:wne="http://schemas.microsoft.com/office/word/2006/wordml" xmlns:wps="http://schemas.microsoft.com/office/word/2010/wordprocessingShape" mc:Ignorable="w14 wp14">
+<w:footnotes xmlns:wpc="http://schemas.microsoft.com/office/word/2010/wordprocessingCanvas" xmlns:cx="http://schemas.microsoft.com/office/drawing/2014/chartex" xmlns:cx1="http://schemas.microsoft.com/office/drawing/2015/9/8/chartex" xmlns:cx2="http://schemas.microsoft.com/office/drawing/2015/10/21/chartex" xmlns:mc="http://schemas.openxmlformats.org/markup-compatibility/2006" xmlns:o="urn:schemas-microsoft-com:office:office" xmlns:r="http://schemas.openxmlformats.org/officeDocument/2006/relationships" xmlns:m="http://schemas.openxmlformats.org/officeDocument/2006/math" xmlns:v="urn:schemas-microsoft-com:vml" xmlns:wp14="http://schemas.microsoft.com/office/word/2010/wordprocessingDrawing" xmlns:wp="http://schemas.openxmlformats.org/drawingml/2006/wordprocessingDrawing" xmlns:w10="urn:schemas-microsoft-com:office:word" xmlns:w="http://schemas.openxmlformats.org/wordprocessingml/2006/main" xmlns:w14="http://schemas.microsoft.com/office/word/2010/wordml" xmlns:w15="http://schemas.microsoft.com/office/word/2012/wordml" xmlns:w16se="http://schemas.microsoft.com/office/word/2015/wordml/symex" xmlns:wpg="http://schemas.microsoft.com/office/word/2010/wordprocessingGroup" xmlns:wpi="http://schemas.microsoft.com/office/word/2010/wordprocessingInk" xmlns:wne="http://schemas.microsoft.com/office/word/2006/wordml" xmlns:wps="http://schemas.microsoft.com/office/word/2010/wordprocessingShape" mc:Ignorable="w14 w15 w16se wp14">
   <w:footnote w:type="separator" w:id="-1">
     <w:p>
       <w:pPr>
@@ -2265,8 +2067,8 @@
 </file>
 
 <file path=word/numbering.xml><?xml version="1.0" encoding="utf-8"?>
-<w:numbering xmlns:wpc="http://schemas.microsoft.com/office/word/2010/wordprocessingCanvas" xmlns:mc="http://schemas.openxmlformats.org/markup-compatibility/2006" xmlns:o="urn:schemas-microsoft-com:office:office" xmlns:r="http://schemas.openxmlformats.org/officeDocument/2006/relationships" xmlns:m="http://schemas.openxmlformats.org/officeDocument/2006/math" xmlns:v="urn:schemas-microsoft-com:vml" xmlns:wp14="http://schemas.microsoft.com/office/word/2010/wordprocessingDrawing" xmlns:wp="http://schemas.openxmlformats.org/drawingml/2006/wordprocessingDrawing" xmlns:w10="urn:schemas-microsoft-com:office:word" xmlns:w="http://schemas.openxmlformats.org/wordprocessingml/2006/main" xmlns:w14="http://schemas.microsoft.com/office/word/2010/wordml" xmlns:wpg="http://schemas.microsoft.com/office/word/2010/wordprocessingGroup" xmlns:wpi="http://schemas.microsoft.com/office/word/2010/wordprocessingInk" xmlns:wne="http://schemas.microsoft.com/office/word/2006/wordml" xmlns:wps="http://schemas.microsoft.com/office/word/2010/wordprocessingShape" mc:Ignorable="w14 wp14">
-  <w:abstractNum w:abstractNumId="0">
+<w:numbering xmlns:wpc="http://schemas.microsoft.com/office/word/2010/wordprocessingCanvas" xmlns:cx="http://schemas.microsoft.com/office/drawing/2014/chartex" xmlns:cx1="http://schemas.microsoft.com/office/drawing/2015/9/8/chartex" xmlns:cx2="http://schemas.microsoft.com/office/drawing/2015/10/21/chartex" xmlns:mc="http://schemas.openxmlformats.org/markup-compatibility/2006" xmlns:o="urn:schemas-microsoft-com:office:office" xmlns:r="http://schemas.openxmlformats.org/officeDocument/2006/relationships" xmlns:m="http://schemas.openxmlformats.org/officeDocument/2006/math" xmlns:v="urn:schemas-microsoft-com:vml" xmlns:wp14="http://schemas.microsoft.com/office/word/2010/wordprocessingDrawing" xmlns:wp="http://schemas.openxmlformats.org/drawingml/2006/wordprocessingDrawing" xmlns:w10="urn:schemas-microsoft-com:office:word" xmlns:w="http://schemas.openxmlformats.org/wordprocessingml/2006/main" xmlns:w14="http://schemas.microsoft.com/office/word/2010/wordml" xmlns:w15="http://schemas.microsoft.com/office/word/2012/wordml" xmlns:w16se="http://schemas.microsoft.com/office/word/2015/wordml/symex" xmlns:wpg="http://schemas.microsoft.com/office/word/2010/wordprocessingGroup" xmlns:wpi="http://schemas.microsoft.com/office/word/2010/wordprocessingInk" xmlns:wne="http://schemas.microsoft.com/office/word/2006/wordml" xmlns:wps="http://schemas.microsoft.com/office/word/2010/wordprocessingShape" mc:Ignorable="w14 w15 w16se wp14">
+  <w:abstractNum w:abstractNumId="0" w15:restartNumberingAfterBreak="0">
     <w:nsid w:val="00922172"/>
     <w:multiLevelType w:val="hybridMultilevel"/>
     <w:tmpl w:val="51A4657E"/>
@@ -2379,7 +2181,7 @@
       </w:rPr>
     </w:lvl>
   </w:abstractNum>
-  <w:abstractNum w:abstractNumId="1">
+  <w:abstractNum w:abstractNumId="1" w15:restartNumberingAfterBreak="0">
     <w:nsid w:val="167F3B27"/>
     <w:multiLevelType w:val="hybridMultilevel"/>
     <w:tmpl w:val="CDA6E46E"/>
@@ -2468,7 +2270,7 @@
       </w:pPr>
     </w:lvl>
   </w:abstractNum>
-  <w:abstractNum w:abstractNumId="2">
+  <w:abstractNum w:abstractNumId="2" w15:restartNumberingAfterBreak="0">
     <w:nsid w:val="1AD1697F"/>
     <w:multiLevelType w:val="hybridMultilevel"/>
     <w:tmpl w:val="06F2AEEE"/>
@@ -2581,7 +2383,7 @@
       </w:rPr>
     </w:lvl>
   </w:abstractNum>
-  <w:abstractNum w:abstractNumId="3">
+  <w:abstractNum w:abstractNumId="3" w15:restartNumberingAfterBreak="0">
     <w:nsid w:val="20836923"/>
     <w:multiLevelType w:val="hybridMultilevel"/>
     <w:tmpl w:val="CDA6E46E"/>
@@ -2670,7 +2472,7 @@
       </w:pPr>
     </w:lvl>
   </w:abstractNum>
-  <w:abstractNum w:abstractNumId="4">
+  <w:abstractNum w:abstractNumId="4" w15:restartNumberingAfterBreak="0">
     <w:nsid w:val="2E315570"/>
     <w:multiLevelType w:val="hybridMultilevel"/>
     <w:tmpl w:val="D19ABBBE"/>
@@ -2783,7 +2585,7 @@
       </w:rPr>
     </w:lvl>
   </w:abstractNum>
-  <w:abstractNum w:abstractNumId="5">
+  <w:abstractNum w:abstractNumId="5" w15:restartNumberingAfterBreak="0">
     <w:nsid w:val="35C61CCF"/>
     <w:multiLevelType w:val="hybridMultilevel"/>
     <w:tmpl w:val="D71C0F14"/>
@@ -2896,7 +2698,7 @@
       </w:rPr>
     </w:lvl>
   </w:abstractNum>
-  <w:abstractNum w:abstractNumId="6">
+  <w:abstractNum w:abstractNumId="6" w15:restartNumberingAfterBreak="0">
     <w:nsid w:val="36841A25"/>
     <w:multiLevelType w:val="hybridMultilevel"/>
     <w:tmpl w:val="816A4038"/>
@@ -3009,7 +2811,7 @@
       </w:rPr>
     </w:lvl>
   </w:abstractNum>
-  <w:abstractNum w:abstractNumId="7">
+  <w:abstractNum w:abstractNumId="7" w15:restartNumberingAfterBreak="0">
     <w:nsid w:val="45E702C6"/>
     <w:multiLevelType w:val="hybridMultilevel"/>
     <w:tmpl w:val="0594803E"/>
@@ -3122,7 +2924,7 @@
       </w:rPr>
     </w:lvl>
   </w:abstractNum>
-  <w:abstractNum w:abstractNumId="8">
+  <w:abstractNum w:abstractNumId="8" w15:restartNumberingAfterBreak="0">
     <w:nsid w:val="467E0F83"/>
     <w:multiLevelType w:val="multilevel"/>
     <w:tmpl w:val="0816001F"/>
@@ -3211,7 +3013,7 @@
       </w:pPr>
     </w:lvl>
   </w:abstractNum>
-  <w:abstractNum w:abstractNumId="9">
+  <w:abstractNum w:abstractNumId="9" w15:restartNumberingAfterBreak="0">
     <w:nsid w:val="63FC7F63"/>
     <w:multiLevelType w:val="singleLevel"/>
     <w:tmpl w:val="8D72B51E"/>
@@ -3231,7 +3033,7 @@
       </w:rPr>
     </w:lvl>
   </w:abstractNum>
-  <w:abstractNum w:abstractNumId="10">
+  <w:abstractNum w:abstractNumId="10" w15:restartNumberingAfterBreak="0">
     <w:nsid w:val="784A080E"/>
     <w:multiLevelType w:val="hybridMultilevel"/>
     <w:tmpl w:val="47F4AF02"/>
@@ -3344,7 +3146,7 @@
       </w:rPr>
     </w:lvl>
   </w:abstractNum>
-  <w:abstractNum w:abstractNumId="11">
+  <w:abstractNum w:abstractNumId="11" w15:restartNumberingAfterBreak="0">
     <w:nsid w:val="7BE014D4"/>
     <w:multiLevelType w:val="hybridMultilevel"/>
     <w:tmpl w:val="CAFCB2A0"/>
@@ -3497,7 +3299,7 @@
 </file>
 
 <file path=word/styles.xml><?xml version="1.0" encoding="utf-8"?>
-<w:styles xmlns:mc="http://schemas.openxmlformats.org/markup-compatibility/2006" xmlns:r="http://schemas.openxmlformats.org/officeDocument/2006/relationships" xmlns:w="http://schemas.openxmlformats.org/wordprocessingml/2006/main" xmlns:w14="http://schemas.microsoft.com/office/word/2010/wordml" mc:Ignorable="w14">
+<w:styles xmlns:mc="http://schemas.openxmlformats.org/markup-compatibility/2006" xmlns:r="http://schemas.openxmlformats.org/officeDocument/2006/relationships" xmlns:w="http://schemas.openxmlformats.org/wordprocessingml/2006/main" xmlns:w14="http://schemas.microsoft.com/office/word/2010/wordml" xmlns:w15="http://schemas.microsoft.com/office/word/2012/wordml" xmlns:w16se="http://schemas.microsoft.com/office/word/2015/wordml/symex" mc:Ignorable="w14 w15 w16se">
   <w:docDefaults>
     <w:rPrDefault>
       <w:rPr>
@@ -3513,144 +3315,379 @@
       </w:pPr>
     </w:pPrDefault>
   </w:docDefaults>
-  <w:latentStyles w:defLockedState="0" w:defUIPriority="99" w:defSemiHidden="1" w:defUnhideWhenUsed="1" w:defQFormat="0" w:count="267">
-    <w:lsdException w:name="Normal" w:semiHidden="0" w:uiPriority="0" w:unhideWhenUsed="0" w:qFormat="1"/>
-    <w:lsdException w:name="heading 1" w:semiHidden="0" w:uiPriority="9" w:unhideWhenUsed="0" w:qFormat="1"/>
-    <w:lsdException w:name="heading 2" w:uiPriority="9" w:qFormat="1"/>
-    <w:lsdException w:name="heading 3" w:uiPriority="9" w:qFormat="1"/>
-    <w:lsdException w:name="heading 4" w:uiPriority="9" w:qFormat="1"/>
-    <w:lsdException w:name="heading 5" w:uiPriority="9" w:qFormat="1"/>
-    <w:lsdException w:name="heading 6" w:uiPriority="9" w:qFormat="1"/>
-    <w:lsdException w:name="heading 7" w:uiPriority="9" w:qFormat="1"/>
-    <w:lsdException w:name="heading 8" w:uiPriority="9" w:qFormat="1"/>
-    <w:lsdException w:name="heading 9" w:uiPriority="9" w:qFormat="1"/>
-    <w:lsdException w:name="toc 1" w:uiPriority="39"/>
-    <w:lsdException w:name="toc 2" w:uiPriority="39"/>
-    <w:lsdException w:name="toc 3" w:uiPriority="39"/>
-    <w:lsdException w:name="toc 4" w:uiPriority="39"/>
-    <w:lsdException w:name="toc 5" w:uiPriority="39"/>
-    <w:lsdException w:name="toc 6" w:uiPriority="39"/>
-    <w:lsdException w:name="toc 7" w:uiPriority="39"/>
-    <w:lsdException w:name="toc 8" w:uiPriority="39"/>
-    <w:lsdException w:name="toc 9" w:uiPriority="39"/>
-    <w:lsdException w:name="caption" w:uiPriority="35" w:qFormat="1"/>
-    <w:lsdException w:name="Title" w:semiHidden="0" w:uiPriority="10" w:unhideWhenUsed="0" w:qFormat="1"/>
-    <w:lsdException w:name="Default Paragraph Font" w:uiPriority="1"/>
-    <w:lsdException w:name="Subtitle" w:semiHidden="0" w:uiPriority="11" w:unhideWhenUsed="0" w:qFormat="1"/>
-    <w:lsdException w:name="Strong" w:semiHidden="0" w:uiPriority="22" w:unhideWhenUsed="0" w:qFormat="1"/>
-    <w:lsdException w:name="Emphasis" w:semiHidden="0" w:uiPriority="20" w:unhideWhenUsed="0" w:qFormat="1"/>
-    <w:lsdException w:name="Table Grid" w:semiHidden="0" w:uiPriority="59" w:unhideWhenUsed="0"/>
-    <w:lsdException w:name="Placeholder Text" w:unhideWhenUsed="0"/>
-    <w:lsdException w:name="No Spacing" w:semiHidden="0" w:uiPriority="1" w:unhideWhenUsed="0" w:qFormat="1"/>
-    <w:lsdException w:name="Light Shading" w:semiHidden="0" w:uiPriority="60" w:unhideWhenUsed="0"/>
-    <w:lsdException w:name="Light List" w:semiHidden="0" w:uiPriority="61" w:unhideWhenUsed="0"/>
-    <w:lsdException w:name="Light Grid" w:semiHidden="0" w:uiPriority="62" w:unhideWhenUsed="0"/>
-    <w:lsdException w:name="Medium Shading 1" w:semiHidden="0" w:uiPriority="63" w:unhideWhenUsed="0"/>
-    <w:lsdException w:name="Medium Shading 2" w:semiHidden="0" w:uiPriority="64" w:unhideWhenUsed="0"/>
-    <w:lsdException w:name="Medium List 1" w:semiHidden="0" w:uiPriority="65" w:unhideWhenUsed="0"/>
-    <w:lsdException w:name="Medium List 2" w:semiHidden="0" w:uiPriority="66" w:unhideWhenUsed="0"/>
-    <w:lsdException w:name="Medium Grid 1" w:semiHidden="0" w:uiPriority="67" w:unhideWhenUsed="0"/>
-    <w:lsdException w:name="Medium Grid 2" w:semiHidden="0" w:uiPriority="68" w:unhideWhenUsed="0"/>
-    <w:lsdException w:name="Medium Grid 3" w:semiHidden="0" w:uiPriority="69" w:unhideWhenUsed="0"/>
-    <w:lsdException w:name="Dark List" w:semiHidden="0" w:uiPriority="70" w:unhideWhenUsed="0"/>
-    <w:lsdException w:name="Colorful Shading" w:semiHidden="0" w:uiPriority="71" w:unhideWhenUsed="0"/>
-    <w:lsdException w:name="Colorful List" w:semiHidden="0" w:uiPriority="72" w:unhideWhenUsed="0"/>
-    <w:lsdException w:name="Colorful Grid" w:semiHidden="0" w:uiPriority="73" w:unhideWhenUsed="0"/>
-    <w:lsdException w:name="Light Shading Accent 1" w:semiHidden="0" w:uiPriority="60" w:unhideWhenUsed="0"/>
-    <w:lsdException w:name="Light List Accent 1" w:semiHidden="0" w:uiPriority="61" w:unhideWhenUsed="0"/>
-    <w:lsdException w:name="Light Grid Accent 1" w:semiHidden="0" w:uiPriority="62" w:unhideWhenUsed="0"/>
-    <w:lsdException w:name="Medium Shading 1 Accent 1" w:semiHidden="0" w:uiPriority="63" w:unhideWhenUsed="0"/>
-    <w:lsdException w:name="Medium Shading 2 Accent 1" w:semiHidden="0" w:uiPriority="64" w:unhideWhenUsed="0"/>
-    <w:lsdException w:name="Medium List 1 Accent 1" w:semiHidden="0" w:uiPriority="65" w:unhideWhenUsed="0"/>
-    <w:lsdException w:name="Revision" w:unhideWhenUsed="0"/>
-    <w:lsdException w:name="List Paragraph" w:semiHidden="0" w:uiPriority="34" w:unhideWhenUsed="0" w:qFormat="1"/>
-    <w:lsdException w:name="Quote" w:semiHidden="0" w:uiPriority="29" w:unhideWhenUsed="0" w:qFormat="1"/>
-    <w:lsdException w:name="Intense Quote" w:semiHidden="0" w:uiPriority="30" w:unhideWhenUsed="0" w:qFormat="1"/>
-    <w:lsdException w:name="Medium List 2 Accent 1" w:semiHidden="0" w:uiPriority="66" w:unhideWhenUsed="0"/>
-    <w:lsdException w:name="Medium Grid 1 Accent 1" w:semiHidden="0" w:uiPriority="67" w:unhideWhenUsed="0"/>
-    <w:lsdException w:name="Medium Grid 2 Accent 1" w:semiHidden="0" w:uiPriority="68" w:unhideWhenUsed="0"/>
-    <w:lsdException w:name="Medium Grid 3 Accent 1" w:semiHidden="0" w:uiPriority="69" w:unhideWhenUsed="0"/>
-    <w:lsdException w:name="Dark List Accent 1" w:semiHidden="0" w:uiPriority="70" w:unhideWhenUsed="0"/>
-    <w:lsdException w:name="Colorful Shading Accent 1" w:semiHidden="0" w:uiPriority="71" w:unhideWhenUsed="0"/>
-    <w:lsdException w:name="Colorful List Accent 1" w:semiHidden="0" w:uiPriority="72" w:unhideWhenUsed="0"/>
-    <w:lsdException w:name="Colorful Grid Accent 1" w:semiHidden="0" w:uiPriority="73" w:unhideWhenUsed="0"/>
-    <w:lsdException w:name="Light Shading Accent 2" w:semiHidden="0" w:uiPriority="60" w:unhideWhenUsed="0"/>
-    <w:lsdException w:name="Light List Accent 2" w:semiHidden="0" w:uiPriority="61" w:unhideWhenUsed="0"/>
-    <w:lsdException w:name="Light Grid Accent 2" w:semiHidden="0" w:uiPriority="62" w:unhideWhenUsed="0"/>
-    <w:lsdException w:name="Medium Shading 1 Accent 2" w:semiHidden="0" w:uiPriority="63" w:unhideWhenUsed="0"/>
-    <w:lsdException w:name="Medium Shading 2 Accent 2" w:semiHidden="0" w:uiPriority="64" w:unhideWhenUsed="0"/>
-    <w:lsdException w:name="Medium List 1 Accent 2" w:semiHidden="0" w:uiPriority="65" w:unhideWhenUsed="0"/>
-    <w:lsdException w:name="Medium List 2 Accent 2" w:semiHidden="0" w:uiPriority="66" w:unhideWhenUsed="0"/>
-    <w:lsdException w:name="Medium Grid 1 Accent 2" w:semiHidden="0" w:uiPriority="67" w:unhideWhenUsed="0"/>
-    <w:lsdException w:name="Medium Grid 2 Accent 2" w:semiHidden="0" w:uiPriority="68" w:unhideWhenUsed="0"/>
-    <w:lsdException w:name="Medium Grid 3 Accent 2" w:semiHidden="0" w:uiPriority="69" w:unhideWhenUsed="0"/>
-    <w:lsdException w:name="Dark List Accent 2" w:semiHidden="0" w:uiPriority="70" w:unhideWhenUsed="0"/>
-    <w:lsdException w:name="Colorful Shading Accent 2" w:semiHidden="0" w:uiPriority="71" w:unhideWhenUsed="0"/>
-    <w:lsdException w:name="Colorful List Accent 2" w:semiHidden="0" w:uiPriority="72" w:unhideWhenUsed="0"/>
-    <w:lsdException w:name="Colorful Grid Accent 2" w:semiHidden="0" w:uiPriority="73" w:unhideWhenUsed="0"/>
-    <w:lsdException w:name="Light Shading Accent 3" w:semiHidden="0" w:uiPriority="60" w:unhideWhenUsed="0"/>
-    <w:lsdException w:name="Light List Accent 3" w:semiHidden="0" w:uiPriority="61" w:unhideWhenUsed="0"/>
-    <w:lsdException w:name="Light Grid Accent 3" w:semiHidden="0" w:uiPriority="62" w:unhideWhenUsed="0"/>
-    <w:lsdException w:name="Medium Shading 1 Accent 3" w:semiHidden="0" w:uiPriority="63" w:unhideWhenUsed="0"/>
-    <w:lsdException w:name="Medium Shading 2 Accent 3" w:semiHidden="0" w:uiPriority="64" w:unhideWhenUsed="0"/>
-    <w:lsdException w:name="Medium List 1 Accent 3" w:semiHidden="0" w:uiPriority="65" w:unhideWhenUsed="0"/>
-    <w:lsdException w:name="Medium List 2 Accent 3" w:semiHidden="0" w:uiPriority="66" w:unhideWhenUsed="0"/>
-    <w:lsdException w:name="Medium Grid 1 Accent 3" w:semiHidden="0" w:uiPriority="67" w:unhideWhenUsed="0"/>
-    <w:lsdException w:name="Medium Grid 2 Accent 3" w:semiHidden="0" w:uiPriority="68" w:unhideWhenUsed="0"/>
-    <w:lsdException w:name="Medium Grid 3 Accent 3" w:semiHidden="0" w:uiPriority="69" w:unhideWhenUsed="0"/>
-    <w:lsdException w:name="Dark List Accent 3" w:semiHidden="0" w:uiPriority="70" w:unhideWhenUsed="0"/>
-    <w:lsdException w:name="Colorful Shading Accent 3" w:semiHidden="0" w:uiPriority="71" w:unhideWhenUsed="0"/>
-    <w:lsdException w:name="Colorful List Accent 3" w:semiHidden="0" w:uiPriority="72" w:unhideWhenUsed="0"/>
-    <w:lsdException w:name="Colorful Grid Accent 3" w:semiHidden="0" w:uiPriority="73" w:unhideWhenUsed="0"/>
-    <w:lsdException w:name="Light Shading Accent 4" w:semiHidden="0" w:uiPriority="60" w:unhideWhenUsed="0"/>
-    <w:lsdException w:name="Light List Accent 4" w:semiHidden="0" w:uiPriority="61" w:unhideWhenUsed="0"/>
-    <w:lsdException w:name="Light Grid Accent 4" w:semiHidden="0" w:uiPriority="62" w:unhideWhenUsed="0"/>
-    <w:lsdException w:name="Medium Shading 1 Accent 4" w:semiHidden="0" w:uiPriority="63" w:unhideWhenUsed="0"/>
-    <w:lsdException w:name="Medium Shading 2 Accent 4" w:semiHidden="0" w:uiPriority="64" w:unhideWhenUsed="0"/>
-    <w:lsdException w:name="Medium List 1 Accent 4" w:semiHidden="0" w:uiPriority="65" w:unhideWhenUsed="0"/>
-    <w:lsdException w:name="Medium List 2 Accent 4" w:semiHidden="0" w:uiPriority="66" w:unhideWhenUsed="0"/>
-    <w:lsdException w:name="Medium Grid 1 Accent 4" w:semiHidden="0" w:uiPriority="67" w:unhideWhenUsed="0"/>
-    <w:lsdException w:name="Medium Grid 2 Accent 4" w:semiHidden="0" w:uiPriority="68" w:unhideWhenUsed="0"/>
-    <w:lsdException w:name="Medium Grid 3 Accent 4" w:semiHidden="0" w:uiPriority="69" w:unhideWhenUsed="0"/>
-    <w:lsdException w:name="Dark List Accent 4" w:semiHidden="0" w:uiPriority="70" w:unhideWhenUsed="0"/>
-    <w:lsdException w:name="Colorful Shading Accent 4" w:semiHidden="0" w:uiPriority="71" w:unhideWhenUsed="0"/>
-    <w:lsdException w:name="Colorful List Accent 4" w:semiHidden="0" w:uiPriority="72" w:unhideWhenUsed="0"/>
-    <w:lsdException w:name="Colorful Grid Accent 4" w:semiHidden="0" w:uiPriority="73" w:unhideWhenUsed="0"/>
-    <w:lsdException w:name="Light Shading Accent 5" w:semiHidden="0" w:uiPriority="60" w:unhideWhenUsed="0"/>
-    <w:lsdException w:name="Light List Accent 5" w:semiHidden="0" w:uiPriority="61" w:unhideWhenUsed="0"/>
-    <w:lsdException w:name="Light Grid Accent 5" w:semiHidden="0" w:uiPriority="62" w:unhideWhenUsed="0"/>
-    <w:lsdException w:name="Medium Shading 1 Accent 5" w:semiHidden="0" w:uiPriority="63" w:unhideWhenUsed="0"/>
-    <w:lsdException w:name="Medium Shading 2 Accent 5" w:semiHidden="0" w:uiPriority="64" w:unhideWhenUsed="0"/>
-    <w:lsdException w:name="Medium List 1 Accent 5" w:semiHidden="0" w:uiPriority="65" w:unhideWhenUsed="0"/>
-    <w:lsdException w:name="Medium List 2 Accent 5" w:semiHidden="0" w:uiPriority="66" w:unhideWhenUsed="0"/>
-    <w:lsdException w:name="Medium Grid 1 Accent 5" w:semiHidden="0" w:uiPriority="67" w:unhideWhenUsed="0"/>
-    <w:lsdException w:name="Medium Grid 2 Accent 5" w:semiHidden="0" w:uiPriority="68" w:unhideWhenUsed="0"/>
-    <w:lsdException w:name="Medium Grid 3 Accent 5" w:semiHidden="0" w:uiPriority="69" w:unhideWhenUsed="0"/>
-    <w:lsdException w:name="Dark List Accent 5" w:semiHidden="0" w:uiPriority="70" w:unhideWhenUsed="0"/>
-    <w:lsdException w:name="Colorful Shading Accent 5" w:semiHidden="0" w:uiPriority="71" w:unhideWhenUsed="0"/>
-    <w:lsdException w:name="Colorful List Accent 5" w:semiHidden="0" w:uiPriority="72" w:unhideWhenUsed="0"/>
-    <w:lsdException w:name="Colorful Grid Accent 5" w:semiHidden="0" w:uiPriority="73" w:unhideWhenUsed="0"/>
-    <w:lsdException w:name="Light Shading Accent 6" w:semiHidden="0" w:uiPriority="60" w:unhideWhenUsed="0"/>
-    <w:lsdException w:name="Light List Accent 6" w:semiHidden="0" w:uiPriority="61" w:unhideWhenUsed="0"/>
-    <w:lsdException w:name="Light Grid Accent 6" w:semiHidden="0" w:uiPriority="62" w:unhideWhenUsed="0"/>
-    <w:lsdException w:name="Medium Shading 1 Accent 6" w:semiHidden="0" w:uiPriority="63" w:unhideWhenUsed="0"/>
-    <w:lsdException w:name="Medium Shading 2 Accent 6" w:semiHidden="0" w:uiPriority="64" w:unhideWhenUsed="0"/>
-    <w:lsdException w:name="Medium List 1 Accent 6" w:semiHidden="0" w:uiPriority="65" w:unhideWhenUsed="0"/>
-    <w:lsdException w:name="Medium List 2 Accent 6" w:semiHidden="0" w:uiPriority="66" w:unhideWhenUsed="0"/>
-    <w:lsdException w:name="Medium Grid 1 Accent 6" w:semiHidden="0" w:uiPriority="67" w:unhideWhenUsed="0"/>
-    <w:lsdException w:name="Medium Grid 2 Accent 6" w:semiHidden="0" w:uiPriority="68" w:unhideWhenUsed="0"/>
-    <w:lsdException w:name="Medium Grid 3 Accent 6" w:semiHidden="0" w:uiPriority="69" w:unhideWhenUsed="0"/>
-    <w:lsdException w:name="Dark List Accent 6" w:semiHidden="0" w:uiPriority="70" w:unhideWhenUsed="0"/>
-    <w:lsdException w:name="Colorful Shading Accent 6" w:semiHidden="0" w:uiPriority="71" w:unhideWhenUsed="0"/>
-    <w:lsdException w:name="Colorful List Accent 6" w:semiHidden="0" w:uiPriority="72" w:unhideWhenUsed="0"/>
-    <w:lsdException w:name="Colorful Grid Accent 6" w:semiHidden="0" w:uiPriority="73" w:unhideWhenUsed="0"/>
-    <w:lsdException w:name="Subtle Emphasis" w:semiHidden="0" w:uiPriority="19" w:unhideWhenUsed="0" w:qFormat="1"/>
-    <w:lsdException w:name="Intense Emphasis" w:semiHidden="0" w:uiPriority="21" w:unhideWhenUsed="0" w:qFormat="1"/>
-    <w:lsdException w:name="Subtle Reference" w:semiHidden="0" w:uiPriority="31" w:unhideWhenUsed="0" w:qFormat="1"/>
-    <w:lsdException w:name="Intense Reference" w:semiHidden="0" w:uiPriority="32" w:unhideWhenUsed="0" w:qFormat="1"/>
-    <w:lsdException w:name="Book Title" w:semiHidden="0" w:uiPriority="33" w:unhideWhenUsed="0" w:qFormat="1"/>
-    <w:lsdException w:name="Bibliography" w:uiPriority="37"/>
-    <w:lsdException w:name="TOC Heading" w:uiPriority="39" w:qFormat="1"/>
+  <w:latentStyles w:defLockedState="0" w:defUIPriority="99" w:defSemiHidden="0" w:defUnhideWhenUsed="0" w:defQFormat="0" w:count="372">
+    <w:lsdException w:name="Normal" w:uiPriority="0" w:qFormat="1"/>
+    <w:lsdException w:name="heading 1" w:uiPriority="9" w:qFormat="1"/>
+    <w:lsdException w:name="heading 2" w:semiHidden="1" w:uiPriority="9" w:unhideWhenUsed="1" w:qFormat="1"/>
+    <w:lsdException w:name="heading 3" w:semiHidden="1" w:uiPriority="9" w:unhideWhenUsed="1" w:qFormat="1"/>
+    <w:lsdException w:name="heading 4" w:semiHidden="1" w:uiPriority="9" w:unhideWhenUsed="1" w:qFormat="1"/>
+    <w:lsdException w:name="heading 5" w:semiHidden="1" w:uiPriority="9" w:unhideWhenUsed="1" w:qFormat="1"/>
+    <w:lsdException w:name="heading 6" w:semiHidden="1" w:uiPriority="9" w:unhideWhenUsed="1" w:qFormat="1"/>
+    <w:lsdException w:name="heading 7" w:semiHidden="1" w:uiPriority="9" w:unhideWhenUsed="1" w:qFormat="1"/>
+    <w:lsdException w:name="heading 8" w:semiHidden="1" w:uiPriority="9" w:unhideWhenUsed="1" w:qFormat="1"/>
+    <w:lsdException w:name="heading 9" w:semiHidden="1" w:uiPriority="9" w:unhideWhenUsed="1" w:qFormat="1"/>
+    <w:lsdException w:name="index 1" w:semiHidden="1" w:unhideWhenUsed="1"/>
+    <w:lsdException w:name="index 2" w:semiHidden="1" w:unhideWhenUsed="1"/>
+    <w:lsdException w:name="index 3" w:semiHidden="1" w:unhideWhenUsed="1"/>
+    <w:lsdException w:name="index 4" w:semiHidden="1" w:unhideWhenUsed="1"/>
+    <w:lsdException w:name="index 5" w:semiHidden="1" w:unhideWhenUsed="1"/>
+    <w:lsdException w:name="index 6" w:semiHidden="1" w:unhideWhenUsed="1"/>
+    <w:lsdException w:name="index 7" w:semiHidden="1" w:unhideWhenUsed="1"/>
+    <w:lsdException w:name="index 8" w:semiHidden="1" w:unhideWhenUsed="1"/>
+    <w:lsdException w:name="index 9" w:semiHidden="1" w:unhideWhenUsed="1"/>
+    <w:lsdException w:name="toc 1" w:semiHidden="1" w:uiPriority="39" w:unhideWhenUsed="1"/>
+    <w:lsdException w:name="toc 2" w:semiHidden="1" w:uiPriority="39" w:unhideWhenUsed="1"/>
+    <w:lsdException w:name="toc 3" w:semiHidden="1" w:uiPriority="39" w:unhideWhenUsed="1"/>
+    <w:lsdException w:name="toc 4" w:semiHidden="1" w:uiPriority="39" w:unhideWhenUsed="1"/>
+    <w:lsdException w:name="toc 5" w:semiHidden="1" w:uiPriority="39" w:unhideWhenUsed="1"/>
+    <w:lsdException w:name="toc 6" w:semiHidden="1" w:uiPriority="39" w:unhideWhenUsed="1"/>
+    <w:lsdException w:name="toc 7" w:semiHidden="1" w:uiPriority="39" w:unhideWhenUsed="1"/>
+    <w:lsdException w:name="toc 8" w:semiHidden="1" w:uiPriority="39" w:unhideWhenUsed="1"/>
+    <w:lsdException w:name="toc 9" w:semiHidden="1" w:uiPriority="39" w:unhideWhenUsed="1"/>
+    <w:lsdException w:name="Normal Indent" w:semiHidden="1" w:unhideWhenUsed="1"/>
+    <w:lsdException w:name="footnote text" w:semiHidden="1" w:unhideWhenUsed="1"/>
+    <w:lsdException w:name="annotation text" w:semiHidden="1" w:unhideWhenUsed="1"/>
+    <w:lsdException w:name="header" w:semiHidden="1" w:unhideWhenUsed="1"/>
+    <w:lsdException w:name="footer" w:semiHidden="1" w:unhideWhenUsed="1"/>
+    <w:lsdException w:name="index heading" w:semiHidden="1" w:unhideWhenUsed="1"/>
+    <w:lsdException w:name="caption" w:semiHidden="1" w:uiPriority="35" w:unhideWhenUsed="1" w:qFormat="1"/>
+    <w:lsdException w:name="table of figures" w:semiHidden="1" w:unhideWhenUsed="1"/>
+    <w:lsdException w:name="envelope address" w:semiHidden="1" w:unhideWhenUsed="1"/>
+    <w:lsdException w:name="envelope return" w:semiHidden="1" w:unhideWhenUsed="1"/>
+    <w:lsdException w:name="footnote reference" w:semiHidden="1" w:unhideWhenUsed="1"/>
+    <w:lsdException w:name="annotation reference" w:semiHidden="1" w:unhideWhenUsed="1"/>
+    <w:lsdException w:name="line number" w:semiHidden="1" w:unhideWhenUsed="1"/>
+    <w:lsdException w:name="page number" w:semiHidden="1" w:unhideWhenUsed="1"/>
+    <w:lsdException w:name="endnote reference" w:semiHidden="1" w:unhideWhenUsed="1"/>
+    <w:lsdException w:name="endnote text" w:semiHidden="1" w:unhideWhenUsed="1"/>
+    <w:lsdException w:name="table of authorities" w:semiHidden="1" w:unhideWhenUsed="1"/>
+    <w:lsdException w:name="macro" w:semiHidden="1" w:unhideWhenUsed="1"/>
+    <w:lsdException w:name="toa heading" w:semiHidden="1" w:unhideWhenUsed="1"/>
+    <w:lsdException w:name="List" w:semiHidden="1" w:unhideWhenUsed="1"/>
+    <w:lsdException w:name="List Bullet" w:semiHidden="1" w:unhideWhenUsed="1"/>
+    <w:lsdException w:name="List Number" w:semiHidden="1" w:unhideWhenUsed="1"/>
+    <w:lsdException w:name="List 2" w:semiHidden="1" w:unhideWhenUsed="1"/>
+    <w:lsdException w:name="List 3" w:semiHidden="1" w:unhideWhenUsed="1"/>
+    <w:lsdException w:name="List 4" w:semiHidden="1" w:unhideWhenUsed="1"/>
+    <w:lsdException w:name="List 5" w:semiHidden="1" w:unhideWhenUsed="1"/>
+    <w:lsdException w:name="List Bullet 2" w:semiHidden="1" w:unhideWhenUsed="1"/>
+    <w:lsdException w:name="List Bullet 3" w:semiHidden="1" w:unhideWhenUsed="1"/>
+    <w:lsdException w:name="List Bullet 4" w:semiHidden="1" w:unhideWhenUsed="1"/>
+    <w:lsdException w:name="List Bullet 5" w:semiHidden="1" w:unhideWhenUsed="1"/>
+    <w:lsdException w:name="List Number 2" w:semiHidden="1" w:unhideWhenUsed="1"/>
+    <w:lsdException w:name="List Number 3" w:semiHidden="1" w:unhideWhenUsed="1"/>
+    <w:lsdException w:name="List Number 4" w:semiHidden="1" w:unhideWhenUsed="1"/>
+    <w:lsdException w:name="List Number 5" w:semiHidden="1" w:unhideWhenUsed="1"/>
+    <w:lsdException w:name="Title" w:uiPriority="10" w:qFormat="1"/>
+    <w:lsdException w:name="Closing" w:semiHidden="1" w:unhideWhenUsed="1"/>
+    <w:lsdException w:name="Signature" w:semiHidden="1" w:unhideWhenUsed="1"/>
+    <w:lsdException w:name="Default Paragraph Font" w:semiHidden="1" w:uiPriority="1" w:unhideWhenUsed="1"/>
+    <w:lsdException w:name="Body Text" w:semiHidden="1" w:unhideWhenUsed="1"/>
+    <w:lsdException w:name="Body Text Indent" w:semiHidden="1" w:unhideWhenUsed="1"/>
+    <w:lsdException w:name="List Continue" w:semiHidden="1" w:unhideWhenUsed="1"/>
+    <w:lsdException w:name="List Continue 2" w:semiHidden="1" w:unhideWhenUsed="1"/>
+    <w:lsdException w:name="List Continue 3" w:semiHidden="1" w:unhideWhenUsed="1"/>
+    <w:lsdException w:name="List Continue 4" w:semiHidden="1" w:unhideWhenUsed="1"/>
+    <w:lsdException w:name="List Continue 5" w:semiHidden="1" w:unhideWhenUsed="1"/>
+    <w:lsdException w:name="Message Header" w:semiHidden="1" w:unhideWhenUsed="1"/>
+    <w:lsdException w:name="Subtitle" w:uiPriority="11" w:qFormat="1"/>
+    <w:lsdException w:name="Salutation" w:semiHidden="1" w:unhideWhenUsed="1"/>
+    <w:lsdException w:name="Date" w:semiHidden="1" w:unhideWhenUsed="1"/>
+    <w:lsdException w:name="Body Text First Indent" w:semiHidden="1" w:unhideWhenUsed="1"/>
+    <w:lsdException w:name="Body Text First Indent 2" w:semiHidden="1" w:unhideWhenUsed="1"/>
+    <w:lsdException w:name="Note Heading" w:semiHidden="1" w:unhideWhenUsed="1"/>
+    <w:lsdException w:name="Body Text 2" w:semiHidden="1" w:unhideWhenUsed="1"/>
+    <w:lsdException w:name="Body Text 3" w:semiHidden="1" w:unhideWhenUsed="1"/>
+    <w:lsdException w:name="Body Text Indent 2" w:semiHidden="1" w:unhideWhenUsed="1"/>
+    <w:lsdException w:name="Body Text Indent 3" w:semiHidden="1" w:unhideWhenUsed="1"/>
+    <w:lsdException w:name="Block Text" w:semiHidden="1" w:unhideWhenUsed="1"/>
+    <w:lsdException w:name="Hyperlink" w:semiHidden="1" w:unhideWhenUsed="1"/>
+    <w:lsdException w:name="FollowedHyperlink" w:semiHidden="1" w:unhideWhenUsed="1"/>
+    <w:lsdException w:name="Strong" w:uiPriority="22" w:qFormat="1"/>
+    <w:lsdException w:name="Emphasis" w:uiPriority="20" w:qFormat="1"/>
+    <w:lsdException w:name="Document Map" w:semiHidden="1" w:unhideWhenUsed="1"/>
+    <w:lsdException w:name="Plain Text" w:semiHidden="1" w:unhideWhenUsed="1"/>
+    <w:lsdException w:name="E-mail Signature" w:semiHidden="1" w:unhideWhenUsed="1"/>
+    <w:lsdException w:name="HTML Top of Form" w:semiHidden="1" w:unhideWhenUsed="1"/>
+    <w:lsdException w:name="HTML Bottom of Form" w:semiHidden="1" w:unhideWhenUsed="1"/>
+    <w:lsdException w:name="Normal (Web)" w:semiHidden="1" w:unhideWhenUsed="1"/>
+    <w:lsdException w:name="HTML Acronym" w:semiHidden="1" w:unhideWhenUsed="1"/>
+    <w:lsdException w:name="HTML Address" w:semiHidden="1" w:unhideWhenUsed="1"/>
+    <w:lsdException w:name="HTML Cite" w:semiHidden="1" w:unhideWhenUsed="1"/>
+    <w:lsdException w:name="HTML Code" w:semiHidden="1" w:unhideWhenUsed="1"/>
+    <w:lsdException w:name="HTML Definition" w:semiHidden="1" w:unhideWhenUsed="1"/>
+    <w:lsdException w:name="HTML Keyboard" w:semiHidden="1" w:unhideWhenUsed="1"/>
+    <w:lsdException w:name="HTML Preformatted" w:semiHidden="1" w:unhideWhenUsed="1"/>
+    <w:lsdException w:name="HTML Sample" w:semiHidden="1" w:unhideWhenUsed="1"/>
+    <w:lsdException w:name="HTML Typewriter" w:semiHidden="1" w:unhideWhenUsed="1"/>
+    <w:lsdException w:name="HTML Variable" w:semiHidden="1" w:unhideWhenUsed="1"/>
+    <w:lsdException w:name="Normal Table" w:semiHidden="1" w:unhideWhenUsed="1"/>
+    <w:lsdException w:name="annotation subject" w:semiHidden="1" w:unhideWhenUsed="1"/>
+    <w:lsdException w:name="No List" w:semiHidden="1" w:unhideWhenUsed="1"/>
+    <w:lsdException w:name="Outline List 1" w:semiHidden="1" w:unhideWhenUsed="1"/>
+    <w:lsdException w:name="Outline List 2" w:semiHidden="1" w:unhideWhenUsed="1"/>
+    <w:lsdException w:name="Outline List 3" w:semiHidden="1" w:unhideWhenUsed="1"/>
+    <w:lsdException w:name="Table Simple 1" w:semiHidden="1" w:unhideWhenUsed="1"/>
+    <w:lsdException w:name="Table Simple 2" w:semiHidden="1" w:unhideWhenUsed="1"/>
+    <w:lsdException w:name="Table Simple 3" w:semiHidden="1" w:unhideWhenUsed="1"/>
+    <w:lsdException w:name="Table Classic 1" w:semiHidden="1" w:unhideWhenUsed="1"/>
+    <w:lsdException w:name="Table Classic 2" w:semiHidden="1" w:unhideWhenUsed="1"/>
+    <w:lsdException w:name="Table Classic 3" w:semiHidden="1" w:unhideWhenUsed="1"/>
+    <w:lsdException w:name="Table Classic 4" w:semiHidden="1" w:unhideWhenUsed="1"/>
+    <w:lsdException w:name="Table Colorful 1" w:semiHidden="1" w:unhideWhenUsed="1"/>
+    <w:lsdException w:name="Table Colorful 2" w:semiHidden="1" w:unhideWhenUsed="1"/>
+    <w:lsdException w:name="Table Colorful 3" w:semiHidden="1" w:unhideWhenUsed="1"/>
+    <w:lsdException w:name="Table Columns 1" w:semiHidden="1" w:unhideWhenUsed="1"/>
+    <w:lsdException w:name="Table Columns 2" w:semiHidden="1" w:unhideWhenUsed="1"/>
+    <w:lsdException w:name="Table Columns 3" w:semiHidden="1" w:unhideWhenUsed="1"/>
+    <w:lsdException w:name="Table Columns 4" w:semiHidden="1" w:unhideWhenUsed="1"/>
+    <w:lsdException w:name="Table Columns 5" w:semiHidden="1" w:unhideWhenUsed="1"/>
+    <w:lsdException w:name="Table Grid 1" w:semiHidden="1" w:unhideWhenUsed="1"/>
+    <w:lsdException w:name="Table Grid 2" w:semiHidden="1" w:unhideWhenUsed="1"/>
+    <w:lsdException w:name="Table Grid 3" w:semiHidden="1" w:unhideWhenUsed="1"/>
+    <w:lsdException w:name="Table Grid 4" w:semiHidden="1" w:unhideWhenUsed="1"/>
+    <w:lsdException w:name="Table Grid 5" w:semiHidden="1" w:unhideWhenUsed="1"/>
+    <w:lsdException w:name="Table Grid 6" w:semiHidden="1" w:unhideWhenUsed="1"/>
+    <w:lsdException w:name="Table Grid 7" w:semiHidden="1" w:unhideWhenUsed="1"/>
+    <w:lsdException w:name="Table Grid 8" w:semiHidden="1" w:unhideWhenUsed="1"/>
+    <w:lsdException w:name="Table List 1" w:semiHidden="1" w:unhideWhenUsed="1"/>
+    <w:lsdException w:name="Table List 2" w:semiHidden="1" w:unhideWhenUsed="1"/>
+    <w:lsdException w:name="Table List 3" w:semiHidden="1" w:unhideWhenUsed="1"/>
+    <w:lsdException w:name="Table List 4" w:semiHidden="1" w:unhideWhenUsed="1"/>
+    <w:lsdException w:name="Table List 5" w:semiHidden="1" w:unhideWhenUsed="1"/>
+    <w:lsdException w:name="Table List 6" w:semiHidden="1" w:unhideWhenUsed="1"/>
+    <w:lsdException w:name="Table List 7" w:semiHidden="1" w:unhideWhenUsed="1"/>
+    <w:lsdException w:name="Table List 8" w:semiHidden="1" w:unhideWhenUsed="1"/>
+    <w:lsdException w:name="Table 3D effects 1" w:semiHidden="1" w:unhideWhenUsed="1"/>
+    <w:lsdException w:name="Table 3D effects 2" w:semiHidden="1" w:unhideWhenUsed="1"/>
+    <w:lsdException w:name="Table 3D effects 3" w:semiHidden="1" w:unhideWhenUsed="1"/>
+    <w:lsdException w:name="Table Contemporary" w:semiHidden="1" w:unhideWhenUsed="1"/>
+    <w:lsdException w:name="Table Elegant" w:semiHidden="1" w:unhideWhenUsed="1"/>
+    <w:lsdException w:name="Table Professional" w:semiHidden="1" w:unhideWhenUsed="1"/>
+    <w:lsdException w:name="Table Subtle 1" w:semiHidden="1" w:unhideWhenUsed="1"/>
+    <w:lsdException w:name="Table Subtle 2" w:semiHidden="1" w:unhideWhenUsed="1"/>
+    <w:lsdException w:name="Table Web 1" w:semiHidden="1" w:unhideWhenUsed="1"/>
+    <w:lsdException w:name="Table Web 2" w:semiHidden="1" w:unhideWhenUsed="1"/>
+    <w:lsdException w:name="Table Web 3" w:semiHidden="1" w:unhideWhenUsed="1"/>
+    <w:lsdException w:name="Balloon Text" w:semiHidden="1" w:unhideWhenUsed="1"/>
+    <w:lsdException w:name="Table Grid" w:uiPriority="59"/>
+    <w:lsdException w:name="Table Theme" w:semiHidden="1" w:unhideWhenUsed="1"/>
+    <w:lsdException w:name="Placeholder Text" w:semiHidden="1"/>
+    <w:lsdException w:name="No Spacing" w:uiPriority="1" w:qFormat="1"/>
+    <w:lsdException w:name="Light Shading" w:uiPriority="60"/>
+    <w:lsdException w:name="Light List" w:uiPriority="61"/>
+    <w:lsdException w:name="Light Grid" w:uiPriority="62"/>
+    <w:lsdException w:name="Medium Shading 1" w:uiPriority="63"/>
+    <w:lsdException w:name="Medium Shading 2" w:uiPriority="64"/>
+    <w:lsdException w:name="Medium List 1" w:uiPriority="65"/>
+    <w:lsdException w:name="Medium List 2" w:uiPriority="66"/>
+    <w:lsdException w:name="Medium Grid 1" w:uiPriority="67"/>
+    <w:lsdException w:name="Medium Grid 2" w:uiPriority="68"/>
+    <w:lsdException w:name="Medium Grid 3" w:uiPriority="69"/>
+    <w:lsdException w:name="Dark List" w:uiPriority="70"/>
+    <w:lsdException w:name="Colorful Shading" w:uiPriority="71"/>
+    <w:lsdException w:name="Colorful List" w:uiPriority="72"/>
+    <w:lsdException w:name="Colorful Grid" w:uiPriority="73"/>
+    <w:lsdException w:name="Light Shading Accent 1" w:uiPriority="60"/>
+    <w:lsdException w:name="Light List Accent 1" w:uiPriority="61"/>
+    <w:lsdException w:name="Light Grid Accent 1" w:uiPriority="62"/>
+    <w:lsdException w:name="Medium Shading 1 Accent 1" w:uiPriority="63"/>
+    <w:lsdException w:name="Medium Shading 2 Accent 1" w:uiPriority="64"/>
+    <w:lsdException w:name="Medium List 1 Accent 1" w:uiPriority="65"/>
+    <w:lsdException w:name="Revision" w:semiHidden="1"/>
+    <w:lsdException w:name="List Paragraph" w:uiPriority="34" w:qFormat="1"/>
+    <w:lsdException w:name="Quote" w:uiPriority="29" w:qFormat="1"/>
+    <w:lsdException w:name="Intense Quote" w:uiPriority="30" w:qFormat="1"/>
+    <w:lsdException w:name="Medium List 2 Accent 1" w:uiPriority="66"/>
+    <w:lsdException w:name="Medium Grid 1 Accent 1" w:uiPriority="67"/>
+    <w:lsdException w:name="Medium Grid 2 Accent 1" w:uiPriority="68"/>
+    <w:lsdException w:name="Medium Grid 3 Accent 1" w:uiPriority="69"/>
+    <w:lsdException w:name="Dark List Accent 1" w:uiPriority="70"/>
+    <w:lsdException w:name="Colorful Shading Accent 1" w:uiPriority="71"/>
+    <w:lsdException w:name="Colorful List Accent 1" w:uiPriority="72"/>
+    <w:lsdException w:name="Colorful Grid Accent 1" w:uiPriority="73"/>
+    <w:lsdException w:name="Light Shading Accent 2" w:uiPriority="60"/>
+    <w:lsdException w:name="Light List Accent 2" w:uiPriority="61"/>
+    <w:lsdException w:name="Light Grid Accent 2" w:uiPriority="62"/>
+    <w:lsdException w:name="Medium Shading 1 Accent 2" w:uiPriority="63"/>
+    <w:lsdException w:name="Medium Shading 2 Accent 2" w:uiPriority="64"/>
+    <w:lsdException w:name="Medium List 1 Accent 2" w:uiPriority="65"/>
+    <w:lsdException w:name="Medium List 2 Accent 2" w:uiPriority="66"/>
+    <w:lsdException w:name="Medium Grid 1 Accent 2" w:uiPriority="67"/>
+    <w:lsdException w:name="Medium Grid 2 Accent 2" w:uiPriority="68"/>
+    <w:lsdException w:name="Medium Grid 3 Accent 2" w:uiPriority="69"/>
+    <w:lsdException w:name="Dark List Accent 2" w:uiPriority="70"/>
+    <w:lsdException w:name="Colorful Shading Accent 2" w:uiPriority="71"/>
+    <w:lsdException w:name="Colorful List Accent 2" w:uiPriority="72"/>
+    <w:lsdException w:name="Colorful Grid Accent 2" w:uiPriority="73"/>
+    <w:lsdException w:name="Light Shading Accent 3" w:uiPriority="60"/>
+    <w:lsdException w:name="Light List Accent 3" w:uiPriority="61"/>
+    <w:lsdException w:name="Light Grid Accent 3" w:uiPriority="62"/>
+    <w:lsdException w:name="Medium Shading 1 Accent 3" w:uiPriority="63"/>
+    <w:lsdException w:name="Medium Shading 2 Accent 3" w:uiPriority="64"/>
+    <w:lsdException w:name="Medium List 1 Accent 3" w:uiPriority="65"/>
+    <w:lsdException w:name="Medium List 2 Accent 3" w:uiPriority="66"/>
+    <w:lsdException w:name="Medium Grid 1 Accent 3" w:uiPriority="67"/>
+    <w:lsdException w:name="Medium Grid 2 Accent 3" w:uiPriority="68"/>
+    <w:lsdException w:name="Medium Grid 3 Accent 3" w:uiPriority="69"/>
+    <w:lsdException w:name="Dark List Accent 3" w:uiPriority="70"/>
+    <w:lsdException w:name="Colorful Shading Accent 3" w:uiPriority="71"/>
+    <w:lsdException w:name="Colorful List Accent 3" w:uiPriority="72"/>
+    <w:lsdException w:name="Colorful Grid Accent 3" w:uiPriority="73"/>
+    <w:lsdException w:name="Light Shading Accent 4" w:uiPriority="60"/>
+    <w:lsdException w:name="Light List Accent 4" w:uiPriority="61"/>
+    <w:lsdException w:name="Light Grid Accent 4" w:uiPriority="62"/>
+    <w:lsdException w:name="Medium Shading 1 Accent 4" w:uiPriority="63"/>
+    <w:lsdException w:name="Medium Shading 2 Accent 4" w:uiPriority="64"/>
+    <w:lsdException w:name="Medium List 1 Accent 4" w:uiPriority="65"/>
+    <w:lsdException w:name="Medium List 2 Accent 4" w:uiPriority="66"/>
+    <w:lsdException w:name="Medium Grid 1 Accent 4" w:uiPriority="67"/>
+    <w:lsdException w:name="Medium Grid 2 Accent 4" w:uiPriority="68"/>
+    <w:lsdException w:name="Medium Grid 3 Accent 4" w:uiPriority="69"/>
+    <w:lsdException w:name="Dark List Accent 4" w:uiPriority="70"/>
+    <w:lsdException w:name="Colorful Shading Accent 4" w:uiPriority="71"/>
+    <w:lsdException w:name="Colorful List Accent 4" w:uiPriority="72"/>
+    <w:lsdException w:name="Colorful Grid Accent 4" w:uiPriority="73"/>
+    <w:lsdException w:name="Light Shading Accent 5" w:uiPriority="60"/>
+    <w:lsdException w:name="Light List Accent 5" w:uiPriority="61"/>
+    <w:lsdException w:name="Light Grid Accent 5" w:uiPriority="62"/>
+    <w:lsdException w:name="Medium Shading 1 Accent 5" w:uiPriority="63"/>
+    <w:lsdException w:name="Medium Shading 2 Accent 5" w:uiPriority="64"/>
+    <w:lsdException w:name="Medium List 1 Accent 5" w:uiPriority="65"/>
+    <w:lsdException w:name="Medium List 2 Accent 5" w:uiPriority="66"/>
+    <w:lsdException w:name="Medium Grid 1 Accent 5" w:uiPriority="67"/>
+    <w:lsdException w:name="Medium Grid 2 Accent 5" w:uiPriority="68"/>
+    <w:lsdException w:name="Medium Grid 3 Accent 5" w:uiPriority="69"/>
+    <w:lsdException w:name="Dark List Accent 5" w:uiPriority="70"/>
+    <w:lsdException w:name="Colorful Shading Accent 5" w:uiPriority="71"/>
+    <w:lsdException w:name="Colorful List Accent 5" w:uiPriority="72"/>
+    <w:lsdException w:name="Colorful Grid Accent 5" w:uiPriority="73"/>
+    <w:lsdException w:name="Light Shading Accent 6" w:uiPriority="60"/>
+    <w:lsdException w:name="Light List Accent 6" w:uiPriority="61"/>
+    <w:lsdException w:name="Light Grid Accent 6" w:uiPriority="62"/>
+    <w:lsdException w:name="Medium Shading 1 Accent 6" w:uiPriority="63"/>
+    <w:lsdException w:name="Medium Shading 2 Accent 6" w:uiPriority="64"/>
+    <w:lsdException w:name="Medium List 1 Accent 6" w:uiPriority="65"/>
+    <w:lsdException w:name="Medium List 2 Accent 6" w:uiPriority="66"/>
+    <w:lsdException w:name="Medium Grid 1 Accent 6" w:uiPriority="67"/>
+    <w:lsdException w:name="Medium Grid 2 Accent 6" w:uiPriority="68"/>
+    <w:lsdException w:name="Medium Grid 3 Accent 6" w:uiPriority="69"/>
+    <w:lsdException w:name="Dark List Accent 6" w:uiPriority="70"/>
+    <w:lsdException w:name="Colorful Shading Accent 6" w:uiPriority="71"/>
+    <w:lsdException w:name="Colorful List Accent 6" w:uiPriority="72"/>
+    <w:lsdException w:name="Colorful Grid Accent 6" w:uiPriority="73"/>
+    <w:lsdException w:name="Subtle Emphasis" w:uiPriority="19" w:qFormat="1"/>
+    <w:lsdException w:name="Intense Emphasis" w:uiPriority="21" w:qFormat="1"/>
+    <w:lsdException w:name="Subtle Reference" w:uiPriority="31" w:qFormat="1"/>
+    <w:lsdException w:name="Intense Reference" w:uiPriority="32" w:qFormat="1"/>
+    <w:lsdException w:name="Book Title" w:uiPriority="33" w:qFormat="1"/>
+    <w:lsdException w:name="Bibliography" w:semiHidden="1" w:uiPriority="37" w:unhideWhenUsed="1"/>
+    <w:lsdException w:name="TOC Heading" w:semiHidden="1" w:uiPriority="39" w:unhideWhenUsed="1" w:qFormat="1"/>
+    <w:lsdException w:name="Plain Table 1" w:uiPriority="41"/>
+    <w:lsdException w:name="Plain Table 2" w:uiPriority="42"/>
+    <w:lsdException w:name="Plain Table 3" w:uiPriority="43"/>
+    <w:lsdException w:name="Plain Table 4" w:uiPriority="44"/>
+    <w:lsdException w:name="Plain Table 5" w:uiPriority="45"/>
+    <w:lsdException w:name="Grid Table Light" w:uiPriority="40"/>
+    <w:lsdException w:name="Grid Table 1 Light" w:uiPriority="46"/>
+    <w:lsdException w:name="Grid Table 2" w:uiPriority="47"/>
+    <w:lsdException w:name="Grid Table 3" w:uiPriority="48"/>
+    <w:lsdException w:name="Grid Table 4" w:uiPriority="49"/>
+    <w:lsdException w:name="Grid Table 5 Dark" w:uiPriority="50"/>
+    <w:lsdException w:name="Grid Table 6 Colorful" w:uiPriority="51"/>
+    <w:lsdException w:name="Grid Table 7 Colorful" w:uiPriority="52"/>
+    <w:lsdException w:name="Grid Table 1 Light Accent 1" w:uiPriority="46"/>
+    <w:lsdException w:name="Grid Table 2 Accent 1" w:uiPriority="47"/>
+    <w:lsdException w:name="Grid Table 3 Accent 1" w:uiPriority="48"/>
+    <w:lsdException w:name="Grid Table 4 Accent 1" w:uiPriority="49"/>
+    <w:lsdException w:name="Grid Table 5 Dark Accent 1" w:uiPriority="50"/>
+    <w:lsdException w:name="Grid Table 6 Colorful Accent 1" w:uiPriority="51"/>
+    <w:lsdException w:name="Grid Table 7 Colorful Accent 1" w:uiPriority="52"/>
+    <w:lsdException w:name="Grid Table 1 Light Accent 2" w:uiPriority="46"/>
+    <w:lsdException w:name="Grid Table 2 Accent 2" w:uiPriority="47"/>
+    <w:lsdException w:name="Grid Table 3 Accent 2" w:uiPriority="48"/>
+    <w:lsdException w:name="Grid Table 4 Accent 2" w:uiPriority="49"/>
+    <w:lsdException w:name="Grid Table 5 Dark Accent 2" w:uiPriority="50"/>
+    <w:lsdException w:name="Grid Table 6 Colorful Accent 2" w:uiPriority="51"/>
+    <w:lsdException w:name="Grid Table 7 Colorful Accent 2" w:uiPriority="52"/>
+    <w:lsdException w:name="Grid Table 1 Light Accent 3" w:uiPriority="46"/>
+    <w:lsdException w:name="Grid Table 2 Accent 3" w:uiPriority="47"/>
+    <w:lsdException w:name="Grid Table 3 Accent 3" w:uiPriority="48"/>
+    <w:lsdException w:name="Grid Table 4 Accent 3" w:uiPriority="49"/>
+    <w:lsdException w:name="Grid Table 5 Dark Accent 3" w:uiPriority="50"/>
+    <w:lsdException w:name="Grid Table 6 Colorful Accent 3" w:uiPriority="51"/>
+    <w:lsdException w:name="Grid Table 7 Colorful Accent 3" w:uiPriority="52"/>
+    <w:lsdException w:name="Grid Table 1 Light Accent 4" w:uiPriority="46"/>
+    <w:lsdException w:name="Grid Table 2 Accent 4" w:uiPriority="47"/>
+    <w:lsdException w:name="Grid Table 3 Accent 4" w:uiPriority="48"/>
+    <w:lsdException w:name="Grid Table 4 Accent 4" w:uiPriority="49"/>
+    <w:lsdException w:name="Grid Table 5 Dark Accent 4" w:uiPriority="50"/>
+    <w:lsdException w:name="Grid Table 6 Colorful Accent 4" w:uiPriority="51"/>
+    <w:lsdException w:name="Grid Table 7 Colorful Accent 4" w:uiPriority="52"/>
+    <w:lsdException w:name="Grid Table 1 Light Accent 5" w:uiPriority="46"/>
+    <w:lsdException w:name="Grid Table 2 Accent 5" w:uiPriority="47"/>
+    <w:lsdException w:name="Grid Table 3 Accent 5" w:uiPriority="48"/>
+    <w:lsdException w:name="Grid Table 4 Accent 5" w:uiPriority="49"/>
+    <w:lsdException w:name="Grid Table 5 Dark Accent 5" w:uiPriority="50"/>
+    <w:lsdException w:name="Grid Table 6 Colorful Accent 5" w:uiPriority="51"/>
+    <w:lsdException w:name="Grid Table 7 Colorful Accent 5" w:uiPriority="52"/>
+    <w:lsdException w:name="Grid Table 1 Light Accent 6" w:uiPriority="46"/>
+    <w:lsdException w:name="Grid Table 2 Accent 6" w:uiPriority="47"/>
+    <w:lsdException w:name="Grid Table 3 Accent 6" w:uiPriority="48"/>
+    <w:lsdException w:name="Grid Table 4 Accent 6" w:uiPriority="49"/>
+    <w:lsdException w:name="Grid Table 5 Dark Accent 6" w:uiPriority="50"/>
+    <w:lsdException w:name="Grid Table 6 Colorful Accent 6" w:uiPriority="51"/>
+    <w:lsdException w:name="Grid Table 7 Colorful Accent 6" w:uiPriority="52"/>
+    <w:lsdException w:name="List Table 1 Light" w:uiPriority="46"/>
+    <w:lsdException w:name="List Table 2" w:uiPriority="47"/>
+    <w:lsdException w:name="List Table 3" w:uiPriority="48"/>
+    <w:lsdException w:name="List Table 4" w:uiPriority="49"/>
+    <w:lsdException w:name="List Table 5 Dark" w:uiPriority="50"/>
+    <w:lsdException w:name="List Table 6 Colorful" w:uiPriority="51"/>
+    <w:lsdException w:name="List Table 7 Colorful" w:uiPriority="52"/>
+    <w:lsdException w:name="List Table 1 Light Accent 1" w:uiPriority="46"/>
+    <w:lsdException w:name="List Table 2 Accent 1" w:uiPriority="47"/>
+    <w:lsdException w:name="List Table 3 Accent 1" w:uiPriority="48"/>
+    <w:lsdException w:name="List Table 4 Accent 1" w:uiPriority="49"/>
+    <w:lsdException w:name="List Table 5 Dark Accent 1" w:uiPriority="50"/>
+    <w:lsdException w:name="List Table 6 Colorful Accent 1" w:uiPriority="51"/>
+    <w:lsdException w:name="List Table 7 Colorful Accent 1" w:uiPriority="52"/>
+    <w:lsdException w:name="List Table 1 Light Accent 2" w:uiPriority="46"/>
+    <w:lsdException w:name="List Table 2 Accent 2" w:uiPriority="47"/>
+    <w:lsdException w:name="List Table 3 Accent 2" w:uiPriority="48"/>
+    <w:lsdException w:name="List Table 4 Accent 2" w:uiPriority="49"/>
+    <w:lsdException w:name="List Table 5 Dark Accent 2" w:uiPriority="50"/>
+    <w:lsdException w:name="List Table 6 Colorful Accent 2" w:uiPriority="51"/>
+    <w:lsdException w:name="List Table 7 Colorful Accent 2" w:uiPriority="52"/>
+    <w:lsdException w:name="List Table 1 Light Accent 3" w:uiPriority="46"/>
+    <w:lsdException w:name="List Table 2 Accent 3" w:uiPriority="47"/>
+    <w:lsdException w:name="List Table 3 Accent 3" w:uiPriority="48"/>
+    <w:lsdException w:name="List Table 4 Accent 3" w:uiPriority="49"/>
+    <w:lsdException w:name="List Table 5 Dark Accent 3" w:uiPriority="50"/>
+    <w:lsdException w:name="List Table 6 Colorful Accent 3" w:uiPriority="51"/>
+    <w:lsdException w:name="List Table 7 Colorful Accent 3" w:uiPriority="52"/>
+    <w:lsdException w:name="List Table 1 Light Accent 4" w:uiPriority="46"/>
+    <w:lsdException w:name="List Table 2 Accent 4" w:uiPriority="47"/>
+    <w:lsdException w:name="List Table 3 Accent 4" w:uiPriority="48"/>
+    <w:lsdException w:name="List Table 4 Accent 4" w:uiPriority="49"/>
+    <w:lsdException w:name="List Table 5 Dark Accent 4" w:uiPriority="50"/>
+    <w:lsdException w:name="List Table 6 Colorful Accent 4" w:uiPriority="51"/>
+    <w:lsdException w:name="List Table 7 Colorful Accent 4" w:uiPriority="52"/>
+    <w:lsdException w:name="List Table 1 Light Accent 5" w:uiPriority="46"/>
+    <w:lsdException w:name="List Table 2 Accent 5" w:uiPriority="47"/>
+    <w:lsdException w:name="List Table 3 Accent 5" w:uiPriority="48"/>
+    <w:lsdException w:name="List Table 4 Accent 5" w:uiPriority="49"/>
+    <w:lsdException w:name="List Table 5 Dark Accent 5" w:uiPriority="50"/>
+    <w:lsdException w:name="List Table 6 Colorful Accent 5" w:uiPriority="51"/>
+    <w:lsdException w:name="List Table 7 Colorful Accent 5" w:uiPriority="52"/>
+    <w:lsdException w:name="List Table 1 Light Accent 6" w:uiPriority="46"/>
+    <w:lsdException w:name="List Table 2 Accent 6" w:uiPriority="47"/>
+    <w:lsdException w:name="List Table 3 Accent 6" w:uiPriority="48"/>
+    <w:lsdException w:name="List Table 4 Accent 6" w:uiPriority="49"/>
+    <w:lsdException w:name="List Table 5 Dark Accent 6" w:uiPriority="50"/>
+    <w:lsdException w:name="List Table 6 Colorful Accent 6" w:uiPriority="51"/>
+    <w:lsdException w:name="List Table 7 Colorful Accent 6" w:uiPriority="52"/>
+    <w:lsdException w:name="Mention" w:semiHidden="1" w:unhideWhenUsed="1"/>
   </w:latentStyles>
   <w:style w:type="paragraph" w:default="1" w:styleId="Normal">
     <w:name w:val="Normal"/>
@@ -3668,7 +3705,7 @@
     <w:name w:val="heading 1"/>
     <w:basedOn w:val="Normal"/>
     <w:next w:val="Normal"/>
-    <w:link w:val="Cabealho1Carcter"/>
+    <w:link w:val="Cabealho1Carter"/>
     <w:uiPriority w:val="9"/>
     <w:qFormat/>
     <w:rsid w:val="00621B5D"/>
@@ -3690,7 +3727,7 @@
     <w:name w:val="heading 2"/>
     <w:basedOn w:val="Normal"/>
     <w:next w:val="Normal"/>
-    <w:link w:val="Cabealho2Carcter"/>
+    <w:link w:val="Cabealho2Carter"/>
     <w:uiPriority w:val="9"/>
     <w:unhideWhenUsed/>
     <w:qFormat/>
@@ -3713,7 +3750,7 @@
     <w:name w:val="heading 3"/>
     <w:basedOn w:val="Normal"/>
     <w:next w:val="Normal"/>
-    <w:link w:val="Cabealho3Carcter"/>
+    <w:link w:val="Cabealho3Carter"/>
     <w:uiPriority w:val="9"/>
     <w:unhideWhenUsed/>
     <w:qFormat/>
@@ -3761,7 +3798,7 @@
   <w:style w:type="paragraph" w:styleId="Textodebalo">
     <w:name w:val="Balloon Text"/>
     <w:basedOn w:val="Normal"/>
-    <w:link w:val="TextodebaloCarcter"/>
+    <w:link w:val="TextodebaloCarter"/>
     <w:uiPriority w:val="99"/>
     <w:semiHidden/>
     <w:unhideWhenUsed/>
@@ -3775,8 +3812,8 @@
       <w:szCs w:val="16"/>
     </w:rPr>
   </w:style>
-  <w:style w:type="character" w:customStyle="1" w:styleId="TextodebaloCarcter">
-    <w:name w:val="Texto de balão Carácter"/>
+  <w:style w:type="character" w:customStyle="1" w:styleId="TextodebaloCarter">
+    <w:name w:val="Texto de balão Caráter"/>
     <w:basedOn w:val="Tipodeletrapredefinidodopargrafo"/>
     <w:link w:val="Textodebalo"/>
     <w:uiPriority w:val="99"/>
@@ -3788,8 +3825,8 @@
       <w:szCs w:val="16"/>
     </w:rPr>
   </w:style>
-  <w:style w:type="character" w:customStyle="1" w:styleId="Cabealho1Carcter">
-    <w:name w:val="Cabeçalho 1 Carácter"/>
+  <w:style w:type="character" w:customStyle="1" w:styleId="Cabealho1Carter">
+    <w:name w:val="Cabeçalho 1 Caráter"/>
     <w:basedOn w:val="Tipodeletrapredefinidodopargrafo"/>
     <w:link w:val="Cabealho1"/>
     <w:uiPriority w:val="9"/>
@@ -3802,8 +3839,8 @@
       <w:szCs w:val="28"/>
     </w:rPr>
   </w:style>
-  <w:style w:type="character" w:customStyle="1" w:styleId="Cabealho2Carcter">
-    <w:name w:val="Cabeçalho 2 Carácter"/>
+  <w:style w:type="character" w:customStyle="1" w:styleId="Cabealho2Carter">
+    <w:name w:val="Cabeçalho 2 Caráter"/>
     <w:basedOn w:val="Tipodeletrapredefinidodopargrafo"/>
     <w:link w:val="Cabealho2"/>
     <w:uiPriority w:val="9"/>
@@ -3995,8 +4032,8 @@
       <w:u w:val="single"/>
     </w:rPr>
   </w:style>
-  <w:style w:type="character" w:customStyle="1" w:styleId="Cabealho3Carcter">
-    <w:name w:val="Cabeçalho 3 Carácter"/>
+  <w:style w:type="character" w:customStyle="1" w:styleId="Cabealho3Carter">
+    <w:name w:val="Cabeçalho 3 Caráter"/>
     <w:basedOn w:val="Tipodeletrapredefinidodopargrafo"/>
     <w:link w:val="Cabealho3"/>
     <w:uiPriority w:val="9"/>
@@ -4022,7 +4059,7 @@
   <w:style w:type="paragraph" w:styleId="Cabealho">
     <w:name w:val="header"/>
     <w:basedOn w:val="Normal"/>
-    <w:link w:val="CabealhoCarcter"/>
+    <w:link w:val="CabealhoCarter"/>
     <w:uiPriority w:val="99"/>
     <w:unhideWhenUsed/>
     <w:rsid w:val="000614E1"/>
@@ -4034,8 +4071,8 @@
       <w:spacing w:line="240" w:lineRule="auto"/>
     </w:pPr>
   </w:style>
-  <w:style w:type="character" w:customStyle="1" w:styleId="CabealhoCarcter">
-    <w:name w:val="Cabeçalho Carácter"/>
+  <w:style w:type="character" w:customStyle="1" w:styleId="CabealhoCarter">
+    <w:name w:val="Cabeçalho Caráter"/>
     <w:basedOn w:val="Tipodeletrapredefinidodopargrafo"/>
     <w:link w:val="Cabealho"/>
     <w:uiPriority w:val="99"/>
@@ -4047,7 +4084,7 @@
   <w:style w:type="paragraph" w:styleId="Rodap">
     <w:name w:val="footer"/>
     <w:basedOn w:val="Normal"/>
-    <w:link w:val="RodapCarcter"/>
+    <w:link w:val="RodapCarter"/>
     <w:uiPriority w:val="99"/>
     <w:unhideWhenUsed/>
     <w:rsid w:val="000614E1"/>
@@ -4059,8 +4096,8 @@
       <w:spacing w:line="240" w:lineRule="auto"/>
     </w:pPr>
   </w:style>
-  <w:style w:type="character" w:customStyle="1" w:styleId="RodapCarcter">
-    <w:name w:val="Rodapé Carácter"/>
+  <w:style w:type="character" w:customStyle="1" w:styleId="RodapCarter">
+    <w:name w:val="Rodapé Caráter"/>
     <w:basedOn w:val="Tipodeletrapredefinidodopargrafo"/>
     <w:link w:val="Rodap"/>
     <w:uiPriority w:val="99"/>
@@ -4128,7 +4165,7 @@
   <w:style w:type="paragraph" w:styleId="Textodenotaderodap">
     <w:name w:val="footnote text"/>
     <w:basedOn w:val="Normal"/>
-    <w:link w:val="TextodenotaderodapCarcter"/>
+    <w:link w:val="TextodenotaderodapCarter"/>
     <w:uiPriority w:val="99"/>
     <w:semiHidden/>
     <w:unhideWhenUsed/>
@@ -4141,727 +4178,8 @@
       <w:szCs w:val="20"/>
     </w:rPr>
   </w:style>
-  <w:style w:type="character" w:customStyle="1" w:styleId="TextodenotaderodapCarcter">
-    <w:name w:val="Texto de nota de rodapé Carácter"/>
-    <w:basedOn w:val="Tipodeletrapredefinidodopargrafo"/>
-    <w:link w:val="Textodenotaderodap"/>
-    <w:uiPriority w:val="99"/>
-    <w:semiHidden/>
-    <w:rsid w:val="00B27A71"/>
-    <w:rPr>
-      <w:rFonts w:ascii="Times New Roman" w:hAnsi="Times New Roman"/>
-      <w:sz w:val="20"/>
-      <w:szCs w:val="20"/>
-    </w:rPr>
-  </w:style>
-  <w:style w:type="character" w:styleId="Refdenotaderodap">
-    <w:name w:val="footnote reference"/>
-    <w:basedOn w:val="Tipodeletrapredefinidodopargrafo"/>
-    <w:uiPriority w:val="99"/>
-    <w:semiHidden/>
-    <w:unhideWhenUsed/>
-    <w:rsid w:val="00B27A71"/>
-    <w:rPr>
-      <w:vertAlign w:val="superscript"/>
-    </w:rPr>
-  </w:style>
-  <w:style w:type="paragraph" w:styleId="Bibliografia">
-    <w:name w:val="Bibliography"/>
-    <w:basedOn w:val="Normal"/>
-    <w:next w:val="Normal"/>
-    <w:uiPriority w:val="37"/>
-    <w:unhideWhenUsed/>
-    <w:rsid w:val="00AD7B7C"/>
-  </w:style>
-  <w:style w:type="paragraph" w:customStyle="1" w:styleId="Textbody">
-    <w:name w:val="Text body"/>
-    <w:basedOn w:val="Normal"/>
-    <w:autoRedefine/>
-    <w:rsid w:val="00537613"/>
-    <w:pPr>
-      <w:widowControl w:val="0"/>
-      <w:suppressAutoHyphens/>
-      <w:autoSpaceDN w:val="0"/>
-      <w:spacing w:after="120"/>
-      <w:textAlignment w:val="baseline"/>
-    </w:pPr>
-    <w:rPr>
-      <w:rFonts w:eastAsia="Andale Sans UI" w:cs="Tahoma"/>
-      <w:kern w:val="3"/>
-      <w:lang w:val="de-DE" w:eastAsia="ja-JP" w:bidi="fa-IR"/>
-    </w:rPr>
-  </w:style>
-  <w:style w:type="paragraph" w:customStyle="1" w:styleId="TableContents">
-    <w:name w:val="Table Contents"/>
-    <w:basedOn w:val="Normal"/>
-    <w:rsid w:val="00537613"/>
-    <w:pPr>
-      <w:widowControl w:val="0"/>
-      <w:suppressLineNumbers/>
-      <w:suppressAutoHyphens/>
-      <w:autoSpaceDN w:val="0"/>
-      <w:spacing w:line="240" w:lineRule="auto"/>
-      <w:jc w:val="left"/>
-      <w:textAlignment w:val="baseline"/>
-    </w:pPr>
-    <w:rPr>
-      <w:rFonts w:eastAsia="Andale Sans UI" w:cs="Tahoma"/>
-      <w:kern w:val="3"/>
-      <w:sz w:val="24"/>
-      <w:szCs w:val="24"/>
-      <w:lang w:val="de-DE" w:eastAsia="ja-JP" w:bidi="fa-IR"/>
-    </w:rPr>
-  </w:style>
-</w:styles>
-</file>
-
-<file path=word/stylesWithEffects.xml><?xml version="1.0" encoding="utf-8"?>
-<w:styles xmlns:wpc="http://schemas.microsoft.com/office/word/2010/wordprocessingCanvas" xmlns:mc="http://schemas.openxmlformats.org/markup-compatibility/2006" xmlns:o="urn:schemas-microsoft-com:office:office" xmlns:r="http://schemas.openxmlformats.org/officeDocument/2006/relationships" xmlns:m="http://schemas.openxmlformats.org/officeDocument/2006/math" xmlns:v="urn:schemas-microsoft-com:vml" xmlns:wp14="http://schemas.microsoft.com/office/word/2010/wordprocessingDrawing" xmlns:wp="http://schemas.openxmlformats.org/drawingml/2006/wordprocessingDrawing" xmlns:w10="urn:schemas-microsoft-com:office:word" xmlns:w="http://schemas.openxmlformats.org/wordprocessingml/2006/main" xmlns:w14="http://schemas.microsoft.com/office/word/2010/wordml" xmlns:wpg="http://schemas.microsoft.com/office/word/2010/wordprocessingGroup" xmlns:wpi="http://schemas.microsoft.com/office/word/2010/wordprocessingInk" xmlns:wne="http://schemas.microsoft.com/office/word/2006/wordml" xmlns:wps="http://schemas.microsoft.com/office/word/2010/wordprocessingShape" mc:Ignorable="w14 wp14">
-  <w:docDefaults>
-    <w:rPrDefault>
-      <w:rPr>
-        <w:rFonts w:asciiTheme="minorHAnsi" w:eastAsiaTheme="minorHAnsi" w:hAnsiTheme="minorHAnsi" w:cstheme="minorBidi"/>
-        <w:sz w:val="22"/>
-        <w:szCs w:val="22"/>
-        <w:lang w:val="pt-PT" w:eastAsia="en-US" w:bidi="ar-SA"/>
-      </w:rPr>
-    </w:rPrDefault>
-    <w:pPrDefault>
-      <w:pPr>
-        <w:spacing w:after="200" w:line="276" w:lineRule="auto"/>
-      </w:pPr>
-    </w:pPrDefault>
-  </w:docDefaults>
-  <w:latentStyles w:defLockedState="0" w:defUIPriority="99" w:defSemiHidden="1" w:defUnhideWhenUsed="1" w:defQFormat="0" w:count="267">
-    <w:lsdException w:name="Normal" w:semiHidden="0" w:uiPriority="0" w:unhideWhenUsed="0" w:qFormat="1"/>
-    <w:lsdException w:name="heading 1" w:semiHidden="0" w:uiPriority="9" w:unhideWhenUsed="0" w:qFormat="1"/>
-    <w:lsdException w:name="heading 2" w:uiPriority="9" w:qFormat="1"/>
-    <w:lsdException w:name="heading 3" w:uiPriority="9" w:qFormat="1"/>
-    <w:lsdException w:name="heading 4" w:uiPriority="9" w:qFormat="1"/>
-    <w:lsdException w:name="heading 5" w:uiPriority="9" w:qFormat="1"/>
-    <w:lsdException w:name="heading 6" w:uiPriority="9" w:qFormat="1"/>
-    <w:lsdException w:name="heading 7" w:uiPriority="9" w:qFormat="1"/>
-    <w:lsdException w:name="heading 8" w:uiPriority="9" w:qFormat="1"/>
-    <w:lsdException w:name="heading 9" w:uiPriority="9" w:qFormat="1"/>
-    <w:lsdException w:name="toc 1" w:uiPriority="39"/>
-    <w:lsdException w:name="toc 2" w:uiPriority="39"/>
-    <w:lsdException w:name="toc 3" w:uiPriority="39"/>
-    <w:lsdException w:name="toc 4" w:uiPriority="39"/>
-    <w:lsdException w:name="toc 5" w:uiPriority="39"/>
-    <w:lsdException w:name="toc 6" w:uiPriority="39"/>
-    <w:lsdException w:name="toc 7" w:uiPriority="39"/>
-    <w:lsdException w:name="toc 8" w:uiPriority="39"/>
-    <w:lsdException w:name="toc 9" w:uiPriority="39"/>
-    <w:lsdException w:name="caption" w:uiPriority="35" w:qFormat="1"/>
-    <w:lsdException w:name="Title" w:semiHidden="0" w:uiPriority="10" w:unhideWhenUsed="0" w:qFormat="1"/>
-    <w:lsdException w:name="Default Paragraph Font" w:uiPriority="1"/>
-    <w:lsdException w:name="Subtitle" w:semiHidden="0" w:uiPriority="11" w:unhideWhenUsed="0" w:qFormat="1"/>
-    <w:lsdException w:name="Strong" w:semiHidden="0" w:uiPriority="22" w:unhideWhenUsed="0" w:qFormat="1"/>
-    <w:lsdException w:name="Emphasis" w:semiHidden="0" w:uiPriority="20" w:unhideWhenUsed="0" w:qFormat="1"/>
-    <w:lsdException w:name="Table Grid" w:semiHidden="0" w:uiPriority="59" w:unhideWhenUsed="0"/>
-    <w:lsdException w:name="Placeholder Text" w:unhideWhenUsed="0"/>
-    <w:lsdException w:name="No Spacing" w:semiHidden="0" w:uiPriority="1" w:unhideWhenUsed="0" w:qFormat="1"/>
-    <w:lsdException w:name="Light Shading" w:semiHidden="0" w:uiPriority="60" w:unhideWhenUsed="0"/>
-    <w:lsdException w:name="Light List" w:semiHidden="0" w:uiPriority="61" w:unhideWhenUsed="0"/>
-    <w:lsdException w:name="Light Grid" w:semiHidden="0" w:uiPriority="62" w:unhideWhenUsed="0"/>
-    <w:lsdException w:name="Medium Shading 1" w:semiHidden="0" w:uiPriority="63" w:unhideWhenUsed="0"/>
-    <w:lsdException w:name="Medium Shading 2" w:semiHidden="0" w:uiPriority="64" w:unhideWhenUsed="0"/>
-    <w:lsdException w:name="Medium List 1" w:semiHidden="0" w:uiPriority="65" w:unhideWhenUsed="0"/>
-    <w:lsdException w:name="Medium List 2" w:semiHidden="0" w:uiPriority="66" w:unhideWhenUsed="0"/>
-    <w:lsdException w:name="Medium Grid 1" w:semiHidden="0" w:uiPriority="67" w:unhideWhenUsed="0"/>
-    <w:lsdException w:name="Medium Grid 2" w:semiHidden="0" w:uiPriority="68" w:unhideWhenUsed="0"/>
-    <w:lsdException w:name="Medium Grid 3" w:semiHidden="0" w:uiPriority="69" w:unhideWhenUsed="0"/>
-    <w:lsdException w:name="Dark List" w:semiHidden="0" w:uiPriority="70" w:unhideWhenUsed="0"/>
-    <w:lsdException w:name="Colorful Shading" w:semiHidden="0" w:uiPriority="71" w:unhideWhenUsed="0"/>
-    <w:lsdException w:name="Colorful List" w:semiHidden="0" w:uiPriority="72" w:unhideWhenUsed="0"/>
-    <w:lsdException w:name="Colorful Grid" w:semiHidden="0" w:uiPriority="73" w:unhideWhenUsed="0"/>
-    <w:lsdException w:name="Light Shading Accent 1" w:semiHidden="0" w:uiPriority="60" w:unhideWhenUsed="0"/>
-    <w:lsdException w:name="Light List Accent 1" w:semiHidden="0" w:uiPriority="61" w:unhideWhenUsed="0"/>
-    <w:lsdException w:name="Light Grid Accent 1" w:semiHidden="0" w:uiPriority="62" w:unhideWhenUsed="0"/>
-    <w:lsdException w:name="Medium Shading 1 Accent 1" w:semiHidden="0" w:uiPriority="63" w:unhideWhenUsed="0"/>
-    <w:lsdException w:name="Medium Shading 2 Accent 1" w:semiHidden="0" w:uiPriority="64" w:unhideWhenUsed="0"/>
-    <w:lsdException w:name="Medium List 1 Accent 1" w:semiHidden="0" w:uiPriority="65" w:unhideWhenUsed="0"/>
-    <w:lsdException w:name="Revision" w:unhideWhenUsed="0"/>
-    <w:lsdException w:name="List Paragraph" w:semiHidden="0" w:uiPriority="34" w:unhideWhenUsed="0" w:qFormat="1"/>
-    <w:lsdException w:name="Quote" w:semiHidden="0" w:uiPriority="29" w:unhideWhenUsed="0" w:qFormat="1"/>
-    <w:lsdException w:name="Intense Quote" w:semiHidden="0" w:uiPriority="30" w:unhideWhenUsed="0" w:qFormat="1"/>
-    <w:lsdException w:name="Medium List 2 Accent 1" w:semiHidden="0" w:uiPriority="66" w:unhideWhenUsed="0"/>
-    <w:lsdException w:name="Medium Grid 1 Accent 1" w:semiHidden="0" w:uiPriority="67" w:unhideWhenUsed="0"/>
-    <w:lsdException w:name="Medium Grid 2 Accent 1" w:semiHidden="0" w:uiPriority="68" w:unhideWhenUsed="0"/>
-    <w:lsdException w:name="Medium Grid 3 Accent 1" w:semiHidden="0" w:uiPriority="69" w:unhideWhenUsed="0"/>
-    <w:lsdException w:name="Dark List Accent 1" w:semiHidden="0" w:uiPriority="70" w:unhideWhenUsed="0"/>
-    <w:lsdException w:name="Colorful Shading Accent 1" w:semiHidden="0" w:uiPriority="71" w:unhideWhenUsed="0"/>
-    <w:lsdException w:name="Colorful List Accent 1" w:semiHidden="0" w:uiPriority="72" w:unhideWhenUsed="0"/>
-    <w:lsdException w:name="Colorful Grid Accent 1" w:semiHidden="0" w:uiPriority="73" w:unhideWhenUsed="0"/>
-    <w:lsdException w:name="Light Shading Accent 2" w:semiHidden="0" w:uiPriority="60" w:unhideWhenUsed="0"/>
-    <w:lsdException w:name="Light List Accent 2" w:semiHidden="0" w:uiPriority="61" w:unhideWhenUsed="0"/>
-    <w:lsdException w:name="Light Grid Accent 2" w:semiHidden="0" w:uiPriority="62" w:unhideWhenUsed="0"/>
-    <w:lsdException w:name="Medium Shading 1 Accent 2" w:semiHidden="0" w:uiPriority="63" w:unhideWhenUsed="0"/>
-    <w:lsdException w:name="Medium Shading 2 Accent 2" w:semiHidden="0" w:uiPriority="64" w:unhideWhenUsed="0"/>
-    <w:lsdException w:name="Medium List 1 Accent 2" w:semiHidden="0" w:uiPriority="65" w:unhideWhenUsed="0"/>
-    <w:lsdException w:name="Medium List 2 Accent 2" w:semiHidden="0" w:uiPriority="66" w:unhideWhenUsed="0"/>
-    <w:lsdException w:name="Medium Grid 1 Accent 2" w:semiHidden="0" w:uiPriority="67" w:unhideWhenUsed="0"/>
-    <w:lsdException w:name="Medium Grid 2 Accent 2" w:semiHidden="0" w:uiPriority="68" w:unhideWhenUsed="0"/>
-    <w:lsdException w:name="Medium Grid 3 Accent 2" w:semiHidden="0" w:uiPriority="69" w:unhideWhenUsed="0"/>
-    <w:lsdException w:name="Dark List Accent 2" w:semiHidden="0" w:uiPriority="70" w:unhideWhenUsed="0"/>
-    <w:lsdException w:name="Colorful Shading Accent 2" w:semiHidden="0" w:uiPriority="71" w:unhideWhenUsed="0"/>
-    <w:lsdException w:name="Colorful List Accent 2" w:semiHidden="0" w:uiPriority="72" w:unhideWhenUsed="0"/>
-    <w:lsdException w:name="Colorful Grid Accent 2" w:semiHidden="0" w:uiPriority="73" w:unhideWhenUsed="0"/>
-    <w:lsdException w:name="Light Shading Accent 3" w:semiHidden="0" w:uiPriority="60" w:unhideWhenUsed="0"/>
-    <w:lsdException w:name="Light List Accent 3" w:semiHidden="0" w:uiPriority="61" w:unhideWhenUsed="0"/>
-    <w:lsdException w:name="Light Grid Accent 3" w:semiHidden="0" w:uiPriority="62" w:unhideWhenUsed="0"/>
-    <w:lsdException w:name="Medium Shading 1 Accent 3" w:semiHidden="0" w:uiPriority="63" w:unhideWhenUsed="0"/>
-    <w:lsdException w:name="Medium Shading 2 Accent 3" w:semiHidden="0" w:uiPriority="64" w:unhideWhenUsed="0"/>
-    <w:lsdException w:name="Medium List 1 Accent 3" w:semiHidden="0" w:uiPriority="65" w:unhideWhenUsed="0"/>
-    <w:lsdException w:name="Medium List 2 Accent 3" w:semiHidden="0" w:uiPriority="66" w:unhideWhenUsed="0"/>
-    <w:lsdException w:name="Medium Grid 1 Accent 3" w:semiHidden="0" w:uiPriority="67" w:unhideWhenUsed="0"/>
-    <w:lsdException w:name="Medium Grid 2 Accent 3" w:semiHidden="0" w:uiPriority="68" w:unhideWhenUsed="0"/>
-    <w:lsdException w:name="Medium Grid 3 Accent 3" w:semiHidden="0" w:uiPriority="69" w:unhideWhenUsed="0"/>
-    <w:lsdException w:name="Dark List Accent 3" w:semiHidden="0" w:uiPriority="70" w:unhideWhenUsed="0"/>
-    <w:lsdException w:name="Colorful Shading Accent 3" w:semiHidden="0" w:uiPriority="71" w:unhideWhenUsed="0"/>
-    <w:lsdException w:name="Colorful List Accent 3" w:semiHidden="0" w:uiPriority="72" w:unhideWhenUsed="0"/>
-    <w:lsdException w:name="Colorful Grid Accent 3" w:semiHidden="0" w:uiPriority="73" w:unhideWhenUsed="0"/>
-    <w:lsdException w:name="Light Shading Accent 4" w:semiHidden="0" w:uiPriority="60" w:unhideWhenUsed="0"/>
-    <w:lsdException w:name="Light List Accent 4" w:semiHidden="0" w:uiPriority="61" w:unhideWhenUsed="0"/>
-    <w:lsdException w:name="Light Grid Accent 4" w:semiHidden="0" w:uiPriority="62" w:unhideWhenUsed="0"/>
-    <w:lsdException w:name="Medium Shading 1 Accent 4" w:semiHidden="0" w:uiPriority="63" w:unhideWhenUsed="0"/>
-    <w:lsdException w:name="Medium Shading 2 Accent 4" w:semiHidden="0" w:uiPriority="64" w:unhideWhenUsed="0"/>
-    <w:lsdException w:name="Medium List 1 Accent 4" w:semiHidden="0" w:uiPriority="65" w:unhideWhenUsed="0"/>
-    <w:lsdException w:name="Medium List 2 Accent 4" w:semiHidden="0" w:uiPriority="66" w:unhideWhenUsed="0"/>
-    <w:lsdException w:name="Medium Grid 1 Accent 4" w:semiHidden="0" w:uiPriority="67" w:unhideWhenUsed="0"/>
-    <w:lsdException w:name="Medium Grid 2 Accent 4" w:semiHidden="0" w:uiPriority="68" w:unhideWhenUsed="0"/>
-    <w:lsdException w:name="Medium Grid 3 Accent 4" w:semiHidden="0" w:uiPriority="69" w:unhideWhenUsed="0"/>
-    <w:lsdException w:name="Dark List Accent 4" w:semiHidden="0" w:uiPriority="70" w:unhideWhenUsed="0"/>
-    <w:lsdException w:name="Colorful Shading Accent 4" w:semiHidden="0" w:uiPriority="71" w:unhideWhenUsed="0"/>
-    <w:lsdException w:name="Colorful List Accent 4" w:semiHidden="0" w:uiPriority="72" w:unhideWhenUsed="0"/>
-    <w:lsdException w:name="Colorful Grid Accent 4" w:semiHidden="0" w:uiPriority="73" w:unhideWhenUsed="0"/>
-    <w:lsdException w:name="Light Shading Accent 5" w:semiHidden="0" w:uiPriority="60" w:unhideWhenUsed="0"/>
-    <w:lsdException w:name="Light List Accent 5" w:semiHidden="0" w:uiPriority="61" w:unhideWhenUsed="0"/>
-    <w:lsdException w:name="Light Grid Accent 5" w:semiHidden="0" w:uiPriority="62" w:unhideWhenUsed="0"/>
-    <w:lsdException w:name="Medium Shading 1 Accent 5" w:semiHidden="0" w:uiPriority="63" w:unhideWhenUsed="0"/>
-    <w:lsdException w:name="Medium Shading 2 Accent 5" w:semiHidden="0" w:uiPriority="64" w:unhideWhenUsed="0"/>
-    <w:lsdException w:name="Medium List 1 Accent 5" w:semiHidden="0" w:uiPriority="65" w:unhideWhenUsed="0"/>
-    <w:lsdException w:name="Medium List 2 Accent 5" w:semiHidden="0" w:uiPriority="66" w:unhideWhenUsed="0"/>
-    <w:lsdException w:name="Medium Grid 1 Accent 5" w:semiHidden="0" w:uiPriority="67" w:unhideWhenUsed="0"/>
-    <w:lsdException w:name="Medium Grid 2 Accent 5" w:semiHidden="0" w:uiPriority="68" w:unhideWhenUsed="0"/>
-    <w:lsdException w:name="Medium Grid 3 Accent 5" w:semiHidden="0" w:uiPriority="69" w:unhideWhenUsed="0"/>
-    <w:lsdException w:name="Dark List Accent 5" w:semiHidden="0" w:uiPriority="70" w:unhideWhenUsed="0"/>
-    <w:lsdException w:name="Colorful Shading Accent 5" w:semiHidden="0" w:uiPriority="71" w:unhideWhenUsed="0"/>
-    <w:lsdException w:name="Colorful List Accent 5" w:semiHidden="0" w:uiPriority="72" w:unhideWhenUsed="0"/>
-    <w:lsdException w:name="Colorful Grid Accent 5" w:semiHidden="0" w:uiPriority="73" w:unhideWhenUsed="0"/>
-    <w:lsdException w:name="Light Shading Accent 6" w:semiHidden="0" w:uiPriority="60" w:unhideWhenUsed="0"/>
-    <w:lsdException w:name="Light List Accent 6" w:semiHidden="0" w:uiPriority="61" w:unhideWhenUsed="0"/>
-    <w:lsdException w:name="Light Grid Accent 6" w:semiHidden="0" w:uiPriority="62" w:unhideWhenUsed="0"/>
-    <w:lsdException w:name="Medium Shading 1 Accent 6" w:semiHidden="0" w:uiPriority="63" w:unhideWhenUsed="0"/>
-    <w:lsdException w:name="Medium Shading 2 Accent 6" w:semiHidden="0" w:uiPriority="64" w:unhideWhenUsed="0"/>
-    <w:lsdException w:name="Medium List 1 Accent 6" w:semiHidden="0" w:uiPriority="65" w:unhideWhenUsed="0"/>
-    <w:lsdException w:name="Medium List 2 Accent 6" w:semiHidden="0" w:uiPriority="66" w:unhideWhenUsed="0"/>
-    <w:lsdException w:name="Medium Grid 1 Accent 6" w:semiHidden="0" w:uiPriority="67" w:unhideWhenUsed="0"/>
-    <w:lsdException w:name="Medium Grid 2 Accent 6" w:semiHidden="0" w:uiPriority="68" w:unhideWhenUsed="0"/>
-    <w:lsdException w:name="Medium Grid 3 Accent 6" w:semiHidden="0" w:uiPriority="69" w:unhideWhenUsed="0"/>
-    <w:lsdException w:name="Dark List Accent 6" w:semiHidden="0" w:uiPriority="70" w:unhideWhenUsed="0"/>
-    <w:lsdException w:name="Colorful Shading Accent 6" w:semiHidden="0" w:uiPriority="71" w:unhideWhenUsed="0"/>
-    <w:lsdException w:name="Colorful List Accent 6" w:semiHidden="0" w:uiPriority="72" w:unhideWhenUsed="0"/>
-    <w:lsdException w:name="Colorful Grid Accent 6" w:semiHidden="0" w:uiPriority="73" w:unhideWhenUsed="0"/>
-    <w:lsdException w:name="Subtle Emphasis" w:semiHidden="0" w:uiPriority="19" w:unhideWhenUsed="0" w:qFormat="1"/>
-    <w:lsdException w:name="Intense Emphasis" w:semiHidden="0" w:uiPriority="21" w:unhideWhenUsed="0" w:qFormat="1"/>
-    <w:lsdException w:name="Subtle Reference" w:semiHidden="0" w:uiPriority="31" w:unhideWhenUsed="0" w:qFormat="1"/>
-    <w:lsdException w:name="Intense Reference" w:semiHidden="0" w:uiPriority="32" w:unhideWhenUsed="0" w:qFormat="1"/>
-    <w:lsdException w:name="Book Title" w:semiHidden="0" w:uiPriority="33" w:unhideWhenUsed="0" w:qFormat="1"/>
-    <w:lsdException w:name="Bibliography" w:uiPriority="37"/>
-    <w:lsdException w:name="TOC Heading" w:uiPriority="39" w:qFormat="1"/>
-  </w:latentStyles>
-  <w:style w:type="paragraph" w:default="1" w:styleId="Normal">
-    <w:name w:val="Normal"/>
-    <w:qFormat/>
-    <w:rsid w:val="00FC667E"/>
-    <w:pPr>
-      <w:spacing w:after="0" w:line="360" w:lineRule="auto"/>
-      <w:jc w:val="both"/>
-    </w:pPr>
-    <w:rPr>
-      <w:rFonts w:ascii="Times New Roman" w:hAnsi="Times New Roman"/>
-    </w:rPr>
-  </w:style>
-  <w:style w:type="paragraph" w:styleId="Cabealho1">
-    <w:name w:val="heading 1"/>
-    <w:basedOn w:val="Normal"/>
-    <w:next w:val="Normal"/>
-    <w:link w:val="Cabealho1Carcter"/>
-    <w:uiPriority w:val="9"/>
-    <w:qFormat/>
-    <w:rsid w:val="00621B5D"/>
-    <w:pPr>
-      <w:keepNext/>
-      <w:keepLines/>
-      <w:spacing w:before="480"/>
-      <w:outlineLvl w:val="0"/>
-    </w:pPr>
-    <w:rPr>
-      <w:rFonts w:eastAsiaTheme="majorEastAsia" w:cstheme="majorBidi"/>
-      <w:b/>
-      <w:bCs/>
-      <w:sz w:val="40"/>
-      <w:szCs w:val="28"/>
-    </w:rPr>
-  </w:style>
-  <w:style w:type="paragraph" w:styleId="Cabealho2">
-    <w:name w:val="heading 2"/>
-    <w:basedOn w:val="Normal"/>
-    <w:next w:val="Normal"/>
-    <w:link w:val="Cabealho2Carcter"/>
-    <w:uiPriority w:val="9"/>
-    <w:unhideWhenUsed/>
-    <w:qFormat/>
-    <w:rsid w:val="008C51D6"/>
-    <w:pPr>
-      <w:keepNext/>
-      <w:keepLines/>
-      <w:spacing w:before="200"/>
-      <w:outlineLvl w:val="1"/>
-    </w:pPr>
-    <w:rPr>
-      <w:rFonts w:eastAsiaTheme="majorEastAsia" w:cstheme="majorBidi"/>
-      <w:b/>
-      <w:bCs/>
-      <w:sz w:val="26"/>
-      <w:szCs w:val="26"/>
-    </w:rPr>
-  </w:style>
-  <w:style w:type="paragraph" w:styleId="Cabealho3">
-    <w:name w:val="heading 3"/>
-    <w:basedOn w:val="Normal"/>
-    <w:next w:val="Normal"/>
-    <w:link w:val="Cabealho3Carcter"/>
-    <w:uiPriority w:val="9"/>
-    <w:unhideWhenUsed/>
-    <w:qFormat/>
-    <w:rsid w:val="00621B5D"/>
-    <w:pPr>
-      <w:keepNext/>
-      <w:keepLines/>
-      <w:spacing w:before="200"/>
-      <w:outlineLvl w:val="2"/>
-    </w:pPr>
-    <w:rPr>
-      <w:rFonts w:eastAsiaTheme="majorEastAsia" w:cstheme="majorBidi"/>
-      <w:b/>
-      <w:bCs/>
-      <w:sz w:val="26"/>
-    </w:rPr>
-  </w:style>
-  <w:style w:type="character" w:default="1" w:styleId="Tipodeletrapredefinidodopargrafo">
-    <w:name w:val="Default Paragraph Font"/>
-    <w:uiPriority w:val="1"/>
-    <w:semiHidden/>
-    <w:unhideWhenUsed/>
-  </w:style>
-  <w:style w:type="table" w:default="1" w:styleId="Tabelanormal">
-    <w:name w:val="Normal Table"/>
-    <w:uiPriority w:val="99"/>
-    <w:semiHidden/>
-    <w:unhideWhenUsed/>
-    <w:tblPr>
-      <w:tblInd w:w="0" w:type="dxa"/>
-      <w:tblCellMar>
-        <w:top w:w="0" w:type="dxa"/>
-        <w:left w:w="108" w:type="dxa"/>
-        <w:bottom w:w="0" w:type="dxa"/>
-        <w:right w:w="108" w:type="dxa"/>
-      </w:tblCellMar>
-    </w:tblPr>
-  </w:style>
-  <w:style w:type="numbering" w:default="1" w:styleId="Semlista">
-    <w:name w:val="No List"/>
-    <w:uiPriority w:val="99"/>
-    <w:semiHidden/>
-    <w:unhideWhenUsed/>
-  </w:style>
-  <w:style w:type="paragraph" w:styleId="Textodebalo">
-    <w:name w:val="Balloon Text"/>
-    <w:basedOn w:val="Normal"/>
-    <w:link w:val="TextodebaloCarcter"/>
-    <w:uiPriority w:val="99"/>
-    <w:semiHidden/>
-    <w:unhideWhenUsed/>
-    <w:rsid w:val="00F2321B"/>
-    <w:pPr>
-      <w:spacing w:line="240" w:lineRule="auto"/>
-    </w:pPr>
-    <w:rPr>
-      <w:rFonts w:ascii="Tahoma" w:hAnsi="Tahoma" w:cs="Tahoma"/>
-      <w:sz w:val="16"/>
-      <w:szCs w:val="16"/>
-    </w:rPr>
-  </w:style>
-  <w:style w:type="character" w:customStyle="1" w:styleId="TextodebaloCarcter">
-    <w:name w:val="Texto de balão Carácter"/>
-    <w:basedOn w:val="Tipodeletrapredefinidodopargrafo"/>
-    <w:link w:val="Textodebalo"/>
-    <w:uiPriority w:val="99"/>
-    <w:semiHidden/>
-    <w:rsid w:val="00F2321B"/>
-    <w:rPr>
-      <w:rFonts w:ascii="Tahoma" w:hAnsi="Tahoma" w:cs="Tahoma"/>
-      <w:sz w:val="16"/>
-      <w:szCs w:val="16"/>
-    </w:rPr>
-  </w:style>
-  <w:style w:type="character" w:customStyle="1" w:styleId="Cabealho1Carcter">
-    <w:name w:val="Cabeçalho 1 Carácter"/>
-    <w:basedOn w:val="Tipodeletrapredefinidodopargrafo"/>
-    <w:link w:val="Cabealho1"/>
-    <w:uiPriority w:val="9"/>
-    <w:rsid w:val="00621B5D"/>
-    <w:rPr>
-      <w:rFonts w:ascii="Times New Roman" w:eastAsiaTheme="majorEastAsia" w:hAnsi="Times New Roman" w:cstheme="majorBidi"/>
-      <w:b/>
-      <w:bCs/>
-      <w:sz w:val="40"/>
-      <w:szCs w:val="28"/>
-    </w:rPr>
-  </w:style>
-  <w:style w:type="character" w:customStyle="1" w:styleId="Cabealho2Carcter">
-    <w:name w:val="Cabeçalho 2 Carácter"/>
-    <w:basedOn w:val="Tipodeletrapredefinidodopargrafo"/>
-    <w:link w:val="Cabealho2"/>
-    <w:uiPriority w:val="9"/>
-    <w:rsid w:val="008C51D6"/>
-    <w:rPr>
-      <w:rFonts w:ascii="Times New Roman" w:eastAsiaTheme="majorEastAsia" w:hAnsi="Times New Roman" w:cstheme="majorBidi"/>
-      <w:b/>
-      <w:bCs/>
-      <w:sz w:val="26"/>
-      <w:szCs w:val="26"/>
-    </w:rPr>
-  </w:style>
-  <w:style w:type="paragraph" w:styleId="ndice1">
-    <w:name w:val="toc 1"/>
-    <w:basedOn w:val="Normal"/>
-    <w:next w:val="Normal"/>
-    <w:autoRedefine/>
-    <w:uiPriority w:val="39"/>
-    <w:unhideWhenUsed/>
-    <w:rsid w:val="000E496B"/>
-    <w:pPr>
-      <w:spacing w:before="120" w:after="120"/>
-      <w:jc w:val="left"/>
-    </w:pPr>
-    <w:rPr>
-      <w:rFonts w:asciiTheme="minorHAnsi" w:hAnsiTheme="minorHAnsi"/>
-      <w:b/>
-      <w:bCs/>
-      <w:caps/>
-      <w:sz w:val="20"/>
-      <w:szCs w:val="20"/>
-    </w:rPr>
-  </w:style>
-  <w:style w:type="paragraph" w:styleId="ndice2">
-    <w:name w:val="toc 2"/>
-    <w:basedOn w:val="Normal"/>
-    <w:next w:val="Normal"/>
-    <w:autoRedefine/>
-    <w:uiPriority w:val="39"/>
-    <w:unhideWhenUsed/>
-    <w:rsid w:val="000E496B"/>
-    <w:pPr>
-      <w:ind w:left="220"/>
-      <w:jc w:val="left"/>
-    </w:pPr>
-    <w:rPr>
-      <w:rFonts w:asciiTheme="minorHAnsi" w:hAnsiTheme="minorHAnsi"/>
-      <w:smallCaps/>
-      <w:sz w:val="20"/>
-      <w:szCs w:val="20"/>
-    </w:rPr>
-  </w:style>
-  <w:style w:type="paragraph" w:styleId="ndice3">
-    <w:name w:val="toc 3"/>
-    <w:basedOn w:val="Normal"/>
-    <w:next w:val="Normal"/>
-    <w:autoRedefine/>
-    <w:uiPriority w:val="39"/>
-    <w:unhideWhenUsed/>
-    <w:rsid w:val="000E496B"/>
-    <w:pPr>
-      <w:ind w:left="440"/>
-      <w:jc w:val="left"/>
-    </w:pPr>
-    <w:rPr>
-      <w:rFonts w:asciiTheme="minorHAnsi" w:hAnsiTheme="minorHAnsi"/>
-      <w:i/>
-      <w:iCs/>
-      <w:sz w:val="20"/>
-      <w:szCs w:val="20"/>
-    </w:rPr>
-  </w:style>
-  <w:style w:type="paragraph" w:styleId="ndice4">
-    <w:name w:val="toc 4"/>
-    <w:basedOn w:val="Normal"/>
-    <w:next w:val="Normal"/>
-    <w:autoRedefine/>
-    <w:uiPriority w:val="39"/>
-    <w:unhideWhenUsed/>
-    <w:rsid w:val="000E496B"/>
-    <w:pPr>
-      <w:ind w:left="660"/>
-      <w:jc w:val="left"/>
-    </w:pPr>
-    <w:rPr>
-      <w:rFonts w:asciiTheme="minorHAnsi" w:hAnsiTheme="minorHAnsi"/>
-      <w:sz w:val="18"/>
-      <w:szCs w:val="18"/>
-    </w:rPr>
-  </w:style>
-  <w:style w:type="paragraph" w:styleId="ndice5">
-    <w:name w:val="toc 5"/>
-    <w:basedOn w:val="Normal"/>
-    <w:next w:val="Normal"/>
-    <w:autoRedefine/>
-    <w:uiPriority w:val="39"/>
-    <w:unhideWhenUsed/>
-    <w:rsid w:val="000E496B"/>
-    <w:pPr>
-      <w:ind w:left="880"/>
-      <w:jc w:val="left"/>
-    </w:pPr>
-    <w:rPr>
-      <w:rFonts w:asciiTheme="minorHAnsi" w:hAnsiTheme="minorHAnsi"/>
-      <w:sz w:val="18"/>
-      <w:szCs w:val="18"/>
-    </w:rPr>
-  </w:style>
-  <w:style w:type="paragraph" w:styleId="ndice6">
-    <w:name w:val="toc 6"/>
-    <w:basedOn w:val="Normal"/>
-    <w:next w:val="Normal"/>
-    <w:autoRedefine/>
-    <w:uiPriority w:val="39"/>
-    <w:unhideWhenUsed/>
-    <w:rsid w:val="000E496B"/>
-    <w:pPr>
-      <w:ind w:left="1100"/>
-      <w:jc w:val="left"/>
-    </w:pPr>
-    <w:rPr>
-      <w:rFonts w:asciiTheme="minorHAnsi" w:hAnsiTheme="minorHAnsi"/>
-      <w:sz w:val="18"/>
-      <w:szCs w:val="18"/>
-    </w:rPr>
-  </w:style>
-  <w:style w:type="paragraph" w:styleId="ndice7">
-    <w:name w:val="toc 7"/>
-    <w:basedOn w:val="Normal"/>
-    <w:next w:val="Normal"/>
-    <w:autoRedefine/>
-    <w:uiPriority w:val="39"/>
-    <w:unhideWhenUsed/>
-    <w:rsid w:val="000E496B"/>
-    <w:pPr>
-      <w:ind w:left="1320"/>
-      <w:jc w:val="left"/>
-    </w:pPr>
-    <w:rPr>
-      <w:rFonts w:asciiTheme="minorHAnsi" w:hAnsiTheme="minorHAnsi"/>
-      <w:sz w:val="18"/>
-      <w:szCs w:val="18"/>
-    </w:rPr>
-  </w:style>
-  <w:style w:type="paragraph" w:styleId="ndice8">
-    <w:name w:val="toc 8"/>
-    <w:basedOn w:val="Normal"/>
-    <w:next w:val="Normal"/>
-    <w:autoRedefine/>
-    <w:uiPriority w:val="39"/>
-    <w:unhideWhenUsed/>
-    <w:rsid w:val="000E496B"/>
-    <w:pPr>
-      <w:ind w:left="1540"/>
-      <w:jc w:val="left"/>
-    </w:pPr>
-    <w:rPr>
-      <w:rFonts w:asciiTheme="minorHAnsi" w:hAnsiTheme="minorHAnsi"/>
-      <w:sz w:val="18"/>
-      <w:szCs w:val="18"/>
-    </w:rPr>
-  </w:style>
-  <w:style w:type="paragraph" w:styleId="ndice9">
-    <w:name w:val="toc 9"/>
-    <w:basedOn w:val="Normal"/>
-    <w:next w:val="Normal"/>
-    <w:autoRedefine/>
-    <w:uiPriority w:val="39"/>
-    <w:unhideWhenUsed/>
-    <w:rsid w:val="000E496B"/>
-    <w:pPr>
-      <w:ind w:left="1760"/>
-      <w:jc w:val="left"/>
-    </w:pPr>
-    <w:rPr>
-      <w:rFonts w:asciiTheme="minorHAnsi" w:hAnsiTheme="minorHAnsi"/>
-      <w:sz w:val="18"/>
-      <w:szCs w:val="18"/>
-    </w:rPr>
-  </w:style>
-  <w:style w:type="character" w:styleId="Hiperligao">
-    <w:name w:val="Hyperlink"/>
-    <w:basedOn w:val="Tipodeletrapredefinidodopargrafo"/>
-    <w:uiPriority w:val="99"/>
-    <w:unhideWhenUsed/>
-    <w:rsid w:val="000E496B"/>
-    <w:rPr>
-      <w:color w:val="5F5F5F" w:themeColor="hyperlink"/>
-      <w:u w:val="single"/>
-    </w:rPr>
-  </w:style>
-  <w:style w:type="character" w:customStyle="1" w:styleId="Cabealho3Carcter">
-    <w:name w:val="Cabeçalho 3 Carácter"/>
-    <w:basedOn w:val="Tipodeletrapredefinidodopargrafo"/>
-    <w:link w:val="Cabealho3"/>
-    <w:uiPriority w:val="9"/>
-    <w:rsid w:val="00621B5D"/>
-    <w:rPr>
-      <w:rFonts w:ascii="Times New Roman" w:eastAsiaTheme="majorEastAsia" w:hAnsi="Times New Roman" w:cstheme="majorBidi"/>
-      <w:b/>
-      <w:bCs/>
-      <w:sz w:val="26"/>
-    </w:rPr>
-  </w:style>
-  <w:style w:type="paragraph" w:styleId="PargrafodaLista">
-    <w:name w:val="List Paragraph"/>
-    <w:basedOn w:val="Normal"/>
-    <w:uiPriority w:val="34"/>
-    <w:qFormat/>
-    <w:rsid w:val="00983E03"/>
-    <w:pPr>
-      <w:ind w:left="720"/>
-      <w:contextualSpacing/>
-    </w:pPr>
-  </w:style>
-  <w:style w:type="paragraph" w:styleId="Cabealho">
-    <w:name w:val="header"/>
-    <w:basedOn w:val="Normal"/>
-    <w:link w:val="CabealhoCarcter"/>
-    <w:uiPriority w:val="99"/>
-    <w:unhideWhenUsed/>
-    <w:rsid w:val="000614E1"/>
-    <w:pPr>
-      <w:tabs>
-        <w:tab w:val="center" w:pos="4252"/>
-        <w:tab w:val="right" w:pos="8504"/>
-      </w:tabs>
-      <w:spacing w:line="240" w:lineRule="auto"/>
-    </w:pPr>
-  </w:style>
-  <w:style w:type="character" w:customStyle="1" w:styleId="CabealhoCarcter">
-    <w:name w:val="Cabeçalho Carácter"/>
-    <w:basedOn w:val="Tipodeletrapredefinidodopargrafo"/>
-    <w:link w:val="Cabealho"/>
-    <w:uiPriority w:val="99"/>
-    <w:rsid w:val="000614E1"/>
-    <w:rPr>
-      <w:rFonts w:ascii="Times New Roman" w:hAnsi="Times New Roman"/>
-    </w:rPr>
-  </w:style>
-  <w:style w:type="paragraph" w:styleId="Rodap">
-    <w:name w:val="footer"/>
-    <w:basedOn w:val="Normal"/>
-    <w:link w:val="RodapCarcter"/>
-    <w:uiPriority w:val="99"/>
-    <w:unhideWhenUsed/>
-    <w:rsid w:val="000614E1"/>
-    <w:pPr>
-      <w:tabs>
-        <w:tab w:val="center" w:pos="4252"/>
-        <w:tab w:val="right" w:pos="8504"/>
-      </w:tabs>
-      <w:spacing w:line="240" w:lineRule="auto"/>
-    </w:pPr>
-  </w:style>
-  <w:style w:type="character" w:customStyle="1" w:styleId="RodapCarcter">
-    <w:name w:val="Rodapé Carácter"/>
-    <w:basedOn w:val="Tipodeletrapredefinidodopargrafo"/>
-    <w:link w:val="Rodap"/>
-    <w:uiPriority w:val="99"/>
-    <w:rsid w:val="000614E1"/>
-    <w:rPr>
-      <w:rFonts w:ascii="Times New Roman" w:hAnsi="Times New Roman"/>
-    </w:rPr>
-  </w:style>
-  <w:style w:type="paragraph" w:styleId="Legenda">
-    <w:name w:val="caption"/>
-    <w:basedOn w:val="Normal"/>
-    <w:next w:val="Normal"/>
-    <w:uiPriority w:val="35"/>
-    <w:unhideWhenUsed/>
-    <w:qFormat/>
-    <w:rsid w:val="00265824"/>
-    <w:pPr>
-      <w:spacing w:after="200" w:line="240" w:lineRule="auto"/>
-    </w:pPr>
-    <w:rPr>
-      <w:b/>
-      <w:bCs/>
-      <w:color w:val="DDDDDD" w:themeColor="accent1"/>
-      <w:sz w:val="18"/>
-      <w:szCs w:val="18"/>
-    </w:rPr>
-  </w:style>
-  <w:style w:type="paragraph" w:styleId="ndicedeilustraes">
-    <w:name w:val="table of figures"/>
-    <w:basedOn w:val="Normal"/>
-    <w:next w:val="Normal"/>
-    <w:uiPriority w:val="99"/>
-    <w:unhideWhenUsed/>
-    <w:rsid w:val="00C34F51"/>
-  </w:style>
-  <w:style w:type="table" w:styleId="Tabelacomgrelha">
-    <w:name w:val="Table Grid"/>
-    <w:basedOn w:val="Tabelanormal"/>
-    <w:uiPriority w:val="59"/>
-    <w:rsid w:val="006C3103"/>
-    <w:pPr>
-      <w:spacing w:after="0" w:line="240" w:lineRule="auto"/>
-    </w:pPr>
-    <w:tblPr>
-      <w:tblBorders>
-        <w:top w:val="single" w:sz="4" w:space="0" w:color="auto"/>
-        <w:left w:val="single" w:sz="4" w:space="0" w:color="auto"/>
-        <w:bottom w:val="single" w:sz="4" w:space="0" w:color="auto"/>
-        <w:right w:val="single" w:sz="4" w:space="0" w:color="auto"/>
-        <w:insideH w:val="single" w:sz="4" w:space="0" w:color="auto"/>
-        <w:insideV w:val="single" w:sz="4" w:space="0" w:color="auto"/>
-      </w:tblBorders>
-    </w:tblPr>
-  </w:style>
-  <w:style w:type="character" w:styleId="TextodoMarcadordePosio">
-    <w:name w:val="Placeholder Text"/>
-    <w:basedOn w:val="Tipodeletrapredefinidodopargrafo"/>
-    <w:uiPriority w:val="99"/>
-    <w:semiHidden/>
-    <w:rsid w:val="00471590"/>
-    <w:rPr>
-      <w:color w:val="808080"/>
-    </w:rPr>
-  </w:style>
-  <w:style w:type="paragraph" w:styleId="Textodenotaderodap">
-    <w:name w:val="footnote text"/>
-    <w:basedOn w:val="Normal"/>
-    <w:link w:val="TextodenotaderodapCarcter"/>
-    <w:uiPriority w:val="99"/>
-    <w:semiHidden/>
-    <w:unhideWhenUsed/>
-    <w:rsid w:val="00B27A71"/>
-    <w:pPr>
-      <w:spacing w:line="240" w:lineRule="auto"/>
-    </w:pPr>
-    <w:rPr>
-      <w:sz w:val="20"/>
-      <w:szCs w:val="20"/>
-    </w:rPr>
-  </w:style>
-  <w:style w:type="character" w:customStyle="1" w:styleId="TextodenotaderodapCarcter">
-    <w:name w:val="Texto de nota de rodapé Carácter"/>
+  <w:style w:type="character" w:customStyle="1" w:styleId="TextodenotaderodapCarter">
+    <w:name w:val="Texto de nota de rodapé Caráter"/>
     <w:basedOn w:val="Tipodeletrapredefinidodopargrafo"/>
     <w:link w:val="Textodenotaderodap"/>
     <w:uiPriority w:val="99"/>
@@ -5411,7 +4729,7 @@
 </file>
 
 <file path=customXml/itemProps1.xml><?xml version="1.0" encoding="utf-8"?>
-<ds:datastoreItem xmlns:ds="http://schemas.openxmlformats.org/officeDocument/2006/customXml" ds:itemID="{9358A426-3B86-46D3-BC1F-58517D83F834}">
+<ds:datastoreItem xmlns:ds="http://schemas.openxmlformats.org/officeDocument/2006/customXml" ds:itemID="{3739E9E5-85A3-4608-A71D-B5AA1C7FF077}">
   <ds:schemaRefs>
     <ds:schemaRef ds:uri="http://schemas.openxmlformats.org/officeDocument/2006/bibliography"/>
   </ds:schemaRefs>

</xml_diff>